<commit_message>
update with list of shit before intro
</commit_message>
<xml_diff>
--- a/Project Report.docx
+++ b/Project Report.docx
@@ -130,24 +130,58 @@
           <w:rFonts w:ascii="Times New Roman" w:hAnsi="Times New Roman" w:cs="Times New Roman"/>
           <w:lang w:val="en-GB"/>
         </w:rPr>
-        <w:t>Steffen Vissing Andersen</w:t>
-      </w:r>
-    </w:p>
-    <w:p>
-      <w:pPr>
-        <w:jc w:val="center"/>
-        <w:rPr>
-          <w:rFonts w:ascii="Times New Roman" w:hAnsi="Times New Roman" w:cs="Times New Roman"/>
-          <w:lang w:val="en-GB"/>
-        </w:rPr>
-      </w:pPr>
-      <w:r>
-        <w:rPr>
-          <w:rFonts w:ascii="Times New Roman" w:hAnsi="Times New Roman" w:cs="Times New Roman"/>
-          <w:lang w:val="en-GB"/>
-        </w:rPr>
-        <w:t>Birgitte von FyrenBalsløv</w:t>
-      </w:r>
+        <w:t xml:space="preserve">Steffen </w:t>
+      </w:r>
+      <w:proofErr w:type="spellStart"/>
+      <w:r>
+        <w:rPr>
+          <w:rFonts w:ascii="Times New Roman" w:hAnsi="Times New Roman" w:cs="Times New Roman"/>
+          <w:lang w:val="en-GB"/>
+        </w:rPr>
+        <w:t>Vissing</w:t>
+      </w:r>
+      <w:proofErr w:type="spellEnd"/>
+      <w:r>
+        <w:rPr>
+          <w:rFonts w:ascii="Times New Roman" w:hAnsi="Times New Roman" w:cs="Times New Roman"/>
+          <w:lang w:val="en-GB"/>
+        </w:rPr>
+        <w:t xml:space="preserve"> Andersen</w:t>
+      </w:r>
+    </w:p>
+    <w:p>
+      <w:pPr>
+        <w:jc w:val="center"/>
+        <w:rPr>
+          <w:rFonts w:ascii="Times New Roman" w:hAnsi="Times New Roman" w:cs="Times New Roman"/>
+          <w:lang w:val="en-GB"/>
+        </w:rPr>
+      </w:pPr>
+      <w:proofErr w:type="spellStart"/>
+      <w:r>
+        <w:rPr>
+          <w:rFonts w:ascii="Times New Roman" w:hAnsi="Times New Roman" w:cs="Times New Roman"/>
+          <w:lang w:val="en-GB"/>
+        </w:rPr>
+        <w:t>Birgitte</w:t>
+      </w:r>
+      <w:proofErr w:type="spellEnd"/>
+      <w:r>
+        <w:rPr>
+          <w:rFonts w:ascii="Times New Roman" w:hAnsi="Times New Roman" w:cs="Times New Roman"/>
+          <w:lang w:val="en-GB"/>
+        </w:rPr>
+        <w:t xml:space="preserve"> von </w:t>
+      </w:r>
+      <w:proofErr w:type="spellStart"/>
+      <w:r>
+        <w:rPr>
+          <w:rFonts w:ascii="Times New Roman" w:hAnsi="Times New Roman" w:cs="Times New Roman"/>
+          <w:lang w:val="en-GB"/>
+        </w:rPr>
+        <w:t>FyrenBalsløv</w:t>
+      </w:r>
+      <w:proofErr w:type="spellEnd"/>
     </w:p>
     <w:p>
       <w:pPr>
@@ -192,79 +226,140 @@
           <w:rFonts w:ascii="Times New Roman" w:hAnsi="Times New Roman" w:cs="Times New Roman"/>
           <w:lang w:val="en-GB"/>
         </w:rPr>
-        <w:t>Sebastian-Dan Basca</w:t>
-      </w:r>
-    </w:p>
-    <w:p>
-      <w:pPr>
-        <w:jc w:val="center"/>
-        <w:rPr>
-          <w:rFonts w:ascii="Times New Roman" w:hAnsi="Times New Roman" w:cs="Times New Roman"/>
-          <w:lang w:val="en-GB"/>
-        </w:rPr>
-      </w:pPr>
-      <w:r>
-        <w:rPr>
-          <w:rFonts w:ascii="Times New Roman" w:hAnsi="Times New Roman" w:cs="Times New Roman"/>
-          <w:lang w:val="en-GB"/>
-        </w:rPr>
-        <w:t>Martin Kostadinov</w:t>
-      </w:r>
-    </w:p>
-    <w:p>
-      <w:pPr>
-        <w:jc w:val="center"/>
-        <w:rPr>
-          <w:rFonts w:ascii="Times New Roman" w:hAnsi="Times New Roman" w:cs="Times New Roman"/>
-          <w:lang w:val="en-GB"/>
-        </w:rPr>
-      </w:pPr>
-      <w:r>
-        <w:rPr>
-          <w:rFonts w:ascii="Times New Roman" w:hAnsi="Times New Roman" w:cs="Times New Roman"/>
-          <w:lang w:val="en-GB"/>
-        </w:rPr>
-        <w:t>Octavian Grozman</w:t>
-      </w:r>
-    </w:p>
-    <w:p>
-      <w:pPr>
-        <w:jc w:val="center"/>
-        <w:rPr>
-          <w:rFonts w:ascii="Times New Roman" w:hAnsi="Times New Roman" w:cs="Times New Roman"/>
-          <w:lang w:val="en-GB"/>
-        </w:rPr>
-      </w:pPr>
-      <w:r>
-        <w:rPr>
-          <w:rFonts w:ascii="Times New Roman" w:hAnsi="Times New Roman" w:cs="Times New Roman"/>
-          <w:lang w:val="en-GB"/>
-        </w:rPr>
-        <w:t>Mihai Timotin</w:t>
-      </w:r>
-    </w:p>
-    <w:p>
-      <w:pPr>
-        <w:rPr>
-          <w:rFonts w:ascii="Times New Roman" w:hAnsi="Times New Roman" w:cs="Times New Roman"/>
-          <w:lang w:val="en-GB"/>
-        </w:rPr>
-      </w:pPr>
-    </w:p>
-    <w:p>
-      <w:pPr>
-        <w:jc w:val="center"/>
-        <w:rPr>
-          <w:rFonts w:ascii="Times New Roman" w:hAnsi="Times New Roman" w:cs="Times New Roman"/>
-          <w:lang w:val="en-GB"/>
-        </w:rPr>
-      </w:pPr>
-      <w:r>
-        <w:rPr>
-          <w:rFonts w:ascii="Times New Roman" w:hAnsi="Times New Roman" w:cs="Times New Roman"/>
-          <w:lang w:val="en-GB"/>
-        </w:rPr>
-        <w:t>Submitted on : INSERT DATE HERE</w:t>
+        <w:t xml:space="preserve">Sebastian-Dan </w:t>
+      </w:r>
+      <w:proofErr w:type="spellStart"/>
+      <w:r>
+        <w:rPr>
+          <w:rFonts w:ascii="Times New Roman" w:hAnsi="Times New Roman" w:cs="Times New Roman"/>
+          <w:lang w:val="en-GB"/>
+        </w:rPr>
+        <w:t>Basca</w:t>
+      </w:r>
+      <w:proofErr w:type="spellEnd"/>
+    </w:p>
+    <w:p>
+      <w:pPr>
+        <w:jc w:val="center"/>
+        <w:rPr>
+          <w:rFonts w:ascii="Times New Roman" w:hAnsi="Times New Roman" w:cs="Times New Roman"/>
+          <w:lang w:val="en-GB"/>
+        </w:rPr>
+      </w:pPr>
+      <w:r>
+        <w:rPr>
+          <w:rFonts w:ascii="Times New Roman" w:hAnsi="Times New Roman" w:cs="Times New Roman"/>
+          <w:lang w:val="en-GB"/>
+        </w:rPr>
+        <w:t xml:space="preserve">Martin </w:t>
+      </w:r>
+      <w:proofErr w:type="spellStart"/>
+      <w:r>
+        <w:rPr>
+          <w:rFonts w:ascii="Times New Roman" w:hAnsi="Times New Roman" w:cs="Times New Roman"/>
+          <w:lang w:val="en-GB"/>
+        </w:rPr>
+        <w:t>Kostadinov</w:t>
+      </w:r>
+      <w:proofErr w:type="spellEnd"/>
+    </w:p>
+    <w:p>
+      <w:pPr>
+        <w:jc w:val="center"/>
+        <w:rPr>
+          <w:rFonts w:ascii="Times New Roman" w:hAnsi="Times New Roman" w:cs="Times New Roman"/>
+          <w:lang w:val="en-GB"/>
+        </w:rPr>
+      </w:pPr>
+      <w:r>
+        <w:rPr>
+          <w:rFonts w:ascii="Times New Roman" w:hAnsi="Times New Roman" w:cs="Times New Roman"/>
+          <w:lang w:val="en-GB"/>
+        </w:rPr>
+        <w:t xml:space="preserve">Octavian </w:t>
+      </w:r>
+      <w:proofErr w:type="spellStart"/>
+      <w:r>
+        <w:rPr>
+          <w:rFonts w:ascii="Times New Roman" w:hAnsi="Times New Roman" w:cs="Times New Roman"/>
+          <w:lang w:val="en-GB"/>
+        </w:rPr>
+        <w:t>Grozman</w:t>
+      </w:r>
+      <w:proofErr w:type="spellEnd"/>
+    </w:p>
+    <w:p>
+      <w:pPr>
+        <w:jc w:val="center"/>
+        <w:rPr>
+          <w:rFonts w:ascii="Times New Roman" w:hAnsi="Times New Roman" w:cs="Times New Roman"/>
+          <w:lang w:val="en-GB"/>
+        </w:rPr>
+      </w:pPr>
+      <w:proofErr w:type="spellStart"/>
+      <w:r>
+        <w:rPr>
+          <w:rFonts w:ascii="Times New Roman" w:hAnsi="Times New Roman" w:cs="Times New Roman"/>
+          <w:lang w:val="en-GB"/>
+        </w:rPr>
+        <w:t>Mihai</w:t>
+      </w:r>
+      <w:proofErr w:type="spellEnd"/>
+      <w:r>
+        <w:rPr>
+          <w:rFonts w:ascii="Times New Roman" w:hAnsi="Times New Roman" w:cs="Times New Roman"/>
+          <w:lang w:val="en-GB"/>
+        </w:rPr>
+        <w:t xml:space="preserve"> </w:t>
+      </w:r>
+      <w:proofErr w:type="spellStart"/>
+      <w:r>
+        <w:rPr>
+          <w:rFonts w:ascii="Times New Roman" w:hAnsi="Times New Roman" w:cs="Times New Roman"/>
+          <w:lang w:val="en-GB"/>
+        </w:rPr>
+        <w:t>Timotin</w:t>
+      </w:r>
+      <w:proofErr w:type="spellEnd"/>
+    </w:p>
+    <w:p>
+      <w:pPr>
+        <w:rPr>
+          <w:rFonts w:ascii="Times New Roman" w:hAnsi="Times New Roman" w:cs="Times New Roman"/>
+          <w:lang w:val="en-GB"/>
+        </w:rPr>
+      </w:pPr>
+    </w:p>
+    <w:p>
+      <w:pPr>
+        <w:jc w:val="center"/>
+        <w:rPr>
+          <w:rFonts w:ascii="Times New Roman" w:hAnsi="Times New Roman" w:cs="Times New Roman"/>
+          <w:lang w:val="en-GB"/>
+        </w:rPr>
+      </w:pPr>
+      <w:r>
+        <w:rPr>
+          <w:rFonts w:ascii="Times New Roman" w:hAnsi="Times New Roman" w:cs="Times New Roman"/>
+          <w:lang w:val="en-GB"/>
+        </w:rPr>
+        <w:t xml:space="preserve">Submitted </w:t>
+      </w:r>
+      <w:proofErr w:type="gramStart"/>
+      <w:r>
+        <w:rPr>
+          <w:rFonts w:ascii="Times New Roman" w:hAnsi="Times New Roman" w:cs="Times New Roman"/>
+          <w:lang w:val="en-GB"/>
+        </w:rPr>
+        <w:t>on :</w:t>
+      </w:r>
+      <w:proofErr w:type="gramEnd"/>
+      <w:r>
+        <w:rPr>
+          <w:rFonts w:ascii="Times New Roman" w:hAnsi="Times New Roman" w:cs="Times New Roman"/>
+          <w:lang w:val="en-GB"/>
+        </w:rPr>
+        <w:t xml:space="preserve"> INSERT DATE HERE</w:t>
       </w:r>
     </w:p>
     <w:p>
@@ -382,6 +477,27 @@
       <w:pPr>
         <w:rPr>
           <w:rFonts w:ascii="Times New Roman" w:hAnsi="Times New Roman" w:cs="Times New Roman"/>
+          <w:i/>
+          <w:sz w:val="24"/>
+          <w:szCs w:val="24"/>
+          <w:lang w:val="en-GB"/>
+        </w:rPr>
+      </w:pPr>
+      <w:r>
+        <w:rPr>
+          <w:rFonts w:ascii="Times New Roman" w:hAnsi="Times New Roman" w:cs="Times New Roman"/>
+          <w:i/>
+          <w:sz w:val="24"/>
+          <w:szCs w:val="24"/>
+          <w:lang w:val="en-GB"/>
+        </w:rPr>
+        <w:t>List of tables and figures</w:t>
+      </w:r>
+    </w:p>
+    <w:p>
+      <w:pPr>
+        <w:rPr>
+          <w:rFonts w:ascii="Times New Roman" w:hAnsi="Times New Roman" w:cs="Times New Roman"/>
           <w:sz w:val="24"/>
           <w:szCs w:val="24"/>
           <w:lang w:val="en-GB"/>
@@ -829,16 +945,1515 @@
     </w:p>
     <w:p>
       <w:pPr>
-        <w:jc w:val="center"/>
-        <w:rPr>
-          <w:rFonts w:ascii="Times New Roman" w:hAnsi="Times New Roman" w:cs="Times New Roman"/>
-          <w:lang w:val="en-GB"/>
-        </w:rPr>
-      </w:pPr>
-    </w:p>
-    <w:p>
-      <w:pPr>
-        <w:jc w:val="center"/>
+        <w:rPr>
+          <w:rFonts w:ascii="Times New Roman" w:hAnsi="Times New Roman" w:cs="Times New Roman"/>
+          <w:lang w:val="en-GB"/>
+        </w:rPr>
+      </w:pPr>
+    </w:p>
+    <w:p>
+      <w:pPr>
+        <w:rPr>
+          <w:rFonts w:ascii="Times New Roman" w:hAnsi="Times New Roman" w:cs="Times New Roman"/>
+          <w:b/>
+          <w:sz w:val="32"/>
+          <w:szCs w:val="32"/>
+          <w:u w:val="single"/>
+          <w:lang w:val="en-GB"/>
+        </w:rPr>
+      </w:pPr>
+      <w:r>
+        <w:rPr>
+          <w:rFonts w:ascii="Times New Roman" w:hAnsi="Times New Roman" w:cs="Times New Roman"/>
+          <w:b/>
+          <w:sz w:val="32"/>
+          <w:szCs w:val="32"/>
+          <w:u w:val="single"/>
+          <w:lang w:val="en-GB"/>
+        </w:rPr>
+        <w:lastRenderedPageBreak/>
+        <w:t>List of tables and figures</w:t>
+      </w:r>
+    </w:p>
+    <w:p>
+      <w:pPr>
+        <w:rPr>
+          <w:rFonts w:ascii="Times New Roman" w:hAnsi="Times New Roman" w:cs="Times New Roman"/>
+          <w:b/>
+          <w:sz w:val="32"/>
+          <w:szCs w:val="32"/>
+          <w:u w:val="single"/>
+          <w:lang w:val="en-GB"/>
+        </w:rPr>
+      </w:pPr>
+    </w:p>
+    <w:p>
+      <w:pPr>
+        <w:rPr>
+          <w:rFonts w:ascii="Times New Roman" w:hAnsi="Times New Roman" w:cs="Times New Roman"/>
+          <w:b/>
+          <w:sz w:val="32"/>
+          <w:szCs w:val="32"/>
+          <w:u w:val="single"/>
+          <w:lang w:val="en-GB"/>
+        </w:rPr>
+      </w:pPr>
+    </w:p>
+    <w:tbl>
+      <w:tblPr>
+        <w:tblStyle w:val="TableGrid"/>
+        <w:tblW w:w="0" w:type="auto"/>
+        <w:tblLook w:val="04A0"/>
+      </w:tblPr>
+      <w:tblGrid>
+        <w:gridCol w:w="534"/>
+        <w:gridCol w:w="3402"/>
+        <w:gridCol w:w="5640"/>
+      </w:tblGrid>
+      <w:tr>
+        <w:tc>
+          <w:tcPr>
+            <w:tcW w:w="534" w:type="dxa"/>
+          </w:tcPr>
+          <w:p>
+            <w:pPr>
+              <w:spacing w:before="80" w:after="80"/>
+              <w:rPr>
+                <w:rFonts w:ascii="Times New Roman" w:hAnsi="Times New Roman" w:cs="Times New Roman"/>
+                <w:sz w:val="24"/>
+                <w:szCs w:val="24"/>
+                <w:lang w:val="en-GB"/>
+              </w:rPr>
+            </w:pPr>
+            <w:r>
+              <w:rPr>
+                <w:rFonts w:ascii="Times New Roman" w:hAnsi="Times New Roman" w:cs="Times New Roman"/>
+                <w:sz w:val="24"/>
+                <w:szCs w:val="24"/>
+                <w:lang w:val="en-GB"/>
+              </w:rPr>
+              <w:t>1</w:t>
+            </w:r>
+          </w:p>
+        </w:tc>
+        <w:tc>
+          <w:tcPr>
+            <w:tcW w:w="3402" w:type="dxa"/>
+          </w:tcPr>
+          <w:p>
+            <w:pPr>
+              <w:spacing w:before="80" w:after="80"/>
+              <w:rPr>
+                <w:rFonts w:ascii="Times New Roman" w:hAnsi="Times New Roman" w:cs="Times New Roman"/>
+                <w:sz w:val="24"/>
+                <w:szCs w:val="24"/>
+                <w:lang w:val="en-GB"/>
+              </w:rPr>
+            </w:pPr>
+            <w:r>
+              <w:rPr>
+                <w:rFonts w:ascii="Times New Roman" w:hAnsi="Times New Roman" w:cs="Times New Roman"/>
+                <w:sz w:val="24"/>
+                <w:szCs w:val="24"/>
+                <w:lang w:val="en-GB"/>
+              </w:rPr>
+              <w:t>Figure 1 – Use Case Diagram</w:t>
+            </w:r>
+          </w:p>
+        </w:tc>
+        <w:tc>
+          <w:tcPr>
+            <w:tcW w:w="5640" w:type="dxa"/>
+          </w:tcPr>
+          <w:p>
+            <w:pPr>
+              <w:spacing w:before="80" w:after="80"/>
+              <w:rPr>
+                <w:rFonts w:ascii="Times New Roman" w:hAnsi="Times New Roman" w:cs="Times New Roman"/>
+                <w:sz w:val="24"/>
+                <w:szCs w:val="24"/>
+                <w:lang w:val="en-GB"/>
+              </w:rPr>
+            </w:pPr>
+            <w:r>
+              <w:rPr>
+                <w:rFonts w:ascii="Times New Roman" w:hAnsi="Times New Roman" w:cs="Times New Roman"/>
+                <w:sz w:val="24"/>
+                <w:szCs w:val="24"/>
+                <w:lang w:val="en-GB"/>
+              </w:rPr>
+              <w:t>This figure represents the use case diagram with an explanation underneath it.</w:t>
+            </w:r>
+          </w:p>
+        </w:tc>
+      </w:tr>
+      <w:tr>
+        <w:tc>
+          <w:tcPr>
+            <w:tcW w:w="534" w:type="dxa"/>
+          </w:tcPr>
+          <w:p>
+            <w:pPr>
+              <w:spacing w:before="80" w:after="80"/>
+              <w:rPr>
+                <w:rFonts w:ascii="Times New Roman" w:hAnsi="Times New Roman" w:cs="Times New Roman"/>
+                <w:sz w:val="24"/>
+                <w:szCs w:val="24"/>
+                <w:lang w:val="en-GB"/>
+              </w:rPr>
+            </w:pPr>
+            <w:r>
+              <w:rPr>
+                <w:rFonts w:ascii="Times New Roman" w:hAnsi="Times New Roman" w:cs="Times New Roman"/>
+                <w:sz w:val="24"/>
+                <w:szCs w:val="24"/>
+                <w:lang w:val="en-GB"/>
+              </w:rPr>
+              <w:t>2</w:t>
+            </w:r>
+          </w:p>
+        </w:tc>
+        <w:tc>
+          <w:tcPr>
+            <w:tcW w:w="3402" w:type="dxa"/>
+          </w:tcPr>
+          <w:p>
+            <w:pPr>
+              <w:spacing w:before="80" w:after="80"/>
+              <w:rPr>
+                <w:rFonts w:ascii="Times New Roman" w:hAnsi="Times New Roman" w:cs="Times New Roman"/>
+                <w:sz w:val="24"/>
+                <w:szCs w:val="24"/>
+                <w:lang w:val="en-GB"/>
+              </w:rPr>
+            </w:pPr>
+            <w:r>
+              <w:rPr>
+                <w:rFonts w:ascii="Times New Roman" w:hAnsi="Times New Roman" w:cs="Times New Roman"/>
+                <w:sz w:val="24"/>
+                <w:szCs w:val="24"/>
+                <w:lang w:val="en-GB"/>
+              </w:rPr>
+              <w:t>Figure 2 – Use Case Description</w:t>
+            </w:r>
+          </w:p>
+        </w:tc>
+        <w:tc>
+          <w:tcPr>
+            <w:tcW w:w="5640" w:type="dxa"/>
+          </w:tcPr>
+          <w:p>
+            <w:pPr>
+              <w:spacing w:before="80" w:after="80"/>
+              <w:rPr>
+                <w:rFonts w:ascii="Times New Roman" w:hAnsi="Times New Roman" w:cs="Times New Roman"/>
+                <w:sz w:val="24"/>
+                <w:szCs w:val="24"/>
+                <w:lang w:val="en-GB"/>
+              </w:rPr>
+            </w:pPr>
+            <w:r>
+              <w:rPr>
+                <w:rFonts w:ascii="Times New Roman" w:hAnsi="Times New Roman" w:cs="Times New Roman"/>
+                <w:sz w:val="24"/>
+                <w:szCs w:val="24"/>
+                <w:lang w:val="en-GB"/>
+              </w:rPr>
+              <w:t>This figure contains all the details of the use case description.</w:t>
+            </w:r>
+          </w:p>
+        </w:tc>
+      </w:tr>
+      <w:tr>
+        <w:tc>
+          <w:tcPr>
+            <w:tcW w:w="534" w:type="dxa"/>
+          </w:tcPr>
+          <w:p>
+            <w:pPr>
+              <w:spacing w:before="80" w:after="80"/>
+              <w:rPr>
+                <w:rFonts w:ascii="Times New Roman" w:hAnsi="Times New Roman" w:cs="Times New Roman"/>
+                <w:sz w:val="24"/>
+                <w:szCs w:val="24"/>
+                <w:lang w:val="en-GB"/>
+              </w:rPr>
+            </w:pPr>
+            <w:r>
+              <w:rPr>
+                <w:rFonts w:ascii="Times New Roman" w:hAnsi="Times New Roman" w:cs="Times New Roman"/>
+                <w:sz w:val="24"/>
+                <w:szCs w:val="24"/>
+                <w:lang w:val="en-GB"/>
+              </w:rPr>
+              <w:t>3</w:t>
+            </w:r>
+          </w:p>
+        </w:tc>
+        <w:tc>
+          <w:tcPr>
+            <w:tcW w:w="3402" w:type="dxa"/>
+          </w:tcPr>
+          <w:p>
+            <w:pPr>
+              <w:spacing w:before="80" w:after="80"/>
+              <w:rPr>
+                <w:rFonts w:ascii="Times New Roman" w:hAnsi="Times New Roman" w:cs="Times New Roman"/>
+                <w:sz w:val="24"/>
+                <w:szCs w:val="24"/>
+                <w:lang w:val="en-GB"/>
+              </w:rPr>
+            </w:pPr>
+            <w:r>
+              <w:rPr>
+                <w:rFonts w:ascii="Times New Roman" w:hAnsi="Times New Roman" w:cs="Times New Roman"/>
+                <w:sz w:val="24"/>
+                <w:szCs w:val="24"/>
+                <w:lang w:val="en-GB"/>
+              </w:rPr>
+              <w:t>Figure 3 – Manage Reservations Data Activity Diagram</w:t>
+            </w:r>
+          </w:p>
+        </w:tc>
+        <w:tc>
+          <w:tcPr>
+            <w:tcW w:w="5640" w:type="dxa"/>
+          </w:tcPr>
+          <w:p>
+            <w:pPr>
+              <w:spacing w:before="80" w:after="80"/>
+              <w:rPr>
+                <w:rFonts w:ascii="Times New Roman" w:hAnsi="Times New Roman" w:cs="Times New Roman"/>
+                <w:sz w:val="24"/>
+                <w:szCs w:val="24"/>
+                <w:lang w:val="en-GB"/>
+              </w:rPr>
+            </w:pPr>
+            <w:r>
+              <w:rPr>
+                <w:rFonts w:ascii="Times New Roman" w:hAnsi="Times New Roman" w:cs="Times New Roman"/>
+                <w:sz w:val="24"/>
+                <w:szCs w:val="24"/>
+                <w:lang w:val="en-GB"/>
+              </w:rPr>
+              <w:t>This figure represents the activity diagram for making a reservation.</w:t>
+            </w:r>
+          </w:p>
+        </w:tc>
+      </w:tr>
+      <w:tr>
+        <w:tc>
+          <w:tcPr>
+            <w:tcW w:w="534" w:type="dxa"/>
+          </w:tcPr>
+          <w:p>
+            <w:pPr>
+              <w:spacing w:before="80" w:after="80"/>
+              <w:rPr>
+                <w:rFonts w:ascii="Times New Roman" w:hAnsi="Times New Roman" w:cs="Times New Roman"/>
+                <w:sz w:val="24"/>
+                <w:szCs w:val="24"/>
+                <w:lang w:val="en-GB"/>
+              </w:rPr>
+            </w:pPr>
+            <w:r>
+              <w:rPr>
+                <w:rFonts w:ascii="Times New Roman" w:hAnsi="Times New Roman" w:cs="Times New Roman"/>
+                <w:sz w:val="24"/>
+                <w:szCs w:val="24"/>
+                <w:lang w:val="en-GB"/>
+              </w:rPr>
+              <w:t>4</w:t>
+            </w:r>
+          </w:p>
+        </w:tc>
+        <w:tc>
+          <w:tcPr>
+            <w:tcW w:w="3402" w:type="dxa"/>
+          </w:tcPr>
+          <w:p>
+            <w:pPr>
+              <w:spacing w:before="80" w:after="80"/>
+              <w:rPr>
+                <w:rFonts w:ascii="Times New Roman" w:hAnsi="Times New Roman" w:cs="Times New Roman"/>
+                <w:sz w:val="24"/>
+                <w:szCs w:val="24"/>
+                <w:lang w:val="en-GB"/>
+              </w:rPr>
+            </w:pPr>
+            <w:r>
+              <w:rPr>
+                <w:rFonts w:ascii="Times New Roman" w:hAnsi="Times New Roman" w:cs="Times New Roman"/>
+                <w:sz w:val="24"/>
+                <w:szCs w:val="24"/>
+                <w:lang w:val="en-GB"/>
+              </w:rPr>
+              <w:t>Figure 4 – UML Diagram Relations</w:t>
+            </w:r>
+          </w:p>
+        </w:tc>
+        <w:tc>
+          <w:tcPr>
+            <w:tcW w:w="5640" w:type="dxa"/>
+          </w:tcPr>
+          <w:p>
+            <w:pPr>
+              <w:spacing w:before="80" w:after="80"/>
+              <w:rPr>
+                <w:rFonts w:ascii="Times New Roman" w:hAnsi="Times New Roman" w:cs="Times New Roman"/>
+                <w:sz w:val="24"/>
+                <w:szCs w:val="24"/>
+                <w:lang w:val="en-GB"/>
+              </w:rPr>
+            </w:pPr>
+            <w:r>
+              <w:rPr>
+                <w:rFonts w:ascii="Times New Roman" w:hAnsi="Times New Roman" w:cs="Times New Roman"/>
+                <w:sz w:val="24"/>
+                <w:szCs w:val="24"/>
+                <w:lang w:val="en-GB"/>
+              </w:rPr>
+              <w:t>This figure contains the relations in the UML Class Diagram.</w:t>
+            </w:r>
+          </w:p>
+        </w:tc>
+      </w:tr>
+      <w:tr>
+        <w:tc>
+          <w:tcPr>
+            <w:tcW w:w="534" w:type="dxa"/>
+          </w:tcPr>
+          <w:p>
+            <w:pPr>
+              <w:spacing w:before="80" w:after="80"/>
+              <w:rPr>
+                <w:rFonts w:ascii="Times New Roman" w:hAnsi="Times New Roman" w:cs="Times New Roman"/>
+                <w:sz w:val="24"/>
+                <w:szCs w:val="24"/>
+                <w:lang w:val="en-GB"/>
+              </w:rPr>
+            </w:pPr>
+            <w:r>
+              <w:rPr>
+                <w:rFonts w:ascii="Times New Roman" w:hAnsi="Times New Roman" w:cs="Times New Roman"/>
+                <w:sz w:val="24"/>
+                <w:szCs w:val="24"/>
+                <w:lang w:val="en-GB"/>
+              </w:rPr>
+              <w:t>5</w:t>
+            </w:r>
+          </w:p>
+        </w:tc>
+        <w:tc>
+          <w:tcPr>
+            <w:tcW w:w="3402" w:type="dxa"/>
+          </w:tcPr>
+          <w:p>
+            <w:pPr>
+              <w:spacing w:before="80" w:after="80"/>
+              <w:rPr>
+                <w:rFonts w:ascii="Times New Roman" w:hAnsi="Times New Roman" w:cs="Times New Roman"/>
+                <w:sz w:val="24"/>
+                <w:szCs w:val="24"/>
+                <w:lang w:val="en-GB"/>
+              </w:rPr>
+            </w:pPr>
+            <w:r>
+              <w:rPr>
+                <w:rFonts w:ascii="Times New Roman" w:hAnsi="Times New Roman" w:cs="Times New Roman"/>
+                <w:sz w:val="24"/>
+                <w:szCs w:val="24"/>
+                <w:lang w:val="en-GB"/>
+              </w:rPr>
+              <w:t>Figure 5 – Person Class</w:t>
+            </w:r>
+          </w:p>
+        </w:tc>
+        <w:tc>
+          <w:tcPr>
+            <w:tcW w:w="5640" w:type="dxa"/>
+          </w:tcPr>
+          <w:p>
+            <w:pPr>
+              <w:spacing w:before="80" w:after="80"/>
+              <w:rPr>
+                <w:rFonts w:ascii="Times New Roman" w:hAnsi="Times New Roman" w:cs="Times New Roman"/>
+                <w:sz w:val="24"/>
+                <w:szCs w:val="24"/>
+                <w:lang w:val="en-GB"/>
+              </w:rPr>
+            </w:pPr>
+            <w:r>
+              <w:rPr>
+                <w:rFonts w:ascii="Times New Roman" w:hAnsi="Times New Roman" w:cs="Times New Roman"/>
+                <w:sz w:val="24"/>
+                <w:szCs w:val="24"/>
+                <w:lang w:val="en-GB"/>
+              </w:rPr>
+              <w:t>This figure represents the Person class and the inheritance relations with other three classes.</w:t>
+            </w:r>
+          </w:p>
+        </w:tc>
+      </w:tr>
+      <w:tr>
+        <w:tc>
+          <w:tcPr>
+            <w:tcW w:w="534" w:type="dxa"/>
+          </w:tcPr>
+          <w:p>
+            <w:pPr>
+              <w:spacing w:before="80" w:after="80"/>
+              <w:rPr>
+                <w:rFonts w:ascii="Times New Roman" w:hAnsi="Times New Roman" w:cs="Times New Roman"/>
+                <w:sz w:val="24"/>
+                <w:szCs w:val="24"/>
+                <w:lang w:val="en-GB"/>
+              </w:rPr>
+            </w:pPr>
+            <w:r>
+              <w:rPr>
+                <w:rFonts w:ascii="Times New Roman" w:hAnsi="Times New Roman" w:cs="Times New Roman"/>
+                <w:sz w:val="24"/>
+                <w:szCs w:val="24"/>
+                <w:lang w:val="en-GB"/>
+              </w:rPr>
+              <w:t>6</w:t>
+            </w:r>
+          </w:p>
+        </w:tc>
+        <w:tc>
+          <w:tcPr>
+            <w:tcW w:w="3402" w:type="dxa"/>
+          </w:tcPr>
+          <w:p>
+            <w:pPr>
+              <w:spacing w:before="80" w:after="80"/>
+              <w:rPr>
+                <w:rFonts w:ascii="Times New Roman" w:hAnsi="Times New Roman" w:cs="Times New Roman"/>
+                <w:sz w:val="24"/>
+                <w:szCs w:val="24"/>
+                <w:lang w:val="en-GB"/>
+              </w:rPr>
+            </w:pPr>
+            <w:r>
+              <w:rPr>
+                <w:rFonts w:ascii="Times New Roman" w:hAnsi="Times New Roman" w:cs="Times New Roman"/>
+                <w:sz w:val="24"/>
+                <w:szCs w:val="24"/>
+                <w:lang w:val="en-GB"/>
+              </w:rPr>
+              <w:t>Figure 6 – Chauffeur Class</w:t>
+            </w:r>
+          </w:p>
+        </w:tc>
+        <w:tc>
+          <w:tcPr>
+            <w:tcW w:w="5640" w:type="dxa"/>
+          </w:tcPr>
+          <w:p>
+            <w:pPr>
+              <w:spacing w:before="80" w:after="80"/>
+              <w:rPr>
+                <w:rFonts w:ascii="Times New Roman" w:hAnsi="Times New Roman" w:cs="Times New Roman"/>
+                <w:sz w:val="24"/>
+                <w:szCs w:val="24"/>
+                <w:lang w:val="en-GB"/>
+              </w:rPr>
+            </w:pPr>
+            <w:r>
+              <w:rPr>
+                <w:rFonts w:ascii="Times New Roman" w:hAnsi="Times New Roman" w:cs="Times New Roman"/>
+                <w:sz w:val="24"/>
+                <w:szCs w:val="24"/>
+                <w:lang w:val="en-GB"/>
+              </w:rPr>
+              <w:t>This figure represents the Chauffeur Class.</w:t>
+            </w:r>
+          </w:p>
+        </w:tc>
+      </w:tr>
+      <w:tr>
+        <w:tc>
+          <w:tcPr>
+            <w:tcW w:w="534" w:type="dxa"/>
+          </w:tcPr>
+          <w:p>
+            <w:pPr>
+              <w:spacing w:before="80" w:after="80"/>
+              <w:rPr>
+                <w:rFonts w:ascii="Times New Roman" w:hAnsi="Times New Roman" w:cs="Times New Roman"/>
+                <w:sz w:val="24"/>
+                <w:szCs w:val="24"/>
+                <w:lang w:val="en-GB"/>
+              </w:rPr>
+            </w:pPr>
+            <w:r>
+              <w:rPr>
+                <w:rFonts w:ascii="Times New Roman" w:hAnsi="Times New Roman" w:cs="Times New Roman"/>
+                <w:sz w:val="24"/>
+                <w:szCs w:val="24"/>
+                <w:lang w:val="en-GB"/>
+              </w:rPr>
+              <w:t>7</w:t>
+            </w:r>
+          </w:p>
+        </w:tc>
+        <w:tc>
+          <w:tcPr>
+            <w:tcW w:w="3402" w:type="dxa"/>
+          </w:tcPr>
+          <w:p>
+            <w:pPr>
+              <w:spacing w:before="80" w:after="80"/>
+              <w:rPr>
+                <w:rFonts w:ascii="Times New Roman" w:hAnsi="Times New Roman" w:cs="Times New Roman"/>
+                <w:sz w:val="24"/>
+                <w:szCs w:val="24"/>
+                <w:lang w:val="en-GB"/>
+              </w:rPr>
+            </w:pPr>
+            <w:r>
+              <w:rPr>
+                <w:rFonts w:ascii="Times New Roman" w:hAnsi="Times New Roman" w:cs="Times New Roman"/>
+                <w:sz w:val="24"/>
+                <w:szCs w:val="24"/>
+                <w:lang w:val="en-GB"/>
+              </w:rPr>
+              <w:t>Figure 7 – Passenger Class</w:t>
+            </w:r>
+          </w:p>
+        </w:tc>
+        <w:tc>
+          <w:tcPr>
+            <w:tcW w:w="5640" w:type="dxa"/>
+          </w:tcPr>
+          <w:p>
+            <w:pPr>
+              <w:spacing w:before="80" w:after="80"/>
+              <w:rPr>
+                <w:rFonts w:ascii="Times New Roman" w:hAnsi="Times New Roman" w:cs="Times New Roman"/>
+                <w:sz w:val="24"/>
+                <w:szCs w:val="24"/>
+                <w:lang w:val="en-GB"/>
+              </w:rPr>
+            </w:pPr>
+            <w:r>
+              <w:rPr>
+                <w:rFonts w:ascii="Times New Roman" w:hAnsi="Times New Roman" w:cs="Times New Roman"/>
+                <w:sz w:val="24"/>
+                <w:szCs w:val="24"/>
+                <w:lang w:val="en-GB"/>
+              </w:rPr>
+              <w:t>This figure represents the Passenger Class.</w:t>
+            </w:r>
+          </w:p>
+        </w:tc>
+      </w:tr>
+      <w:tr>
+        <w:tc>
+          <w:tcPr>
+            <w:tcW w:w="534" w:type="dxa"/>
+          </w:tcPr>
+          <w:p>
+            <w:pPr>
+              <w:spacing w:before="80" w:after="80"/>
+              <w:rPr>
+                <w:rFonts w:ascii="Times New Roman" w:hAnsi="Times New Roman" w:cs="Times New Roman"/>
+                <w:sz w:val="24"/>
+                <w:szCs w:val="24"/>
+                <w:lang w:val="en-GB"/>
+              </w:rPr>
+            </w:pPr>
+            <w:r>
+              <w:rPr>
+                <w:rFonts w:ascii="Times New Roman" w:hAnsi="Times New Roman" w:cs="Times New Roman"/>
+                <w:sz w:val="24"/>
+                <w:szCs w:val="24"/>
+                <w:lang w:val="en-GB"/>
+              </w:rPr>
+              <w:t>8</w:t>
+            </w:r>
+          </w:p>
+        </w:tc>
+        <w:tc>
+          <w:tcPr>
+            <w:tcW w:w="3402" w:type="dxa"/>
+          </w:tcPr>
+          <w:p>
+            <w:pPr>
+              <w:spacing w:before="80" w:after="80"/>
+              <w:rPr>
+                <w:rFonts w:ascii="Times New Roman" w:hAnsi="Times New Roman" w:cs="Times New Roman"/>
+                <w:sz w:val="24"/>
+                <w:szCs w:val="24"/>
+                <w:lang w:val="en-GB"/>
+              </w:rPr>
+            </w:pPr>
+            <w:r>
+              <w:rPr>
+                <w:rFonts w:ascii="Times New Roman" w:hAnsi="Times New Roman" w:cs="Times New Roman"/>
+                <w:sz w:val="24"/>
+                <w:szCs w:val="24"/>
+                <w:lang w:val="en-GB"/>
+              </w:rPr>
+              <w:t>Figure 8 – Customer Class</w:t>
+            </w:r>
+          </w:p>
+        </w:tc>
+        <w:tc>
+          <w:tcPr>
+            <w:tcW w:w="5640" w:type="dxa"/>
+          </w:tcPr>
+          <w:p>
+            <w:pPr>
+              <w:spacing w:before="80" w:after="80"/>
+              <w:rPr>
+                <w:rFonts w:ascii="Times New Roman" w:hAnsi="Times New Roman" w:cs="Times New Roman"/>
+                <w:sz w:val="24"/>
+                <w:szCs w:val="24"/>
+                <w:lang w:val="en-GB"/>
+              </w:rPr>
+            </w:pPr>
+            <w:r>
+              <w:rPr>
+                <w:rFonts w:ascii="Times New Roman" w:hAnsi="Times New Roman" w:cs="Times New Roman"/>
+                <w:sz w:val="24"/>
+                <w:szCs w:val="24"/>
+                <w:lang w:val="en-GB"/>
+              </w:rPr>
+              <w:t>This figure represents the Customer Class.</w:t>
+            </w:r>
+          </w:p>
+        </w:tc>
+      </w:tr>
+      <w:tr>
+        <w:tc>
+          <w:tcPr>
+            <w:tcW w:w="534" w:type="dxa"/>
+          </w:tcPr>
+          <w:p>
+            <w:pPr>
+              <w:spacing w:before="80" w:after="80"/>
+              <w:rPr>
+                <w:rFonts w:ascii="Times New Roman" w:hAnsi="Times New Roman" w:cs="Times New Roman"/>
+                <w:sz w:val="24"/>
+                <w:szCs w:val="24"/>
+                <w:lang w:val="en-GB"/>
+              </w:rPr>
+            </w:pPr>
+            <w:r>
+              <w:rPr>
+                <w:rFonts w:ascii="Times New Roman" w:hAnsi="Times New Roman" w:cs="Times New Roman"/>
+                <w:sz w:val="24"/>
+                <w:szCs w:val="24"/>
+                <w:lang w:val="en-GB"/>
+              </w:rPr>
+              <w:t>9</w:t>
+            </w:r>
+          </w:p>
+        </w:tc>
+        <w:tc>
+          <w:tcPr>
+            <w:tcW w:w="3402" w:type="dxa"/>
+          </w:tcPr>
+          <w:p>
+            <w:pPr>
+              <w:spacing w:before="80" w:after="80"/>
+              <w:rPr>
+                <w:rFonts w:ascii="Times New Roman" w:hAnsi="Times New Roman" w:cs="Times New Roman"/>
+                <w:sz w:val="24"/>
+                <w:szCs w:val="24"/>
+                <w:lang w:val="en-GB"/>
+              </w:rPr>
+            </w:pPr>
+            <w:r>
+              <w:rPr>
+                <w:rFonts w:ascii="Times New Roman" w:hAnsi="Times New Roman" w:cs="Times New Roman"/>
+                <w:sz w:val="24"/>
+                <w:szCs w:val="24"/>
+                <w:lang w:val="en-GB"/>
+              </w:rPr>
+              <w:t>Figure 9 – Reservation Class</w:t>
+            </w:r>
+          </w:p>
+        </w:tc>
+        <w:tc>
+          <w:tcPr>
+            <w:tcW w:w="5640" w:type="dxa"/>
+          </w:tcPr>
+          <w:p>
+            <w:pPr>
+              <w:spacing w:before="80" w:after="80"/>
+              <w:rPr>
+                <w:rFonts w:ascii="Times New Roman" w:hAnsi="Times New Roman" w:cs="Times New Roman"/>
+                <w:sz w:val="24"/>
+                <w:szCs w:val="24"/>
+                <w:lang w:val="en-GB"/>
+              </w:rPr>
+            </w:pPr>
+            <w:r>
+              <w:rPr>
+                <w:rFonts w:ascii="Times New Roman" w:hAnsi="Times New Roman" w:cs="Times New Roman"/>
+                <w:sz w:val="24"/>
+                <w:szCs w:val="24"/>
+                <w:lang w:val="en-GB"/>
+              </w:rPr>
+              <w:t>This figure represents the Reservation Class.</w:t>
+            </w:r>
+          </w:p>
+        </w:tc>
+      </w:tr>
+      <w:tr>
+        <w:tc>
+          <w:tcPr>
+            <w:tcW w:w="534" w:type="dxa"/>
+          </w:tcPr>
+          <w:p>
+            <w:pPr>
+              <w:spacing w:before="80" w:after="80"/>
+              <w:rPr>
+                <w:rFonts w:ascii="Times New Roman" w:hAnsi="Times New Roman" w:cs="Times New Roman"/>
+                <w:sz w:val="24"/>
+                <w:szCs w:val="24"/>
+                <w:lang w:val="en-GB"/>
+              </w:rPr>
+            </w:pPr>
+            <w:r>
+              <w:rPr>
+                <w:rFonts w:ascii="Times New Roman" w:hAnsi="Times New Roman" w:cs="Times New Roman"/>
+                <w:sz w:val="24"/>
+                <w:szCs w:val="24"/>
+                <w:lang w:val="en-GB"/>
+              </w:rPr>
+              <w:t>10</w:t>
+            </w:r>
+          </w:p>
+        </w:tc>
+        <w:tc>
+          <w:tcPr>
+            <w:tcW w:w="3402" w:type="dxa"/>
+          </w:tcPr>
+          <w:p>
+            <w:pPr>
+              <w:spacing w:before="80" w:after="80"/>
+              <w:rPr>
+                <w:rFonts w:ascii="Times New Roman" w:hAnsi="Times New Roman" w:cs="Times New Roman"/>
+                <w:sz w:val="24"/>
+                <w:szCs w:val="24"/>
+                <w:lang w:val="en-GB"/>
+              </w:rPr>
+            </w:pPr>
+            <w:r>
+              <w:rPr>
+                <w:rFonts w:ascii="Times New Roman" w:hAnsi="Times New Roman" w:cs="Times New Roman"/>
+                <w:sz w:val="24"/>
+                <w:szCs w:val="24"/>
+                <w:lang w:val="en-GB"/>
+              </w:rPr>
+              <w:t>Figure 10 – Tour Class</w:t>
+            </w:r>
+          </w:p>
+        </w:tc>
+        <w:tc>
+          <w:tcPr>
+            <w:tcW w:w="5640" w:type="dxa"/>
+          </w:tcPr>
+          <w:p>
+            <w:pPr>
+              <w:spacing w:before="80" w:after="80"/>
+              <w:rPr>
+                <w:rFonts w:ascii="Times New Roman" w:hAnsi="Times New Roman" w:cs="Times New Roman"/>
+                <w:sz w:val="24"/>
+                <w:szCs w:val="24"/>
+                <w:lang w:val="en-GB"/>
+              </w:rPr>
+            </w:pPr>
+            <w:r>
+              <w:rPr>
+                <w:rFonts w:ascii="Times New Roman" w:hAnsi="Times New Roman" w:cs="Times New Roman"/>
+                <w:sz w:val="24"/>
+                <w:szCs w:val="24"/>
+                <w:lang w:val="en-GB"/>
+              </w:rPr>
+              <w:t>This figure represents the Tour Class.</w:t>
+            </w:r>
+          </w:p>
+        </w:tc>
+      </w:tr>
+      <w:tr>
+        <w:tc>
+          <w:tcPr>
+            <w:tcW w:w="534" w:type="dxa"/>
+          </w:tcPr>
+          <w:p>
+            <w:pPr>
+              <w:spacing w:before="80" w:after="80"/>
+              <w:rPr>
+                <w:rFonts w:ascii="Times New Roman" w:hAnsi="Times New Roman" w:cs="Times New Roman"/>
+                <w:sz w:val="24"/>
+                <w:szCs w:val="24"/>
+                <w:lang w:val="en-GB"/>
+              </w:rPr>
+            </w:pPr>
+            <w:r>
+              <w:rPr>
+                <w:rFonts w:ascii="Times New Roman" w:hAnsi="Times New Roman" w:cs="Times New Roman"/>
+                <w:sz w:val="24"/>
+                <w:szCs w:val="24"/>
+                <w:lang w:val="en-GB"/>
+              </w:rPr>
+              <w:t>11</w:t>
+            </w:r>
+          </w:p>
+        </w:tc>
+        <w:tc>
+          <w:tcPr>
+            <w:tcW w:w="3402" w:type="dxa"/>
+          </w:tcPr>
+          <w:p>
+            <w:pPr>
+              <w:spacing w:before="80" w:after="80"/>
+              <w:rPr>
+                <w:rFonts w:ascii="Times New Roman" w:hAnsi="Times New Roman" w:cs="Times New Roman"/>
+                <w:sz w:val="24"/>
+                <w:szCs w:val="24"/>
+                <w:lang w:val="en-GB"/>
+              </w:rPr>
+            </w:pPr>
+            <w:r>
+              <w:rPr>
+                <w:rFonts w:ascii="Times New Roman" w:hAnsi="Times New Roman" w:cs="Times New Roman"/>
+                <w:sz w:val="24"/>
+                <w:szCs w:val="24"/>
+                <w:lang w:val="en-GB"/>
+              </w:rPr>
+              <w:t xml:space="preserve">Figure 11 – </w:t>
+            </w:r>
+            <w:proofErr w:type="spellStart"/>
+            <w:r>
+              <w:rPr>
+                <w:rFonts w:ascii="Times New Roman" w:hAnsi="Times New Roman" w:cs="Times New Roman"/>
+                <w:sz w:val="24"/>
+                <w:szCs w:val="24"/>
+                <w:lang w:val="en-GB"/>
+              </w:rPr>
+              <w:t>GUI,Data</w:t>
+            </w:r>
+            <w:proofErr w:type="spellEnd"/>
+            <w:r>
+              <w:rPr>
+                <w:rFonts w:ascii="Times New Roman" w:hAnsi="Times New Roman" w:cs="Times New Roman"/>
+                <w:sz w:val="24"/>
+                <w:szCs w:val="24"/>
+                <w:lang w:val="en-GB"/>
+              </w:rPr>
+              <w:t xml:space="preserve"> and </w:t>
+            </w:r>
+            <w:proofErr w:type="spellStart"/>
+            <w:r>
+              <w:rPr>
+                <w:rFonts w:ascii="Times New Roman" w:hAnsi="Times New Roman" w:cs="Times New Roman"/>
+                <w:sz w:val="24"/>
+                <w:szCs w:val="24"/>
+                <w:lang w:val="en-GB"/>
+              </w:rPr>
+              <w:t>BusList</w:t>
+            </w:r>
+            <w:proofErr w:type="spellEnd"/>
+            <w:r>
+              <w:rPr>
+                <w:rFonts w:ascii="Times New Roman" w:hAnsi="Times New Roman" w:cs="Times New Roman"/>
+                <w:sz w:val="24"/>
+                <w:szCs w:val="24"/>
+                <w:lang w:val="en-GB"/>
+              </w:rPr>
+              <w:t xml:space="preserve"> Classes</w:t>
+            </w:r>
+          </w:p>
+        </w:tc>
+        <w:tc>
+          <w:tcPr>
+            <w:tcW w:w="5640" w:type="dxa"/>
+          </w:tcPr>
+          <w:p>
+            <w:pPr>
+              <w:spacing w:before="80" w:after="80"/>
+              <w:rPr>
+                <w:rFonts w:ascii="Times New Roman" w:hAnsi="Times New Roman" w:cs="Times New Roman"/>
+                <w:sz w:val="24"/>
+                <w:szCs w:val="24"/>
+                <w:lang w:val="en-GB"/>
+              </w:rPr>
+            </w:pPr>
+            <w:r>
+              <w:rPr>
+                <w:rFonts w:ascii="Times New Roman" w:hAnsi="Times New Roman" w:cs="Times New Roman"/>
+                <w:sz w:val="24"/>
+                <w:szCs w:val="24"/>
+                <w:lang w:val="en-GB"/>
+              </w:rPr>
+              <w:t xml:space="preserve">This figure contains the relation between </w:t>
+            </w:r>
+            <w:proofErr w:type="spellStart"/>
+            <w:r>
+              <w:rPr>
+                <w:rFonts w:ascii="Times New Roman" w:hAnsi="Times New Roman" w:cs="Times New Roman"/>
+                <w:sz w:val="24"/>
+                <w:szCs w:val="24"/>
+                <w:lang w:val="en-GB"/>
+              </w:rPr>
+              <w:t>GUI</w:t>
+            </w:r>
+            <w:proofErr w:type="gramStart"/>
+            <w:r>
+              <w:rPr>
+                <w:rFonts w:ascii="Times New Roman" w:hAnsi="Times New Roman" w:cs="Times New Roman"/>
+                <w:sz w:val="24"/>
+                <w:szCs w:val="24"/>
+                <w:lang w:val="en-GB"/>
+              </w:rPr>
+              <w:t>,Data</w:t>
+            </w:r>
+            <w:proofErr w:type="spellEnd"/>
+            <w:proofErr w:type="gramEnd"/>
+            <w:r>
+              <w:rPr>
+                <w:rFonts w:ascii="Times New Roman" w:hAnsi="Times New Roman" w:cs="Times New Roman"/>
+                <w:sz w:val="24"/>
+                <w:szCs w:val="24"/>
+                <w:lang w:val="en-GB"/>
+              </w:rPr>
+              <w:t xml:space="preserve"> and </w:t>
+            </w:r>
+            <w:proofErr w:type="spellStart"/>
+            <w:r>
+              <w:rPr>
+                <w:rFonts w:ascii="Times New Roman" w:hAnsi="Times New Roman" w:cs="Times New Roman"/>
+                <w:sz w:val="24"/>
+                <w:szCs w:val="24"/>
+                <w:lang w:val="en-GB"/>
+              </w:rPr>
+              <w:t>BusList</w:t>
+            </w:r>
+            <w:proofErr w:type="spellEnd"/>
+            <w:r>
+              <w:rPr>
+                <w:rFonts w:ascii="Times New Roman" w:hAnsi="Times New Roman" w:cs="Times New Roman"/>
+                <w:sz w:val="24"/>
+                <w:szCs w:val="24"/>
+                <w:lang w:val="en-GB"/>
+              </w:rPr>
+              <w:t xml:space="preserve"> classes.</w:t>
+            </w:r>
+          </w:p>
+        </w:tc>
+      </w:tr>
+      <w:tr>
+        <w:tc>
+          <w:tcPr>
+            <w:tcW w:w="534" w:type="dxa"/>
+          </w:tcPr>
+          <w:p>
+            <w:pPr>
+              <w:spacing w:before="80" w:after="80"/>
+              <w:rPr>
+                <w:rFonts w:ascii="Times New Roman" w:hAnsi="Times New Roman" w:cs="Times New Roman"/>
+                <w:sz w:val="24"/>
+                <w:szCs w:val="24"/>
+                <w:lang w:val="en-GB"/>
+              </w:rPr>
+            </w:pPr>
+            <w:r>
+              <w:rPr>
+                <w:rFonts w:ascii="Times New Roman" w:hAnsi="Times New Roman" w:cs="Times New Roman"/>
+                <w:sz w:val="24"/>
+                <w:szCs w:val="24"/>
+                <w:lang w:val="en-GB"/>
+              </w:rPr>
+              <w:t>12</w:t>
+            </w:r>
+          </w:p>
+        </w:tc>
+        <w:tc>
+          <w:tcPr>
+            <w:tcW w:w="3402" w:type="dxa"/>
+          </w:tcPr>
+          <w:p>
+            <w:pPr>
+              <w:spacing w:before="80" w:after="80"/>
+              <w:rPr>
+                <w:rFonts w:ascii="Times New Roman" w:hAnsi="Times New Roman" w:cs="Times New Roman"/>
+                <w:sz w:val="24"/>
+                <w:szCs w:val="24"/>
+                <w:lang w:val="en-GB"/>
+              </w:rPr>
+            </w:pPr>
+            <w:r>
+              <w:rPr>
+                <w:rFonts w:ascii="Times New Roman" w:hAnsi="Times New Roman" w:cs="Times New Roman"/>
+                <w:sz w:val="24"/>
+                <w:szCs w:val="24"/>
+                <w:lang w:val="en-GB"/>
+              </w:rPr>
+              <w:t>Figure 12 – Tours Tab</w:t>
+            </w:r>
+          </w:p>
+        </w:tc>
+        <w:tc>
+          <w:tcPr>
+            <w:tcW w:w="5640" w:type="dxa"/>
+          </w:tcPr>
+          <w:p>
+            <w:pPr>
+              <w:spacing w:before="80" w:after="80"/>
+              <w:rPr>
+                <w:rFonts w:ascii="Times New Roman" w:hAnsi="Times New Roman" w:cs="Times New Roman"/>
+                <w:sz w:val="24"/>
+                <w:szCs w:val="24"/>
+                <w:lang w:val="en-GB"/>
+              </w:rPr>
+            </w:pPr>
+            <w:r>
+              <w:rPr>
+                <w:rFonts w:ascii="Times New Roman" w:hAnsi="Times New Roman" w:cs="Times New Roman"/>
+                <w:sz w:val="24"/>
+                <w:szCs w:val="24"/>
+                <w:lang w:val="en-GB"/>
+              </w:rPr>
+              <w:t>This figure contains the Tours Tab from the GUI.</w:t>
+            </w:r>
+          </w:p>
+        </w:tc>
+      </w:tr>
+      <w:tr>
+        <w:tc>
+          <w:tcPr>
+            <w:tcW w:w="534" w:type="dxa"/>
+          </w:tcPr>
+          <w:p>
+            <w:pPr>
+              <w:spacing w:before="80" w:after="80"/>
+              <w:rPr>
+                <w:rFonts w:ascii="Times New Roman" w:hAnsi="Times New Roman" w:cs="Times New Roman"/>
+                <w:sz w:val="24"/>
+                <w:szCs w:val="24"/>
+                <w:lang w:val="en-GB"/>
+              </w:rPr>
+            </w:pPr>
+            <w:r>
+              <w:rPr>
+                <w:rFonts w:ascii="Times New Roman" w:hAnsi="Times New Roman" w:cs="Times New Roman"/>
+                <w:sz w:val="24"/>
+                <w:szCs w:val="24"/>
+                <w:lang w:val="en-GB"/>
+              </w:rPr>
+              <w:t>13</w:t>
+            </w:r>
+          </w:p>
+        </w:tc>
+        <w:tc>
+          <w:tcPr>
+            <w:tcW w:w="3402" w:type="dxa"/>
+          </w:tcPr>
+          <w:p>
+            <w:pPr>
+              <w:spacing w:before="80" w:after="80"/>
+              <w:rPr>
+                <w:rFonts w:ascii="Times New Roman" w:hAnsi="Times New Roman" w:cs="Times New Roman"/>
+                <w:sz w:val="24"/>
+                <w:szCs w:val="24"/>
+                <w:lang w:val="en-GB"/>
+              </w:rPr>
+            </w:pPr>
+            <w:r>
+              <w:rPr>
+                <w:rFonts w:ascii="Times New Roman" w:hAnsi="Times New Roman" w:cs="Times New Roman"/>
+                <w:sz w:val="24"/>
+                <w:szCs w:val="24"/>
+                <w:lang w:val="en-GB"/>
+              </w:rPr>
+              <w:t>Figure 13 – Chauffeurs Tab</w:t>
+            </w:r>
+          </w:p>
+        </w:tc>
+        <w:tc>
+          <w:tcPr>
+            <w:tcW w:w="5640" w:type="dxa"/>
+          </w:tcPr>
+          <w:p>
+            <w:pPr>
+              <w:spacing w:before="80" w:after="80"/>
+              <w:rPr>
+                <w:rFonts w:ascii="Times New Roman" w:hAnsi="Times New Roman" w:cs="Times New Roman"/>
+                <w:sz w:val="24"/>
+                <w:szCs w:val="24"/>
+                <w:lang w:val="en-GB"/>
+              </w:rPr>
+            </w:pPr>
+            <w:r>
+              <w:rPr>
+                <w:rFonts w:ascii="Times New Roman" w:hAnsi="Times New Roman" w:cs="Times New Roman"/>
+                <w:sz w:val="24"/>
+                <w:szCs w:val="24"/>
+                <w:lang w:val="en-GB"/>
+              </w:rPr>
+              <w:t>This figure contains the Chauffeurs Tab from the GUI.</w:t>
+            </w:r>
+          </w:p>
+        </w:tc>
+      </w:tr>
+      <w:tr>
+        <w:tc>
+          <w:tcPr>
+            <w:tcW w:w="534" w:type="dxa"/>
+          </w:tcPr>
+          <w:p>
+            <w:pPr>
+              <w:spacing w:before="80" w:after="80"/>
+              <w:rPr>
+                <w:rFonts w:ascii="Times New Roman" w:hAnsi="Times New Roman" w:cs="Times New Roman"/>
+                <w:sz w:val="24"/>
+                <w:szCs w:val="24"/>
+                <w:lang w:val="en-GB"/>
+              </w:rPr>
+            </w:pPr>
+            <w:r>
+              <w:rPr>
+                <w:rFonts w:ascii="Times New Roman" w:hAnsi="Times New Roman" w:cs="Times New Roman"/>
+                <w:sz w:val="24"/>
+                <w:szCs w:val="24"/>
+                <w:lang w:val="en-GB"/>
+              </w:rPr>
+              <w:t>14</w:t>
+            </w:r>
+          </w:p>
+        </w:tc>
+        <w:tc>
+          <w:tcPr>
+            <w:tcW w:w="3402" w:type="dxa"/>
+          </w:tcPr>
+          <w:p>
+            <w:pPr>
+              <w:spacing w:before="80" w:after="80"/>
+              <w:rPr>
+                <w:rFonts w:ascii="Times New Roman" w:hAnsi="Times New Roman" w:cs="Times New Roman"/>
+                <w:sz w:val="24"/>
+                <w:szCs w:val="24"/>
+                <w:lang w:val="en-GB"/>
+              </w:rPr>
+            </w:pPr>
+            <w:r>
+              <w:rPr>
+                <w:rFonts w:ascii="Times New Roman" w:hAnsi="Times New Roman" w:cs="Times New Roman"/>
+                <w:sz w:val="24"/>
+                <w:szCs w:val="24"/>
+                <w:lang w:val="en-GB"/>
+              </w:rPr>
+              <w:t>Figure 14 – Reservation for Trips &amp; Journeys Tab</w:t>
+            </w:r>
+          </w:p>
+        </w:tc>
+        <w:tc>
+          <w:tcPr>
+            <w:tcW w:w="5640" w:type="dxa"/>
+          </w:tcPr>
+          <w:p>
+            <w:pPr>
+              <w:spacing w:before="80" w:after="80"/>
+              <w:rPr>
+                <w:rFonts w:ascii="Times New Roman" w:hAnsi="Times New Roman" w:cs="Times New Roman"/>
+                <w:sz w:val="24"/>
+                <w:szCs w:val="24"/>
+                <w:lang w:val="en-GB"/>
+              </w:rPr>
+            </w:pPr>
+            <w:r>
+              <w:rPr>
+                <w:rFonts w:ascii="Times New Roman" w:hAnsi="Times New Roman" w:cs="Times New Roman"/>
+                <w:sz w:val="24"/>
+                <w:szCs w:val="24"/>
+                <w:lang w:val="en-GB"/>
+              </w:rPr>
+              <w:t xml:space="preserve">This figure contains the sub-tab </w:t>
+            </w:r>
+            <w:proofErr w:type="spellStart"/>
+            <w:r>
+              <w:rPr>
+                <w:rFonts w:ascii="Times New Roman" w:hAnsi="Times New Roman" w:cs="Times New Roman"/>
+                <w:sz w:val="24"/>
+                <w:szCs w:val="24"/>
+                <w:lang w:val="en-GB"/>
+              </w:rPr>
+              <w:t>Trips&amp;Journeys</w:t>
+            </w:r>
+            <w:proofErr w:type="spellEnd"/>
+            <w:r>
+              <w:rPr>
+                <w:rFonts w:ascii="Times New Roman" w:hAnsi="Times New Roman" w:cs="Times New Roman"/>
+                <w:sz w:val="24"/>
+                <w:szCs w:val="24"/>
+                <w:lang w:val="en-GB"/>
+              </w:rPr>
+              <w:t xml:space="preserve"> (part of Reservation tab) from the GUI.</w:t>
+            </w:r>
+          </w:p>
+        </w:tc>
+      </w:tr>
+      <w:tr>
+        <w:tc>
+          <w:tcPr>
+            <w:tcW w:w="534" w:type="dxa"/>
+          </w:tcPr>
+          <w:p>
+            <w:pPr>
+              <w:spacing w:before="80" w:after="80"/>
+              <w:rPr>
+                <w:rFonts w:ascii="Times New Roman" w:hAnsi="Times New Roman" w:cs="Times New Roman"/>
+                <w:sz w:val="24"/>
+                <w:szCs w:val="24"/>
+                <w:lang w:val="en-GB"/>
+              </w:rPr>
+            </w:pPr>
+            <w:r>
+              <w:rPr>
+                <w:rFonts w:ascii="Times New Roman" w:hAnsi="Times New Roman" w:cs="Times New Roman"/>
+                <w:sz w:val="24"/>
+                <w:szCs w:val="24"/>
+                <w:lang w:val="en-GB"/>
+              </w:rPr>
+              <w:t>15</w:t>
+            </w:r>
+          </w:p>
+        </w:tc>
+        <w:tc>
+          <w:tcPr>
+            <w:tcW w:w="3402" w:type="dxa"/>
+          </w:tcPr>
+          <w:p>
+            <w:pPr>
+              <w:spacing w:before="80" w:after="80"/>
+              <w:rPr>
+                <w:rFonts w:ascii="Times New Roman" w:hAnsi="Times New Roman" w:cs="Times New Roman"/>
+                <w:sz w:val="24"/>
+                <w:szCs w:val="24"/>
+                <w:lang w:val="en-GB"/>
+              </w:rPr>
+            </w:pPr>
+            <w:r>
+              <w:rPr>
+                <w:rFonts w:ascii="Times New Roman" w:hAnsi="Times New Roman" w:cs="Times New Roman"/>
+                <w:sz w:val="24"/>
+                <w:szCs w:val="24"/>
+                <w:lang w:val="en-GB"/>
+              </w:rPr>
+              <w:t>Figure 15 – Reservation for Bus-and-Chauffeur Tab.</w:t>
+            </w:r>
+          </w:p>
+        </w:tc>
+        <w:tc>
+          <w:tcPr>
+            <w:tcW w:w="5640" w:type="dxa"/>
+          </w:tcPr>
+          <w:p>
+            <w:pPr>
+              <w:spacing w:before="80" w:after="80"/>
+              <w:rPr>
+                <w:rFonts w:ascii="Times New Roman" w:hAnsi="Times New Roman" w:cs="Times New Roman"/>
+                <w:sz w:val="24"/>
+                <w:szCs w:val="24"/>
+                <w:lang w:val="en-GB"/>
+              </w:rPr>
+            </w:pPr>
+            <w:r>
+              <w:rPr>
+                <w:rFonts w:ascii="Times New Roman" w:hAnsi="Times New Roman" w:cs="Times New Roman"/>
+                <w:sz w:val="24"/>
+                <w:szCs w:val="24"/>
+                <w:lang w:val="en-GB"/>
+              </w:rPr>
+              <w:t>This figure contains the sub-tab Bus-and-Chauffeur (part of Reservation tab) from the GUI.</w:t>
+            </w:r>
+          </w:p>
+        </w:tc>
+      </w:tr>
+      <w:tr>
+        <w:tc>
+          <w:tcPr>
+            <w:tcW w:w="534" w:type="dxa"/>
+          </w:tcPr>
+          <w:p>
+            <w:pPr>
+              <w:spacing w:before="80" w:after="80"/>
+              <w:rPr>
+                <w:rFonts w:ascii="Times New Roman" w:hAnsi="Times New Roman" w:cs="Times New Roman"/>
+                <w:sz w:val="24"/>
+                <w:szCs w:val="24"/>
+                <w:lang w:val="en-GB"/>
+              </w:rPr>
+            </w:pPr>
+            <w:r>
+              <w:rPr>
+                <w:rFonts w:ascii="Times New Roman" w:hAnsi="Times New Roman" w:cs="Times New Roman"/>
+                <w:sz w:val="24"/>
+                <w:szCs w:val="24"/>
+                <w:lang w:val="en-GB"/>
+              </w:rPr>
+              <w:t>16</w:t>
+            </w:r>
+          </w:p>
+        </w:tc>
+        <w:tc>
+          <w:tcPr>
+            <w:tcW w:w="3402" w:type="dxa"/>
+          </w:tcPr>
+          <w:p>
+            <w:pPr>
+              <w:spacing w:before="80" w:after="80"/>
+              <w:rPr>
+                <w:rFonts w:ascii="Times New Roman" w:hAnsi="Times New Roman" w:cs="Times New Roman"/>
+                <w:sz w:val="24"/>
+                <w:szCs w:val="24"/>
+                <w:lang w:val="en-GB"/>
+              </w:rPr>
+            </w:pPr>
+            <w:r>
+              <w:rPr>
+                <w:rFonts w:ascii="Times New Roman" w:hAnsi="Times New Roman" w:cs="Times New Roman"/>
+                <w:sz w:val="24"/>
+                <w:szCs w:val="24"/>
+                <w:lang w:val="en-GB"/>
+              </w:rPr>
+              <w:t>Figure 16 – Customers Tab</w:t>
+            </w:r>
+          </w:p>
+        </w:tc>
+        <w:tc>
+          <w:tcPr>
+            <w:tcW w:w="5640" w:type="dxa"/>
+          </w:tcPr>
+          <w:p>
+            <w:pPr>
+              <w:spacing w:before="80" w:after="80"/>
+              <w:rPr>
+                <w:rFonts w:ascii="Times New Roman" w:hAnsi="Times New Roman" w:cs="Times New Roman"/>
+                <w:sz w:val="24"/>
+                <w:szCs w:val="24"/>
+                <w:lang w:val="en-GB"/>
+              </w:rPr>
+            </w:pPr>
+            <w:r>
+              <w:rPr>
+                <w:rFonts w:ascii="Times New Roman" w:hAnsi="Times New Roman" w:cs="Times New Roman"/>
+                <w:sz w:val="24"/>
+                <w:szCs w:val="24"/>
+                <w:lang w:val="en-GB"/>
+              </w:rPr>
+              <w:t>This figure contains the Customers Tab from the GUI.</w:t>
+            </w:r>
+          </w:p>
+        </w:tc>
+      </w:tr>
+      <w:tr>
+        <w:tc>
+          <w:tcPr>
+            <w:tcW w:w="534" w:type="dxa"/>
+          </w:tcPr>
+          <w:p>
+            <w:pPr>
+              <w:spacing w:before="80" w:after="80"/>
+              <w:rPr>
+                <w:rFonts w:ascii="Times New Roman" w:hAnsi="Times New Roman" w:cs="Times New Roman"/>
+                <w:sz w:val="24"/>
+                <w:szCs w:val="24"/>
+                <w:lang w:val="en-GB"/>
+              </w:rPr>
+            </w:pPr>
+            <w:r>
+              <w:rPr>
+                <w:rFonts w:ascii="Times New Roman" w:hAnsi="Times New Roman" w:cs="Times New Roman"/>
+                <w:sz w:val="24"/>
+                <w:szCs w:val="24"/>
+                <w:lang w:val="en-GB"/>
+              </w:rPr>
+              <w:t>17</w:t>
+            </w:r>
+          </w:p>
+        </w:tc>
+        <w:tc>
+          <w:tcPr>
+            <w:tcW w:w="3402" w:type="dxa"/>
+          </w:tcPr>
+          <w:p>
+            <w:pPr>
+              <w:spacing w:before="80" w:after="80"/>
+              <w:rPr>
+                <w:rFonts w:ascii="Times New Roman" w:hAnsi="Times New Roman" w:cs="Times New Roman"/>
+                <w:sz w:val="24"/>
+                <w:szCs w:val="24"/>
+                <w:lang w:val="en-GB"/>
+              </w:rPr>
+            </w:pPr>
+            <w:r>
+              <w:rPr>
+                <w:rFonts w:ascii="Times New Roman" w:hAnsi="Times New Roman" w:cs="Times New Roman"/>
+                <w:sz w:val="24"/>
+                <w:szCs w:val="24"/>
+                <w:lang w:val="en-GB"/>
+              </w:rPr>
+              <w:t>Figure 17 -  Busses Tab</w:t>
+            </w:r>
+          </w:p>
+        </w:tc>
+        <w:tc>
+          <w:tcPr>
+            <w:tcW w:w="5640" w:type="dxa"/>
+          </w:tcPr>
+          <w:p>
+            <w:pPr>
+              <w:spacing w:before="80" w:after="80"/>
+              <w:rPr>
+                <w:rFonts w:ascii="Times New Roman" w:hAnsi="Times New Roman" w:cs="Times New Roman"/>
+                <w:sz w:val="24"/>
+                <w:szCs w:val="24"/>
+                <w:lang w:val="en-GB"/>
+              </w:rPr>
+            </w:pPr>
+            <w:r>
+              <w:rPr>
+                <w:rFonts w:ascii="Times New Roman" w:hAnsi="Times New Roman" w:cs="Times New Roman"/>
+                <w:sz w:val="24"/>
+                <w:szCs w:val="24"/>
+                <w:lang w:val="en-GB"/>
+              </w:rPr>
+              <w:t>This figure contains the Busses Tab from the GUI.</w:t>
+            </w:r>
+          </w:p>
+        </w:tc>
+      </w:tr>
+    </w:tbl>
+    <w:p>
+      <w:pPr>
+        <w:spacing w:before="80" w:after="80"/>
+        <w:rPr>
+          <w:rFonts w:ascii="Times New Roman" w:hAnsi="Times New Roman" w:cs="Times New Roman"/>
+          <w:sz w:val="24"/>
+          <w:szCs w:val="24"/>
+          <w:lang w:val="en-GB"/>
+        </w:rPr>
+      </w:pPr>
+    </w:p>
+    <w:p>
+      <w:pPr>
+        <w:rPr>
+          <w:rFonts w:ascii="Times New Roman" w:hAnsi="Times New Roman" w:cs="Times New Roman"/>
+          <w:sz w:val="24"/>
+          <w:szCs w:val="24"/>
+          <w:lang w:val="en-GB"/>
+        </w:rPr>
+      </w:pPr>
+    </w:p>
+    <w:p>
+      <w:pPr>
         <w:rPr>
           <w:rFonts w:ascii="Times New Roman" w:hAnsi="Times New Roman" w:cs="Times New Roman"/>
           <w:lang w:val="en-GB"/>
@@ -942,7 +2557,27 @@
           <w:sz w:val="24"/>
           <w:szCs w:val="24"/>
         </w:rPr>
-        <w:t>The reason we are creating a Single User System is to help a company that deals with a large amount of data, as well as a lot of customers, to be able to modernize and automate a lot of their daily tasks. The idea is to create a simple and useful application, for the company VIA Bus, that will be capable of dealing with the adding/editing/removing of reservations, tours, chauffeurs, customers and passengers. The approach we took rewarded simplicity and straightforwardness. By making our GUI as user-friendly as possible, we were making sure that intensive training wasn’t required. Our code is well structured and easy to maintain if needed. We’ve made a very easy to get into system that even though lacks immense depth, it still handles all the necessary requirements well. Overall, the system is not something revolutionary, but instead our approach of taking several tasks and putting them in an environment where they are easy to perform and can save a lot of manual work.</w:t>
+        <w:t xml:space="preserve">The reason we are creating a Single User System is to help a company that deals with a large amount of data, as well as a lot of customers, to be able to modernize and automate a lot of their daily tasks. The idea is to create a simple and useful application, for the company VIA </w:t>
+      </w:r>
+      <w:proofErr w:type="gramStart"/>
+      <w:r>
+        <w:rPr>
+          <w:rFonts w:ascii="Times New Roman" w:hAnsi="Times New Roman" w:cs="Times New Roman"/>
+          <w:i/>
+          <w:sz w:val="24"/>
+          <w:szCs w:val="24"/>
+        </w:rPr>
+        <w:t>Bus, that</w:t>
+      </w:r>
+      <w:proofErr w:type="gramEnd"/>
+      <w:r>
+        <w:rPr>
+          <w:rFonts w:ascii="Times New Roman" w:hAnsi="Times New Roman" w:cs="Times New Roman"/>
+          <w:i/>
+          <w:sz w:val="24"/>
+          <w:szCs w:val="24"/>
+        </w:rPr>
+        <w:t xml:space="preserve"> will be capable of dealing with the adding/editing/removing of reservations, tours, chauffeurs, customers and passengers. The approach we took rewarded simplicity and straightforwardness. By making our GUI as user-friendly as possible, we were making sure that intensive training wasn’t required. Our code is well structured and easy to maintain if needed. We’ve made a very easy to get into system that even though lacks immense depth, it still handles all the necessary requirements well. Overall, the system is not something revolutionary, but instead our approach of taking several tasks and putting them in an environment where they are easy to perform and can save a lot of manual work.</w:t>
       </w:r>
     </w:p>
     <w:p>
@@ -1117,7 +2752,61 @@
           <w:sz w:val="24"/>
           <w:szCs w:val="24"/>
         </w:rPr>
-        <w:t>Our team has been given the task to develop a booking system for the company VIA Bus. An interview was conducted with the owners of the company in order to decide what were their requirements. It was decided that the system must allow employees to handle reservations for - seats for trips and journeys to different destinations or a whole bus with personal preferences (food, party guide, additional stops) to desired destination. The system contains information about fixed tours(trips and journeys),and non-fixed tours(bus-and-chauffeurs) as well as chauffeurs, customers, and passengers data. The company decided that only employees will be able to access and work with the system(add/edit/remove tours, reservations, chauffeurs passenger and customer data).</w:t>
+        <w:t xml:space="preserve">Our team has been given the task to develop a booking system for the company VIA Bus. An interview was conducted with the owners of the company in order to decide what </w:t>
+      </w:r>
+      <w:proofErr w:type="gramStart"/>
+      <w:r>
+        <w:rPr>
+          <w:rFonts w:ascii="Times New Roman" w:hAnsi="Times New Roman" w:cs="Times New Roman"/>
+          <w:sz w:val="24"/>
+          <w:szCs w:val="24"/>
+        </w:rPr>
+        <w:t>were their requirements</w:t>
+      </w:r>
+      <w:proofErr w:type="gramEnd"/>
+      <w:r>
+        <w:rPr>
+          <w:rFonts w:ascii="Times New Roman" w:hAnsi="Times New Roman" w:cs="Times New Roman"/>
+          <w:sz w:val="24"/>
+          <w:szCs w:val="24"/>
+        </w:rPr>
+        <w:t xml:space="preserve">. It was decided that the system must allow employees to handle reservations for - seats for trips and journeys to different destinations or a whole bus with personal preferences (food, party guide, additional stops) to desired destination. The system contains information about fixed </w:t>
+      </w:r>
+      <w:proofErr w:type="gramStart"/>
+      <w:r>
+        <w:rPr>
+          <w:rFonts w:ascii="Times New Roman" w:hAnsi="Times New Roman" w:cs="Times New Roman"/>
+          <w:sz w:val="24"/>
+          <w:szCs w:val="24"/>
+        </w:rPr>
+        <w:t>tours(</w:t>
+      </w:r>
+      <w:proofErr w:type="gramEnd"/>
+      <w:r>
+        <w:rPr>
+          <w:rFonts w:ascii="Times New Roman" w:hAnsi="Times New Roman" w:cs="Times New Roman"/>
+          <w:sz w:val="24"/>
+          <w:szCs w:val="24"/>
+        </w:rPr>
+        <w:t xml:space="preserve">trips and journeys),and non-fixed tours(bus-and-chauffeurs) as well as chauffeurs, customers, and passengers data. The company decided that only employees will be able to access and work with the </w:t>
+      </w:r>
+      <w:proofErr w:type="gramStart"/>
+      <w:r>
+        <w:rPr>
+          <w:rFonts w:ascii="Times New Roman" w:hAnsi="Times New Roman" w:cs="Times New Roman"/>
+          <w:sz w:val="24"/>
+          <w:szCs w:val="24"/>
+        </w:rPr>
+        <w:t>system(</w:t>
+      </w:r>
+      <w:proofErr w:type="gramEnd"/>
+      <w:r>
+        <w:rPr>
+          <w:rFonts w:ascii="Times New Roman" w:hAnsi="Times New Roman" w:cs="Times New Roman"/>
+          <w:sz w:val="24"/>
+          <w:szCs w:val="24"/>
+        </w:rPr>
+        <w:t>add/edit/remove tours, reservations, chauffeurs passenger and customer data).</w:t>
       </w:r>
     </w:p>
     <w:p>
@@ -1629,7 +3318,25 @@
           <w:sz w:val="24"/>
           <w:szCs w:val="24"/>
         </w:rPr>
-        <w:t xml:space="preserve"> Each Chauffeur’s profile contains : name, phone number, form of employment (part-time or full-time), preferences, ID.</w:t>
+        <w:t xml:space="preserve"> Each Chauffeur’s profile </w:t>
+      </w:r>
+      <w:proofErr w:type="gramStart"/>
+      <w:r>
+        <w:rPr>
+          <w:rFonts w:ascii="Times New Roman" w:hAnsi="Times New Roman" w:cs="Times New Roman"/>
+          <w:sz w:val="24"/>
+          <w:szCs w:val="24"/>
+        </w:rPr>
+        <w:t>contains :</w:t>
+      </w:r>
+      <w:proofErr w:type="gramEnd"/>
+      <w:r>
+        <w:rPr>
+          <w:rFonts w:ascii="Times New Roman" w:hAnsi="Times New Roman" w:cs="Times New Roman"/>
+          <w:sz w:val="24"/>
+          <w:szCs w:val="24"/>
+        </w:rPr>
+        <w:t xml:space="preserve"> name, phone number, form of employment (part-time or full-time), preferences, ID.</w:t>
       </w:r>
     </w:p>
     <w:p>
@@ -1725,7 +3432,25 @@
           <w:sz w:val="24"/>
           <w:szCs w:val="24"/>
         </w:rPr>
-        <w:t xml:space="preserve"> Employee chooses either to set or not a discount for the customer (e.g family, frequency discount).</w:t>
+        <w:t xml:space="preserve"> Employee chooses either to set or not a discount for the customer (</w:t>
+      </w:r>
+      <w:proofErr w:type="spellStart"/>
+      <w:r>
+        <w:rPr>
+          <w:rFonts w:ascii="Times New Roman" w:hAnsi="Times New Roman" w:cs="Times New Roman"/>
+          <w:sz w:val="24"/>
+          <w:szCs w:val="24"/>
+        </w:rPr>
+        <w:t>e.g</w:t>
+      </w:r>
+      <w:proofErr w:type="spellEnd"/>
+      <w:r>
+        <w:rPr>
+          <w:rFonts w:ascii="Times New Roman" w:hAnsi="Times New Roman" w:cs="Times New Roman"/>
+          <w:sz w:val="24"/>
+          <w:szCs w:val="24"/>
+        </w:rPr>
+        <w:t xml:space="preserve"> family, frequency discount).</w:t>
       </w:r>
     </w:p>
     <w:p>
@@ -1897,6 +3622,22 @@
     </w:p>
     <w:p>
       <w:pPr>
+        <w:jc w:val="center"/>
+        <w:rPr>
+          <w:rFonts w:ascii="Times New Roman" w:hAnsi="Times New Roman" w:cs="Times New Roman"/>
+          <w:i/>
+        </w:rPr>
+      </w:pPr>
+      <w:r>
+        <w:rPr>
+          <w:rFonts w:ascii="Times New Roman" w:hAnsi="Times New Roman" w:cs="Times New Roman"/>
+          <w:i/>
+        </w:rPr>
+        <w:t>Figure 1 – Use Case Diagram</w:t>
+      </w:r>
+    </w:p>
+    <w:p>
+      <w:pPr>
         <w:rPr>
           <w:rFonts w:ascii="Times New Roman" w:hAnsi="Times New Roman" w:cs="Times New Roman"/>
         </w:rPr>
@@ -1911,13 +3652,41 @@
           <w:lang w:val="ro-RO"/>
         </w:rPr>
       </w:pPr>
-      <w:r>
-        <w:rPr>
-          <w:rFonts w:ascii="Times New Roman" w:hAnsi="Times New Roman" w:cs="Times New Roman"/>
-          <w:sz w:val="24"/>
-          <w:szCs w:val="24"/>
-        </w:rPr>
-        <w:t>Illustrates the priority use cases performed by the employee of the bus company. It is the  essential use  cases required to add ,edit and remove a tour, chauffeur, customer, reservation or passenger</w:t>
+      <w:proofErr w:type="gramStart"/>
+      <w:r>
+        <w:rPr>
+          <w:rFonts w:ascii="Times New Roman" w:hAnsi="Times New Roman" w:cs="Times New Roman"/>
+          <w:sz w:val="24"/>
+          <w:szCs w:val="24"/>
+        </w:rPr>
+        <w:t>Illustrates the priority use cases performed by the employee of the bus company.</w:t>
+      </w:r>
+      <w:proofErr w:type="gramEnd"/>
+      <w:r>
+        <w:rPr>
+          <w:rFonts w:ascii="Times New Roman" w:hAnsi="Times New Roman" w:cs="Times New Roman"/>
+          <w:sz w:val="24"/>
+          <w:szCs w:val="24"/>
+        </w:rPr>
+        <w:t xml:space="preserve"> It is </w:t>
+      </w:r>
+      <w:proofErr w:type="gramStart"/>
+      <w:r>
+        <w:rPr>
+          <w:rFonts w:ascii="Times New Roman" w:hAnsi="Times New Roman" w:cs="Times New Roman"/>
+          <w:sz w:val="24"/>
+          <w:szCs w:val="24"/>
+        </w:rPr>
+        <w:t>the  essential</w:t>
+      </w:r>
+      <w:proofErr w:type="gramEnd"/>
+      <w:r>
+        <w:rPr>
+          <w:rFonts w:ascii="Times New Roman" w:hAnsi="Times New Roman" w:cs="Times New Roman"/>
+          <w:sz w:val="24"/>
+          <w:szCs w:val="24"/>
+        </w:rPr>
+        <w:t xml:space="preserve"> use  cases required to add ,edit and remove a tour, chauffeur, customer, reservation or passenger</w:t>
       </w:r>
       <w:r>
         <w:rPr>
@@ -2051,7 +3820,7 @@
                     <a:blip r:embed="rId7">
                       <a:extLst>
                         <a:ext uri="{28A0092B-C50C-407E-A947-70E740481C1C}">
-                          <a14:useLocalDpi xmlns="" xmlns:wpc="http://schemas.microsoft.com/office/word/2010/wordprocessingCanvas" xmlns:cx="http://schemas.microsoft.com/office/drawing/2014/chartex" xmlns:cx1="http://schemas.microsoft.com/office/drawing/2015/9/8/chartex" xmlns:cx2="http://schemas.microsoft.com/office/drawing/2015/10/21/chartex" xmlns:cx3="http://schemas.microsoft.com/office/drawing/2016/5/9/chartex" xmlns:cx4="http://schemas.microsoft.com/office/drawing/2016/5/10/chartex" xmlns:cx5="http://schemas.microsoft.com/office/drawing/2016/5/11/chartex" xmlns:mc="http://schemas.openxmlformats.org/markup-compatibility/2006" xmlns:o="urn:schemas-microsoft-com:office:office" xmlns:v="urn:schemas-microsoft-com:vml" xmlns:wp14="http://schemas.microsoft.com/office/word/2010/wordprocessingDrawing" xmlns:w10="urn:schemas-microsoft-com:office:word" xmlns:w="http://schemas.openxmlformats.org/wordprocessingml/2006/main" xmlns:w14="http://schemas.microsoft.com/office/word/2010/wordml" xmlns:w15="http://schemas.microsoft.com/office/word/2012/wordml" xmlns:w16se="http://schemas.microsoft.com/office/word/2015/wordml/symex" xmlns:wpg="http://schemas.microsoft.com/office/word/2010/wordprocessingGroup" xmlns:wpi="http://schemas.microsoft.com/office/word/2010/wordprocessingInk" xmlns:wps="http://schemas.microsoft.com/office/word/2010/wordprocessingShape" xmlns:a14="http://schemas.microsoft.com/office/drawing/2010/main" val="0"/>
+                          <a14:useLocalDpi xmlns:a14="http://schemas.microsoft.com/office/drawing/2010/main" xmlns:wps="http://schemas.microsoft.com/office/word/2010/wordprocessingShape" xmlns:wpi="http://schemas.microsoft.com/office/word/2010/wordprocessingInk" xmlns:wpg="http://schemas.microsoft.com/office/word/2010/wordprocessingGroup" xmlns:w16se="http://schemas.microsoft.com/office/word/2015/wordml/symex" xmlns:w15="http://schemas.microsoft.com/office/word/2012/wordml" xmlns:w14="http://schemas.microsoft.com/office/word/2010/wordml" xmlns:w="http://schemas.openxmlformats.org/wordprocessingml/2006/main" xmlns:w10="urn:schemas-microsoft-com:office:word" xmlns:wp14="http://schemas.microsoft.com/office/word/2010/wordprocessingDrawing" xmlns:v="urn:schemas-microsoft-com:vml" xmlns:o="urn:schemas-microsoft-com:office:office" xmlns:mc="http://schemas.openxmlformats.org/markup-compatibility/2006" xmlns:cx5="http://schemas.microsoft.com/office/drawing/2016/5/11/chartex" xmlns:cx4="http://schemas.microsoft.com/office/drawing/2016/5/10/chartex" xmlns:cx3="http://schemas.microsoft.com/office/drawing/2016/5/9/chartex" xmlns:cx2="http://schemas.microsoft.com/office/drawing/2015/10/21/chartex" xmlns:cx1="http://schemas.microsoft.com/office/drawing/2015/9/8/chartex" xmlns:cx="http://schemas.microsoft.com/office/drawing/2014/chartex" xmlns:wpc="http://schemas.microsoft.com/office/word/2010/wordprocessingCanvas" xmlns="" val="0"/>
                         </a:ext>
                       </a:extLst>
                     </a:blip>
@@ -2141,6 +3910,29 @@
     </w:p>
     <w:p>
       <w:pPr>
+        <w:jc w:val="center"/>
+        <w:rPr>
+          <w:rFonts w:ascii="Times New Roman" w:hAnsi="Times New Roman" w:cs="Times New Roman"/>
+          <w:i/>
+        </w:rPr>
+      </w:pPr>
+      <w:r>
+        <w:rPr>
+          <w:rFonts w:ascii="Times New Roman" w:hAnsi="Times New Roman" w:cs="Times New Roman"/>
+          <w:i/>
+        </w:rPr>
+        <w:t>Figure</w:t>
+      </w:r>
+      <w:r>
+        <w:rPr>
+          <w:rFonts w:ascii="Times New Roman" w:hAnsi="Times New Roman" w:cs="Times New Roman"/>
+          <w:i/>
+        </w:rPr>
+        <w:t xml:space="preserve"> 1 – Use Case Description</w:t>
+      </w:r>
+    </w:p>
+    <w:p>
+      <w:pPr>
         <w:rPr>
           <w:rFonts w:ascii="Times New Roman" w:hAnsi="Times New Roman" w:cs="Times New Roman"/>
         </w:rPr>
@@ -2270,7 +4062,6 @@
     <w:p>
       <w:pPr>
         <w:spacing w:after="160" w:line="259" w:lineRule="auto"/>
-        <w:jc w:val="center"/>
         <w:rPr>
           <w:rFonts w:ascii="Times New Roman" w:hAnsi="Times New Roman" w:cs="Times New Roman"/>
           <w:b/>
@@ -2283,6 +4074,7 @@
     <w:p>
       <w:pPr>
         <w:spacing w:after="160" w:line="259" w:lineRule="auto"/>
+        <w:jc w:val="center"/>
         <w:rPr>
           <w:rFonts w:ascii="Times New Roman" w:hAnsi="Times New Roman" w:cs="Times New Roman"/>
           <w:b/>
@@ -2291,11 +4083,7 @@
           <w:u w:val="single"/>
         </w:rPr>
       </w:pPr>
-    </w:p>
-    <w:p>
-      <w:pPr>
-        <w:spacing w:after="160" w:line="259" w:lineRule="auto"/>
-        <w:jc w:val="center"/>
+      <w:r>
         <w:rPr>
           <w:rFonts w:ascii="Times New Roman" w:hAnsi="Times New Roman" w:cs="Times New Roman"/>
           <w:b/>
@@ -2303,15 +4091,6 @@
           <w:szCs w:val="40"/>
           <w:u w:val="single"/>
         </w:rPr>
-      </w:pPr>
-      <w:r>
-        <w:rPr>
-          <w:rFonts w:ascii="Times New Roman" w:hAnsi="Times New Roman" w:cs="Times New Roman"/>
-          <w:b/>
-          <w:sz w:val="40"/>
-          <w:szCs w:val="40"/>
-          <w:u w:val="single"/>
-        </w:rPr>
         <w:t>Activity Diagram – Manage Reservations Data</w:t>
       </w:r>
     </w:p>
@@ -2319,7 +4098,7 @@
       <w:pPr>
         <w:rPr>
           <w:rFonts w:ascii="Times New Roman" w:hAnsi="Times New Roman" w:cs="Times New Roman"/>
-          <w:lang w:val="ru-RU"/>
+          <w:lang w:val="en-GB"/>
         </w:rPr>
       </w:pPr>
       <w:r>
@@ -2480,6 +4259,24 @@
     </w:p>
     <w:p>
       <w:pPr>
+        <w:jc w:val="center"/>
+        <w:rPr>
+          <w:rFonts w:ascii="Times New Roman" w:hAnsi="Times New Roman" w:cs="Times New Roman"/>
+          <w:i/>
+          <w:lang w:val="en-GB"/>
+        </w:rPr>
+      </w:pPr>
+      <w:r>
+        <w:rPr>
+          <w:rFonts w:ascii="Times New Roman" w:hAnsi="Times New Roman" w:cs="Times New Roman"/>
+          <w:i/>
+          <w:lang w:val="en-GB"/>
+        </w:rPr>
+        <w:t>Figure 3 – Manage Reservations Data Activity Diagram</w:t>
+      </w:r>
+    </w:p>
+    <w:p>
+      <w:pPr>
         <w:rPr>
           <w:rFonts w:ascii="Times New Roman" w:hAnsi="Times New Roman" w:cs="Times New Roman"/>
         </w:rPr>
@@ -2664,7 +4461,6 @@
           <w:szCs w:val="40"/>
           <w:u w:val="single"/>
         </w:rPr>
-        <w:lastRenderedPageBreak/>
         <w:t>UML Class Diagram (</w:t>
       </w:r>
       <w:r>
@@ -2826,6 +4622,25 @@
         <w:jc w:val="center"/>
         <w:rPr>
           <w:rFonts w:ascii="Times New Roman" w:hAnsi="Times New Roman" w:cs="Times New Roman"/>
+          <w:i/>
+        </w:rPr>
+      </w:pPr>
+      <w:r>
+        <w:rPr>
+          <w:rFonts w:ascii="Times New Roman" w:hAnsi="Times New Roman" w:cs="Times New Roman"/>
+          <w:i/>
+        </w:rPr>
+        <w:t>Figure 4 – UML Diagram Relations</w:t>
+      </w:r>
+    </w:p>
+    <w:p>
+      <w:pPr>
+        <w:pStyle w:val="ListParagraph"/>
+        <w:spacing w:after="160" w:line="259" w:lineRule="auto"/>
+        <w:ind w:left="360"/>
+        <w:jc w:val="center"/>
+        <w:rPr>
+          <w:rFonts w:ascii="Times New Roman" w:hAnsi="Times New Roman" w:cs="Times New Roman"/>
           <w:b/>
           <w:sz w:val="40"/>
           <w:szCs w:val="40"/>
@@ -3065,6 +4880,22 @@
     </w:p>
     <w:p>
       <w:pPr>
+        <w:jc w:val="center"/>
+        <w:rPr>
+          <w:rFonts w:ascii="Times New Roman" w:hAnsi="Times New Roman" w:cs="Times New Roman"/>
+          <w:i/>
+        </w:rPr>
+      </w:pPr>
+      <w:r>
+        <w:rPr>
+          <w:rFonts w:ascii="Times New Roman" w:hAnsi="Times New Roman" w:cs="Times New Roman"/>
+          <w:i/>
+        </w:rPr>
+        <w:t>Figure 5 – Person Class</w:t>
+      </w:r>
+    </w:p>
+    <w:p>
+      <w:pPr>
         <w:ind w:firstLine="720"/>
         <w:rPr>
           <w:rFonts w:ascii="Times New Roman" w:hAnsi="Times New Roman" w:cs="Times New Roman"/>
@@ -3164,6 +4995,22 @@
     </w:p>
     <w:p>
       <w:pPr>
+        <w:jc w:val="center"/>
+        <w:rPr>
+          <w:rFonts w:ascii="Times New Roman" w:hAnsi="Times New Roman" w:cs="Times New Roman"/>
+          <w:i/>
+        </w:rPr>
+      </w:pPr>
+      <w:r>
+        <w:rPr>
+          <w:rFonts w:ascii="Times New Roman" w:hAnsi="Times New Roman" w:cs="Times New Roman"/>
+          <w:i/>
+        </w:rPr>
+        <w:t>Figure 6 – Chauffeur Class</w:t>
+      </w:r>
+    </w:p>
+    <w:p>
+      <w:pPr>
         <w:ind w:firstLine="720"/>
         <w:rPr>
           <w:rFonts w:ascii="Times New Roman" w:hAnsi="Times New Roman" w:cs="Times New Roman"/>
@@ -3177,8 +5024,36 @@
           <w:sz w:val="24"/>
           <w:szCs w:val="24"/>
         </w:rPr>
-        <w:t>The Chauffeur class contains as instance variables: name (String), phoneNumber (String), employmentType</w:t>
-      </w:r>
+        <w:t xml:space="preserve">The Chauffeur class contains as instance variables: name (String), </w:t>
+      </w:r>
+      <w:proofErr w:type="spellStart"/>
+      <w:r>
+        <w:rPr>
+          <w:rFonts w:ascii="Times New Roman" w:hAnsi="Times New Roman" w:cs="Times New Roman"/>
+          <w:sz w:val="24"/>
+          <w:szCs w:val="24"/>
+        </w:rPr>
+        <w:t>phoneNumber</w:t>
+      </w:r>
+      <w:proofErr w:type="spellEnd"/>
+      <w:r>
+        <w:rPr>
+          <w:rFonts w:ascii="Times New Roman" w:hAnsi="Times New Roman" w:cs="Times New Roman"/>
+          <w:sz w:val="24"/>
+          <w:szCs w:val="24"/>
+        </w:rPr>
+        <w:t xml:space="preserve"> (String), </w:t>
+      </w:r>
+      <w:proofErr w:type="spellStart"/>
+      <w:r>
+        <w:rPr>
+          <w:rFonts w:ascii="Times New Roman" w:hAnsi="Times New Roman" w:cs="Times New Roman"/>
+          <w:sz w:val="24"/>
+          <w:szCs w:val="24"/>
+        </w:rPr>
+        <w:t>employmentType</w:t>
+      </w:r>
+      <w:proofErr w:type="spellEnd"/>
       <w:r>
         <w:rPr>
           <w:rFonts w:ascii="Times New Roman" w:hAnsi="Times New Roman" w:cs="Times New Roman"/>
@@ -3193,39 +5068,92 @@
           <w:sz w:val="24"/>
           <w:szCs w:val="24"/>
         </w:rPr>
-        <w:t>(String), preferences (String), schedule (ArrayList of MyDate objects) and id (Integer). The constructor takes all instance variables as arguments apart from ‘schedule’ which will be populated when the chauffeur is assigned to a tour. Apart from this method there are setters and getters for the instance variables and also a ‘toString()’ method and an ‘equals()’ method.</w:t>
-      </w:r>
-    </w:p>
-    <w:p>
-      <w:pPr>
-        <w:rPr>
-          <w:rFonts w:ascii="Times New Roman" w:hAnsi="Times New Roman" w:cs="Times New Roman"/>
-          <w:sz w:val="24"/>
-          <w:szCs w:val="24"/>
-        </w:rPr>
-      </w:pPr>
-    </w:p>
-    <w:p>
-      <w:pPr>
-        <w:rPr>
-          <w:rFonts w:ascii="Times New Roman" w:hAnsi="Times New Roman" w:cs="Times New Roman"/>
-          <w:sz w:val="24"/>
-          <w:szCs w:val="24"/>
-        </w:rPr>
-      </w:pPr>
-    </w:p>
-    <w:p>
-      <w:pPr>
-        <w:rPr>
-          <w:rFonts w:ascii="Times New Roman" w:hAnsi="Times New Roman" w:cs="Times New Roman"/>
-          <w:sz w:val="24"/>
-          <w:szCs w:val="24"/>
-        </w:rPr>
-      </w:pPr>
-    </w:p>
-    <w:p>
-      <w:pPr>
-        <w:jc w:val="center"/>
+        <w:t>(String), preferences (String), schedule (</w:t>
+      </w:r>
+      <w:proofErr w:type="spellStart"/>
+      <w:r>
+        <w:rPr>
+          <w:rFonts w:ascii="Times New Roman" w:hAnsi="Times New Roman" w:cs="Times New Roman"/>
+          <w:sz w:val="24"/>
+          <w:szCs w:val="24"/>
+        </w:rPr>
+        <w:t>ArrayList</w:t>
+      </w:r>
+      <w:proofErr w:type="spellEnd"/>
+      <w:r>
+        <w:rPr>
+          <w:rFonts w:ascii="Times New Roman" w:hAnsi="Times New Roman" w:cs="Times New Roman"/>
+          <w:sz w:val="24"/>
+          <w:szCs w:val="24"/>
+        </w:rPr>
+        <w:t xml:space="preserve"> of </w:t>
+      </w:r>
+      <w:proofErr w:type="spellStart"/>
+      <w:r>
+        <w:rPr>
+          <w:rFonts w:ascii="Times New Roman" w:hAnsi="Times New Roman" w:cs="Times New Roman"/>
+          <w:sz w:val="24"/>
+          <w:szCs w:val="24"/>
+        </w:rPr>
+        <w:t>MyDate</w:t>
+      </w:r>
+      <w:proofErr w:type="spellEnd"/>
+      <w:r>
+        <w:rPr>
+          <w:rFonts w:ascii="Times New Roman" w:hAnsi="Times New Roman" w:cs="Times New Roman"/>
+          <w:sz w:val="24"/>
+          <w:szCs w:val="24"/>
+        </w:rPr>
+        <w:t xml:space="preserve"> objects) and id </w:t>
+      </w:r>
+      <w:r>
+        <w:rPr>
+          <w:rFonts w:ascii="Times New Roman" w:hAnsi="Times New Roman" w:cs="Times New Roman"/>
+          <w:sz w:val="24"/>
+          <w:szCs w:val="24"/>
+        </w:rPr>
+        <w:lastRenderedPageBreak/>
+        <w:t xml:space="preserve">(Integer). The constructor takes all instance variables as arguments apart from ‘schedule’ which will be populated when the chauffeur is assigned to a tour. Apart from this method there are setters and getters for the instance variables and also a </w:t>
+      </w:r>
+      <w:proofErr w:type="gramStart"/>
+      <w:r>
+        <w:rPr>
+          <w:rFonts w:ascii="Times New Roman" w:hAnsi="Times New Roman" w:cs="Times New Roman"/>
+          <w:sz w:val="24"/>
+          <w:szCs w:val="24"/>
+        </w:rPr>
+        <w:t>‘</w:t>
+      </w:r>
+      <w:proofErr w:type="spellStart"/>
+      <w:r>
+        <w:rPr>
+          <w:rFonts w:ascii="Times New Roman" w:hAnsi="Times New Roman" w:cs="Times New Roman"/>
+          <w:sz w:val="24"/>
+          <w:szCs w:val="24"/>
+        </w:rPr>
+        <w:t>toString</w:t>
+      </w:r>
+      <w:proofErr w:type="spellEnd"/>
+      <w:r>
+        <w:rPr>
+          <w:rFonts w:ascii="Times New Roman" w:hAnsi="Times New Roman" w:cs="Times New Roman"/>
+          <w:sz w:val="24"/>
+          <w:szCs w:val="24"/>
+        </w:rPr>
+        <w:t>(</w:t>
+      </w:r>
+      <w:proofErr w:type="gramEnd"/>
+      <w:r>
+        <w:rPr>
+          <w:rFonts w:ascii="Times New Roman" w:hAnsi="Times New Roman" w:cs="Times New Roman"/>
+          <w:sz w:val="24"/>
+          <w:szCs w:val="24"/>
+        </w:rPr>
+        <w:t>)’ method and an ‘equals()’ method.</w:t>
+      </w:r>
+    </w:p>
+    <w:p>
+      <w:pPr>
         <w:rPr>
           <w:rFonts w:ascii="Times New Roman" w:hAnsi="Times New Roman" w:cs="Times New Roman"/>
           <w:sz w:val="24"/>
@@ -3308,6 +5236,22 @@
     </w:p>
     <w:p>
       <w:pPr>
+        <w:jc w:val="center"/>
+        <w:rPr>
+          <w:rFonts w:ascii="Times New Roman" w:hAnsi="Times New Roman" w:cs="Times New Roman"/>
+          <w:i/>
+        </w:rPr>
+      </w:pPr>
+      <w:r>
+        <w:rPr>
+          <w:rFonts w:ascii="Times New Roman" w:hAnsi="Times New Roman" w:cs="Times New Roman"/>
+          <w:i/>
+        </w:rPr>
+        <w:t>Figure 7 – Passenger Class</w:t>
+      </w:r>
+    </w:p>
+    <w:p>
+      <w:pPr>
         <w:ind w:firstLine="720"/>
         <w:rPr>
           <w:rFonts w:ascii="Times New Roman" w:hAnsi="Times New Roman" w:cs="Times New Roman"/>
@@ -3321,7 +5265,43 @@
           <w:sz w:val="24"/>
           <w:szCs w:val="24"/>
         </w:rPr>
-        <w:t>The Passenger class contains three instance variables: name (of type String), address (of type String) and age (of type Integer). The constructor sets these two instance variables. The class also contains setters and getters for the instance variables and also has ‘toString()’ and ‘equals()’ methods.</w:t>
+        <w:t xml:space="preserve">The Passenger class contains three instance variables: name (of type String), address (of type String) and age (of type Integer). The constructor sets these two instance variables. The class also contains setters and getters for the instance variables and also has </w:t>
+      </w:r>
+      <w:proofErr w:type="gramStart"/>
+      <w:r>
+        <w:rPr>
+          <w:rFonts w:ascii="Times New Roman" w:hAnsi="Times New Roman" w:cs="Times New Roman"/>
+          <w:sz w:val="24"/>
+          <w:szCs w:val="24"/>
+        </w:rPr>
+        <w:t>‘</w:t>
+      </w:r>
+      <w:proofErr w:type="spellStart"/>
+      <w:r>
+        <w:rPr>
+          <w:rFonts w:ascii="Times New Roman" w:hAnsi="Times New Roman" w:cs="Times New Roman"/>
+          <w:sz w:val="24"/>
+          <w:szCs w:val="24"/>
+        </w:rPr>
+        <w:t>toString</w:t>
+      </w:r>
+      <w:proofErr w:type="spellEnd"/>
+      <w:r>
+        <w:rPr>
+          <w:rFonts w:ascii="Times New Roman" w:hAnsi="Times New Roman" w:cs="Times New Roman"/>
+          <w:sz w:val="24"/>
+          <w:szCs w:val="24"/>
+        </w:rPr>
+        <w:t>(</w:t>
+      </w:r>
+      <w:proofErr w:type="gramEnd"/>
+      <w:r>
+        <w:rPr>
+          <w:rFonts w:ascii="Times New Roman" w:hAnsi="Times New Roman" w:cs="Times New Roman"/>
+          <w:sz w:val="24"/>
+          <w:szCs w:val="24"/>
+        </w:rPr>
+        <w:t>)’ and ‘equals()’ methods.</w:t>
       </w:r>
     </w:p>
     <w:p>
@@ -3407,6 +5387,22 @@
     </w:p>
     <w:p>
       <w:pPr>
+        <w:jc w:val="center"/>
+        <w:rPr>
+          <w:rFonts w:ascii="Times New Roman" w:hAnsi="Times New Roman" w:cs="Times New Roman"/>
+          <w:i/>
+        </w:rPr>
+      </w:pPr>
+      <w:r>
+        <w:rPr>
+          <w:rFonts w:ascii="Times New Roman" w:hAnsi="Times New Roman" w:cs="Times New Roman"/>
+          <w:i/>
+        </w:rPr>
+        <w:t>Figure 8 – Customer Class</w:t>
+      </w:r>
+    </w:p>
+    <w:p>
+      <w:pPr>
         <w:ind w:firstLine="720"/>
         <w:rPr>
           <w:rFonts w:ascii="Times New Roman" w:hAnsi="Times New Roman" w:cs="Times New Roman"/>
@@ -3420,26 +5416,125 @@
           <w:sz w:val="24"/>
           <w:szCs w:val="24"/>
         </w:rPr>
-        <w:t>The Customer class contains six instance variables, four of type String (name, address, phoneNumber and email) and two of type Integer (numberOfBookings and moneySpent). The last two instance variables are used to store how many reservations a customer has made in the past and how much did he pay in total in order to offer him a discount. The constructor sets only the address, phoneNumber and email variables. There are setters and getters for all instance variables and also a ‘toString()’ method.</w:t>
-      </w:r>
-    </w:p>
-    <w:p>
-      <w:pPr>
-        <w:rPr>
-          <w:rFonts w:ascii="Times New Roman" w:hAnsi="Times New Roman" w:cs="Times New Roman"/>
-          <w:sz w:val="24"/>
-          <w:szCs w:val="24"/>
-        </w:rPr>
-      </w:pPr>
-    </w:p>
-    <w:p>
-      <w:pPr>
-        <w:rPr>
-          <w:rFonts w:ascii="Times New Roman" w:hAnsi="Times New Roman" w:cs="Times New Roman"/>
-          <w:sz w:val="24"/>
-          <w:szCs w:val="24"/>
-        </w:rPr>
-      </w:pPr>
+        <w:t xml:space="preserve">The Customer class contains six instance variables, four of type String (name, address, </w:t>
+      </w:r>
+      <w:proofErr w:type="spellStart"/>
+      <w:r>
+        <w:rPr>
+          <w:rFonts w:ascii="Times New Roman" w:hAnsi="Times New Roman" w:cs="Times New Roman"/>
+          <w:sz w:val="24"/>
+          <w:szCs w:val="24"/>
+        </w:rPr>
+        <w:t>phoneNumber</w:t>
+      </w:r>
+      <w:proofErr w:type="spellEnd"/>
+      <w:r>
+        <w:rPr>
+          <w:rFonts w:ascii="Times New Roman" w:hAnsi="Times New Roman" w:cs="Times New Roman"/>
+          <w:sz w:val="24"/>
+          <w:szCs w:val="24"/>
+        </w:rPr>
+        <w:t xml:space="preserve"> and email) and two of type Integer (</w:t>
+      </w:r>
+      <w:proofErr w:type="spellStart"/>
+      <w:r>
+        <w:rPr>
+          <w:rFonts w:ascii="Times New Roman" w:hAnsi="Times New Roman" w:cs="Times New Roman"/>
+          <w:sz w:val="24"/>
+          <w:szCs w:val="24"/>
+        </w:rPr>
+        <w:t>numberOfBookings</w:t>
+      </w:r>
+      <w:proofErr w:type="spellEnd"/>
+      <w:r>
+        <w:rPr>
+          <w:rFonts w:ascii="Times New Roman" w:hAnsi="Times New Roman" w:cs="Times New Roman"/>
+          <w:sz w:val="24"/>
+          <w:szCs w:val="24"/>
+        </w:rPr>
+        <w:t xml:space="preserve"> and </w:t>
+      </w:r>
+      <w:proofErr w:type="spellStart"/>
+      <w:r>
+        <w:rPr>
+          <w:rFonts w:ascii="Times New Roman" w:hAnsi="Times New Roman" w:cs="Times New Roman"/>
+          <w:sz w:val="24"/>
+          <w:szCs w:val="24"/>
+        </w:rPr>
+        <w:t>moneySpent</w:t>
+      </w:r>
+      <w:proofErr w:type="spellEnd"/>
+      <w:r>
+        <w:rPr>
+          <w:rFonts w:ascii="Times New Roman" w:hAnsi="Times New Roman" w:cs="Times New Roman"/>
+          <w:sz w:val="24"/>
+          <w:szCs w:val="24"/>
+        </w:rPr>
+        <w:t xml:space="preserve">). The </w:t>
+      </w:r>
+      <w:r>
+        <w:rPr>
+          <w:rFonts w:ascii="Times New Roman" w:hAnsi="Times New Roman" w:cs="Times New Roman"/>
+          <w:sz w:val="24"/>
+          <w:szCs w:val="24"/>
+        </w:rPr>
+        <w:lastRenderedPageBreak/>
+        <w:t xml:space="preserve">last two instance variables are used to store how many reservations a customer has made in the past and how much did he pay in total in order to offer him a discount. The constructor sets only the address, </w:t>
+      </w:r>
+      <w:proofErr w:type="spellStart"/>
+      <w:r>
+        <w:rPr>
+          <w:rFonts w:ascii="Times New Roman" w:hAnsi="Times New Roman" w:cs="Times New Roman"/>
+          <w:sz w:val="24"/>
+          <w:szCs w:val="24"/>
+        </w:rPr>
+        <w:t>phoneNumber</w:t>
+      </w:r>
+      <w:proofErr w:type="spellEnd"/>
+      <w:r>
+        <w:rPr>
+          <w:rFonts w:ascii="Times New Roman" w:hAnsi="Times New Roman" w:cs="Times New Roman"/>
+          <w:sz w:val="24"/>
+          <w:szCs w:val="24"/>
+        </w:rPr>
+        <w:t xml:space="preserve"> and email variables. There are setters and getters for all instance variables and also a </w:t>
+      </w:r>
+      <w:proofErr w:type="gramStart"/>
+      <w:r>
+        <w:rPr>
+          <w:rFonts w:ascii="Times New Roman" w:hAnsi="Times New Roman" w:cs="Times New Roman"/>
+          <w:sz w:val="24"/>
+          <w:szCs w:val="24"/>
+        </w:rPr>
+        <w:t>‘</w:t>
+      </w:r>
+      <w:proofErr w:type="spellStart"/>
+      <w:r>
+        <w:rPr>
+          <w:rFonts w:ascii="Times New Roman" w:hAnsi="Times New Roman" w:cs="Times New Roman"/>
+          <w:sz w:val="24"/>
+          <w:szCs w:val="24"/>
+        </w:rPr>
+        <w:t>toString</w:t>
+      </w:r>
+      <w:proofErr w:type="spellEnd"/>
+      <w:r>
+        <w:rPr>
+          <w:rFonts w:ascii="Times New Roman" w:hAnsi="Times New Roman" w:cs="Times New Roman"/>
+          <w:sz w:val="24"/>
+          <w:szCs w:val="24"/>
+        </w:rPr>
+        <w:t>(</w:t>
+      </w:r>
+      <w:proofErr w:type="gramEnd"/>
+      <w:r>
+        <w:rPr>
+          <w:rFonts w:ascii="Times New Roman" w:hAnsi="Times New Roman" w:cs="Times New Roman"/>
+          <w:sz w:val="24"/>
+          <w:szCs w:val="24"/>
+        </w:rPr>
+        <w:t>)’ method.</w:t>
+      </w:r>
     </w:p>
     <w:p>
       <w:pPr>
@@ -3527,24 +5622,19 @@
         <w:jc w:val="center"/>
         <w:rPr>
           <w:rFonts w:ascii="Times New Roman" w:hAnsi="Times New Roman" w:cs="Times New Roman"/>
-          <w:sz w:val="24"/>
-          <w:szCs w:val="24"/>
-        </w:rPr>
-      </w:pPr>
-    </w:p>
-    <w:p>
-      <w:pPr>
-        <w:jc w:val="center"/>
-        <w:rPr>
-          <w:rFonts w:ascii="Times New Roman" w:hAnsi="Times New Roman" w:cs="Times New Roman"/>
-          <w:sz w:val="24"/>
-          <w:szCs w:val="24"/>
-        </w:rPr>
-      </w:pPr>
-    </w:p>
-    <w:p>
-      <w:pPr>
-        <w:jc w:val="center"/>
+          <w:i/>
+        </w:rPr>
+      </w:pPr>
+      <w:r>
+        <w:rPr>
+          <w:rFonts w:ascii="Times New Roman" w:hAnsi="Times New Roman" w:cs="Times New Roman"/>
+          <w:i/>
+        </w:rPr>
+        <w:t>Figure 9 – Reservation Class</w:t>
+      </w:r>
+    </w:p>
+    <w:p>
+      <w:pPr>
         <w:rPr>
           <w:rFonts w:ascii="Times New Roman" w:hAnsi="Times New Roman" w:cs="Times New Roman"/>
           <w:sz w:val="24"/>
@@ -3567,7 +5657,89 @@
           <w:sz w:val="24"/>
           <w:szCs w:val="24"/>
         </w:rPr>
-        <w:t>The Reservation class has association relations with the following classes: Chauffeur, Customer, Passenger and Tour. This class has seven instance variables: customer (of type Customer), passengers (ArrayList of type Passenger), tour (of type Tour),  type,price,seats (all of type Integer) and preferences (of type String). The constructor sets all instance variables and also increases the number of bookings of the customer and the money he spent on all past reservations. Apart from this there are setters, getters, ‘toString()’ and ‘equals()’ methods. The variable type refers to what type of reservation it is (when type is equal to 1 then it’s a reservation for a trip or journey and if the type is 2 it’s a reservation for bus-and-chauffeur service.</w:t>
+        <w:t>The Reservation class has association relations with the following classes: Chauffeur, Customer, Passenger and Tour. This class has seven instance variables: customer (of type Customer), passengers (</w:t>
+      </w:r>
+      <w:proofErr w:type="spellStart"/>
+      <w:r>
+        <w:rPr>
+          <w:rFonts w:ascii="Times New Roman" w:hAnsi="Times New Roman" w:cs="Times New Roman"/>
+          <w:sz w:val="24"/>
+          <w:szCs w:val="24"/>
+        </w:rPr>
+        <w:t>ArrayList</w:t>
+      </w:r>
+      <w:proofErr w:type="spellEnd"/>
+      <w:r>
+        <w:rPr>
+          <w:rFonts w:ascii="Times New Roman" w:hAnsi="Times New Roman" w:cs="Times New Roman"/>
+          <w:sz w:val="24"/>
+          <w:szCs w:val="24"/>
+        </w:rPr>
+        <w:t xml:space="preserve"> of type Passenger), tour (of type Tour)</w:t>
+      </w:r>
+      <w:proofErr w:type="gramStart"/>
+      <w:r>
+        <w:rPr>
+          <w:rFonts w:ascii="Times New Roman" w:hAnsi="Times New Roman" w:cs="Times New Roman"/>
+          <w:sz w:val="24"/>
+          <w:szCs w:val="24"/>
+        </w:rPr>
+        <w:t xml:space="preserve">,  </w:t>
+      </w:r>
+      <w:proofErr w:type="spellStart"/>
+      <w:r>
+        <w:rPr>
+          <w:rFonts w:ascii="Times New Roman" w:hAnsi="Times New Roman" w:cs="Times New Roman"/>
+          <w:sz w:val="24"/>
+          <w:szCs w:val="24"/>
+        </w:rPr>
+        <w:t>type,price,seats</w:t>
+      </w:r>
+      <w:proofErr w:type="spellEnd"/>
+      <w:proofErr w:type="gramEnd"/>
+      <w:r>
+        <w:rPr>
+          <w:rFonts w:ascii="Times New Roman" w:hAnsi="Times New Roman" w:cs="Times New Roman"/>
+          <w:sz w:val="24"/>
+          <w:szCs w:val="24"/>
+        </w:rPr>
+        <w:t xml:space="preserve"> (all of type Integer) and preferences (of type String). The constructor sets all instance variables and also increases the number of bookings of the customer and the money he spent on all past reservations. Apart from this there are setters, getters, </w:t>
+      </w:r>
+      <w:proofErr w:type="gramStart"/>
+      <w:r>
+        <w:rPr>
+          <w:rFonts w:ascii="Times New Roman" w:hAnsi="Times New Roman" w:cs="Times New Roman"/>
+          <w:sz w:val="24"/>
+          <w:szCs w:val="24"/>
+        </w:rPr>
+        <w:t>‘</w:t>
+      </w:r>
+      <w:proofErr w:type="spellStart"/>
+      <w:r>
+        <w:rPr>
+          <w:rFonts w:ascii="Times New Roman" w:hAnsi="Times New Roman" w:cs="Times New Roman"/>
+          <w:sz w:val="24"/>
+          <w:szCs w:val="24"/>
+        </w:rPr>
+        <w:t>toString</w:t>
+      </w:r>
+      <w:proofErr w:type="spellEnd"/>
+      <w:r>
+        <w:rPr>
+          <w:rFonts w:ascii="Times New Roman" w:hAnsi="Times New Roman" w:cs="Times New Roman"/>
+          <w:sz w:val="24"/>
+          <w:szCs w:val="24"/>
+        </w:rPr>
+        <w:t>(</w:t>
+      </w:r>
+      <w:proofErr w:type="gramEnd"/>
+      <w:r>
+        <w:rPr>
+          <w:rFonts w:ascii="Times New Roman" w:hAnsi="Times New Roman" w:cs="Times New Roman"/>
+          <w:sz w:val="24"/>
+          <w:szCs w:val="24"/>
+        </w:rPr>
+        <w:t>)’ and ‘equals()’ methods. The variable type refers to what type of reservation it is (when type is equal to 1 then it’s a reservation for a trip or journey and if the type is 2 it’s a reservation for bus-and-chauffeur service.</w:t>
       </w:r>
     </w:p>
     <w:p>
@@ -3602,47 +5774,6 @@
     </w:p>
     <w:p>
       <w:pPr>
-        <w:ind w:firstLine="720"/>
-        <w:rPr>
-          <w:rFonts w:ascii="Times New Roman" w:hAnsi="Times New Roman" w:cs="Times New Roman"/>
-          <w:sz w:val="24"/>
-          <w:szCs w:val="24"/>
-        </w:rPr>
-      </w:pPr>
-    </w:p>
-    <w:p>
-      <w:pPr>
-        <w:ind w:firstLine="720"/>
-        <w:rPr>
-          <w:rFonts w:ascii="Times New Roman" w:hAnsi="Times New Roman" w:cs="Times New Roman"/>
-          <w:sz w:val="24"/>
-          <w:szCs w:val="24"/>
-        </w:rPr>
-      </w:pPr>
-    </w:p>
-    <w:p>
-      <w:pPr>
-        <w:ind w:firstLine="720"/>
-        <w:rPr>
-          <w:rFonts w:ascii="Times New Roman" w:hAnsi="Times New Roman" w:cs="Times New Roman"/>
-          <w:sz w:val="24"/>
-          <w:szCs w:val="24"/>
-        </w:rPr>
-      </w:pPr>
-    </w:p>
-    <w:p>
-      <w:pPr>
-        <w:ind w:firstLine="720"/>
-        <w:rPr>
-          <w:rFonts w:ascii="Times New Roman" w:hAnsi="Times New Roman" w:cs="Times New Roman"/>
-          <w:sz w:val="24"/>
-          <w:szCs w:val="24"/>
-        </w:rPr>
-      </w:pPr>
-    </w:p>
-    <w:p>
-      <w:pPr>
-        <w:ind w:firstLine="720"/>
         <w:rPr>
           <w:rFonts w:ascii="Times New Roman" w:hAnsi="Times New Roman" w:cs="Times New Roman"/>
           <w:sz w:val="24"/>
@@ -3665,6 +5796,7 @@
           <w:sz w:val="24"/>
           <w:szCs w:val="24"/>
         </w:rPr>
+        <w:lastRenderedPageBreak/>
         <w:drawing>
           <wp:inline distT="0" distB="0" distL="0" distR="0">
             <wp:extent cx="5943600" cy="3213100"/>
@@ -3714,46 +5846,260 @@
     </w:p>
     <w:p>
       <w:pPr>
-        <w:rPr>
-          <w:rFonts w:ascii="Times New Roman" w:hAnsi="Times New Roman" w:cs="Times New Roman"/>
-          <w:sz w:val="24"/>
-          <w:szCs w:val="24"/>
-        </w:rPr>
-      </w:pPr>
-    </w:p>
-    <w:p>
-      <w:pPr>
-        <w:rPr>
-          <w:rFonts w:ascii="Times New Roman" w:hAnsi="Times New Roman" w:cs="Times New Roman"/>
-          <w:sz w:val="24"/>
-          <w:szCs w:val="24"/>
-        </w:rPr>
-      </w:pPr>
-    </w:p>
-    <w:p>
-      <w:pPr>
-        <w:rPr>
-          <w:rFonts w:ascii="Times New Roman" w:hAnsi="Times New Roman" w:cs="Times New Roman"/>
-          <w:sz w:val="24"/>
-          <w:szCs w:val="24"/>
-        </w:rPr>
-      </w:pPr>
-    </w:p>
-    <w:p>
-      <w:pPr>
-        <w:rPr>
-          <w:rFonts w:ascii="Times New Roman" w:hAnsi="Times New Roman" w:cs="Times New Roman"/>
-          <w:sz w:val="24"/>
-          <w:szCs w:val="24"/>
-        </w:rPr>
-      </w:pPr>
-      <w:r>
-        <w:rPr>
-          <w:rFonts w:ascii="Times New Roman" w:hAnsi="Times New Roman" w:cs="Times New Roman"/>
-          <w:sz w:val="24"/>
-          <w:szCs w:val="24"/>
-        </w:rPr>
-        <w:t>The Tour class has ten instance variables: two MyDate objects (departureTime and returnTime), Strings (departureLocation, returnLocation, stops, busType and extras), Integers (numberOfSeats and type) and a Boolean (busExpiration). The constructor sets all instance variables and sets the ‘busExpiration’ Boolean to true. The class has setters and getters for all instance variables and also a ‘toString()’ and ‘equals()’ methods. The type variable refers to the type of tour (type 1 for trips &amp; journeys and type 2 for bus-and-chauffeur).</w:t>
+        <w:jc w:val="center"/>
+        <w:rPr>
+          <w:rFonts w:ascii="Times New Roman" w:hAnsi="Times New Roman" w:cs="Times New Roman"/>
+          <w:i/>
+        </w:rPr>
+      </w:pPr>
+      <w:r>
+        <w:rPr>
+          <w:rFonts w:ascii="Times New Roman" w:hAnsi="Times New Roman" w:cs="Times New Roman"/>
+          <w:i/>
+        </w:rPr>
+        <w:t>Figure 10 – Tour Class</w:t>
+      </w:r>
+    </w:p>
+    <w:p>
+      <w:pPr>
+        <w:rPr>
+          <w:rFonts w:ascii="Times New Roman" w:hAnsi="Times New Roman" w:cs="Times New Roman"/>
+          <w:sz w:val="24"/>
+          <w:szCs w:val="24"/>
+        </w:rPr>
+      </w:pPr>
+    </w:p>
+    <w:p>
+      <w:pPr>
+        <w:rPr>
+          <w:rFonts w:ascii="Times New Roman" w:hAnsi="Times New Roman" w:cs="Times New Roman"/>
+          <w:sz w:val="24"/>
+          <w:szCs w:val="24"/>
+        </w:rPr>
+      </w:pPr>
+    </w:p>
+    <w:p>
+      <w:pPr>
+        <w:rPr>
+          <w:rFonts w:ascii="Times New Roman" w:hAnsi="Times New Roman" w:cs="Times New Roman"/>
+          <w:sz w:val="24"/>
+          <w:szCs w:val="24"/>
+        </w:rPr>
+      </w:pPr>
+    </w:p>
+    <w:p>
+      <w:pPr>
+        <w:rPr>
+          <w:rFonts w:ascii="Times New Roman" w:hAnsi="Times New Roman" w:cs="Times New Roman"/>
+          <w:sz w:val="24"/>
+          <w:szCs w:val="24"/>
+        </w:rPr>
+      </w:pPr>
+      <w:r>
+        <w:rPr>
+          <w:rFonts w:ascii="Times New Roman" w:hAnsi="Times New Roman" w:cs="Times New Roman"/>
+          <w:sz w:val="24"/>
+          <w:szCs w:val="24"/>
+        </w:rPr>
+        <w:t xml:space="preserve">The Tour class has ten instance variables: two </w:t>
+      </w:r>
+      <w:proofErr w:type="spellStart"/>
+      <w:r>
+        <w:rPr>
+          <w:rFonts w:ascii="Times New Roman" w:hAnsi="Times New Roman" w:cs="Times New Roman"/>
+          <w:sz w:val="24"/>
+          <w:szCs w:val="24"/>
+        </w:rPr>
+        <w:t>MyDate</w:t>
+      </w:r>
+      <w:proofErr w:type="spellEnd"/>
+      <w:r>
+        <w:rPr>
+          <w:rFonts w:ascii="Times New Roman" w:hAnsi="Times New Roman" w:cs="Times New Roman"/>
+          <w:sz w:val="24"/>
+          <w:szCs w:val="24"/>
+        </w:rPr>
+        <w:t xml:space="preserve"> objects (</w:t>
+      </w:r>
+      <w:proofErr w:type="spellStart"/>
+      <w:r>
+        <w:rPr>
+          <w:rFonts w:ascii="Times New Roman" w:hAnsi="Times New Roman" w:cs="Times New Roman"/>
+          <w:sz w:val="24"/>
+          <w:szCs w:val="24"/>
+        </w:rPr>
+        <w:t>departureTime</w:t>
+      </w:r>
+      <w:proofErr w:type="spellEnd"/>
+      <w:r>
+        <w:rPr>
+          <w:rFonts w:ascii="Times New Roman" w:hAnsi="Times New Roman" w:cs="Times New Roman"/>
+          <w:sz w:val="24"/>
+          <w:szCs w:val="24"/>
+        </w:rPr>
+        <w:t xml:space="preserve"> and </w:t>
+      </w:r>
+      <w:proofErr w:type="spellStart"/>
+      <w:r>
+        <w:rPr>
+          <w:rFonts w:ascii="Times New Roman" w:hAnsi="Times New Roman" w:cs="Times New Roman"/>
+          <w:sz w:val="24"/>
+          <w:szCs w:val="24"/>
+        </w:rPr>
+        <w:t>returnTime</w:t>
+      </w:r>
+      <w:proofErr w:type="spellEnd"/>
+      <w:r>
+        <w:rPr>
+          <w:rFonts w:ascii="Times New Roman" w:hAnsi="Times New Roman" w:cs="Times New Roman"/>
+          <w:sz w:val="24"/>
+          <w:szCs w:val="24"/>
+        </w:rPr>
+        <w:t>), Strings (</w:t>
+      </w:r>
+      <w:proofErr w:type="spellStart"/>
+      <w:r>
+        <w:rPr>
+          <w:rFonts w:ascii="Times New Roman" w:hAnsi="Times New Roman" w:cs="Times New Roman"/>
+          <w:sz w:val="24"/>
+          <w:szCs w:val="24"/>
+        </w:rPr>
+        <w:t>departureLocation</w:t>
+      </w:r>
+      <w:proofErr w:type="spellEnd"/>
+      <w:r>
+        <w:rPr>
+          <w:rFonts w:ascii="Times New Roman" w:hAnsi="Times New Roman" w:cs="Times New Roman"/>
+          <w:sz w:val="24"/>
+          <w:szCs w:val="24"/>
+        </w:rPr>
+        <w:t xml:space="preserve">, </w:t>
+      </w:r>
+      <w:proofErr w:type="spellStart"/>
+      <w:r>
+        <w:rPr>
+          <w:rFonts w:ascii="Times New Roman" w:hAnsi="Times New Roman" w:cs="Times New Roman"/>
+          <w:sz w:val="24"/>
+          <w:szCs w:val="24"/>
+        </w:rPr>
+        <w:t>returnLocation</w:t>
+      </w:r>
+      <w:proofErr w:type="spellEnd"/>
+      <w:r>
+        <w:rPr>
+          <w:rFonts w:ascii="Times New Roman" w:hAnsi="Times New Roman" w:cs="Times New Roman"/>
+          <w:sz w:val="24"/>
+          <w:szCs w:val="24"/>
+        </w:rPr>
+        <w:t xml:space="preserve">, stops, </w:t>
+      </w:r>
+      <w:proofErr w:type="spellStart"/>
+      <w:r>
+        <w:rPr>
+          <w:rFonts w:ascii="Times New Roman" w:hAnsi="Times New Roman" w:cs="Times New Roman"/>
+          <w:sz w:val="24"/>
+          <w:szCs w:val="24"/>
+        </w:rPr>
+        <w:t>busType</w:t>
+      </w:r>
+      <w:proofErr w:type="spellEnd"/>
+      <w:r>
+        <w:rPr>
+          <w:rFonts w:ascii="Times New Roman" w:hAnsi="Times New Roman" w:cs="Times New Roman"/>
+          <w:sz w:val="24"/>
+          <w:szCs w:val="24"/>
+        </w:rPr>
+        <w:t xml:space="preserve"> and extras), Integers (</w:t>
+      </w:r>
+      <w:proofErr w:type="spellStart"/>
+      <w:r>
+        <w:rPr>
+          <w:rFonts w:ascii="Times New Roman" w:hAnsi="Times New Roman" w:cs="Times New Roman"/>
+          <w:sz w:val="24"/>
+          <w:szCs w:val="24"/>
+        </w:rPr>
+        <w:t>numberOfSeats</w:t>
+      </w:r>
+      <w:proofErr w:type="spellEnd"/>
+      <w:r>
+        <w:rPr>
+          <w:rFonts w:ascii="Times New Roman" w:hAnsi="Times New Roman" w:cs="Times New Roman"/>
+          <w:sz w:val="24"/>
+          <w:szCs w:val="24"/>
+        </w:rPr>
+        <w:t xml:space="preserve"> and type) and a Boolean (</w:t>
+      </w:r>
+      <w:proofErr w:type="spellStart"/>
+      <w:r>
+        <w:rPr>
+          <w:rFonts w:ascii="Times New Roman" w:hAnsi="Times New Roman" w:cs="Times New Roman"/>
+          <w:sz w:val="24"/>
+          <w:szCs w:val="24"/>
+        </w:rPr>
+        <w:t>busExpiration</w:t>
+      </w:r>
+      <w:proofErr w:type="spellEnd"/>
+      <w:r>
+        <w:rPr>
+          <w:rFonts w:ascii="Times New Roman" w:hAnsi="Times New Roman" w:cs="Times New Roman"/>
+          <w:sz w:val="24"/>
+          <w:szCs w:val="24"/>
+        </w:rPr>
+        <w:t>). The constructor sets all instance variables and sets the ‘</w:t>
+      </w:r>
+      <w:proofErr w:type="spellStart"/>
+      <w:r>
+        <w:rPr>
+          <w:rFonts w:ascii="Times New Roman" w:hAnsi="Times New Roman" w:cs="Times New Roman"/>
+          <w:sz w:val="24"/>
+          <w:szCs w:val="24"/>
+        </w:rPr>
+        <w:t>busExpiration</w:t>
+      </w:r>
+      <w:proofErr w:type="spellEnd"/>
+      <w:r>
+        <w:rPr>
+          <w:rFonts w:ascii="Times New Roman" w:hAnsi="Times New Roman" w:cs="Times New Roman"/>
+          <w:sz w:val="24"/>
+          <w:szCs w:val="24"/>
+        </w:rPr>
+        <w:t xml:space="preserve">’ Boolean to true. The class has setters and getters for all instance variables and also a </w:t>
+      </w:r>
+      <w:proofErr w:type="gramStart"/>
+      <w:r>
+        <w:rPr>
+          <w:rFonts w:ascii="Times New Roman" w:hAnsi="Times New Roman" w:cs="Times New Roman"/>
+          <w:sz w:val="24"/>
+          <w:szCs w:val="24"/>
+        </w:rPr>
+        <w:t>‘</w:t>
+      </w:r>
+      <w:proofErr w:type="spellStart"/>
+      <w:r>
+        <w:rPr>
+          <w:rFonts w:ascii="Times New Roman" w:hAnsi="Times New Roman" w:cs="Times New Roman"/>
+          <w:sz w:val="24"/>
+          <w:szCs w:val="24"/>
+        </w:rPr>
+        <w:t>toString</w:t>
+      </w:r>
+      <w:proofErr w:type="spellEnd"/>
+      <w:r>
+        <w:rPr>
+          <w:rFonts w:ascii="Times New Roman" w:hAnsi="Times New Roman" w:cs="Times New Roman"/>
+          <w:sz w:val="24"/>
+          <w:szCs w:val="24"/>
+        </w:rPr>
+        <w:t>(</w:t>
+      </w:r>
+      <w:proofErr w:type="gramEnd"/>
+      <w:r>
+        <w:rPr>
+          <w:rFonts w:ascii="Times New Roman" w:hAnsi="Times New Roman" w:cs="Times New Roman"/>
+          <w:sz w:val="24"/>
+          <w:szCs w:val="24"/>
+        </w:rPr>
+        <w:t>)’ and ‘equals()’ methods. The type variable refers to the type of tour (type 1 for trips &amp; journeys and type 2 for bus-and-chauffeur).</w:t>
       </w:r>
     </w:p>
     <w:p>
@@ -3818,6 +6164,7 @@
           <w:sz w:val="24"/>
           <w:szCs w:val="24"/>
         </w:rPr>
+        <w:lastRenderedPageBreak/>
         <w:drawing>
           <wp:inline distT="0" distB="0" distL="0" distR="0">
             <wp:extent cx="3931920" cy="4091940"/>
@@ -3870,36 +6217,165 @@
         <w:jc w:val="center"/>
         <w:rPr>
           <w:rFonts w:ascii="Times New Roman" w:hAnsi="Times New Roman" w:cs="Times New Roman"/>
-          <w:sz w:val="24"/>
-          <w:szCs w:val="24"/>
-        </w:rPr>
-      </w:pPr>
-    </w:p>
-    <w:p>
-      <w:pPr>
-        <w:jc w:val="center"/>
-        <w:rPr>
-          <w:rFonts w:ascii="Times New Roman" w:hAnsi="Times New Roman" w:cs="Times New Roman"/>
-          <w:sz w:val="24"/>
-          <w:szCs w:val="24"/>
-        </w:rPr>
-      </w:pPr>
-    </w:p>
-    <w:p>
-      <w:pPr>
-        <w:rPr>
-          <w:rFonts w:ascii="Times New Roman" w:hAnsi="Times New Roman" w:cs="Times New Roman"/>
-          <w:sz w:val="24"/>
-          <w:szCs w:val="24"/>
-        </w:rPr>
-      </w:pPr>
-      <w:r>
-        <w:rPr>
-          <w:rFonts w:ascii="Times New Roman" w:hAnsi="Times New Roman" w:cs="Times New Roman"/>
-          <w:sz w:val="24"/>
-          <w:szCs w:val="24"/>
-        </w:rPr>
-        <w:t>The GUI class is the main class from where the program is started. It has association relation with two classes (Data and BusList). The GUI class contains the GUI and all the functionality for it. It loads and saves all the data about tours, customers, reservations, chauffeurs and passengers using the Data class and also loads and saves the busses information using the BusList class (LoadData and SaveData methods).</w:t>
+          <w:i/>
+        </w:rPr>
+      </w:pPr>
+      <w:r>
+        <w:rPr>
+          <w:rFonts w:ascii="Times New Roman" w:hAnsi="Times New Roman" w:cs="Times New Roman"/>
+          <w:i/>
+        </w:rPr>
+        <w:t xml:space="preserve">Figure 11 – </w:t>
+      </w:r>
+      <w:proofErr w:type="spellStart"/>
+      <w:r>
+        <w:rPr>
+          <w:rFonts w:ascii="Times New Roman" w:hAnsi="Times New Roman" w:cs="Times New Roman"/>
+          <w:i/>
+        </w:rPr>
+        <w:t>GUI</w:t>
+      </w:r>
+      <w:proofErr w:type="gramStart"/>
+      <w:r>
+        <w:rPr>
+          <w:rFonts w:ascii="Times New Roman" w:hAnsi="Times New Roman" w:cs="Times New Roman"/>
+          <w:i/>
+        </w:rPr>
+        <w:t>,Data</w:t>
+      </w:r>
+      <w:proofErr w:type="spellEnd"/>
+      <w:proofErr w:type="gramEnd"/>
+      <w:r>
+        <w:rPr>
+          <w:rFonts w:ascii="Times New Roman" w:hAnsi="Times New Roman" w:cs="Times New Roman"/>
+          <w:i/>
+        </w:rPr>
+        <w:t xml:space="preserve"> and </w:t>
+      </w:r>
+      <w:proofErr w:type="spellStart"/>
+      <w:r>
+        <w:rPr>
+          <w:rFonts w:ascii="Times New Roman" w:hAnsi="Times New Roman" w:cs="Times New Roman"/>
+          <w:i/>
+        </w:rPr>
+        <w:t>BusList</w:t>
+      </w:r>
+      <w:proofErr w:type="spellEnd"/>
+      <w:r>
+        <w:rPr>
+          <w:rFonts w:ascii="Times New Roman" w:hAnsi="Times New Roman" w:cs="Times New Roman"/>
+          <w:i/>
+        </w:rPr>
+        <w:t xml:space="preserve"> Classes</w:t>
+      </w:r>
+    </w:p>
+    <w:p>
+      <w:pPr>
+        <w:jc w:val="center"/>
+        <w:rPr>
+          <w:rFonts w:ascii="Times New Roman" w:hAnsi="Times New Roman" w:cs="Times New Roman"/>
+          <w:sz w:val="24"/>
+          <w:szCs w:val="24"/>
+        </w:rPr>
+      </w:pPr>
+    </w:p>
+    <w:p>
+      <w:pPr>
+        <w:jc w:val="center"/>
+        <w:rPr>
+          <w:rFonts w:ascii="Times New Roman" w:hAnsi="Times New Roman" w:cs="Times New Roman"/>
+          <w:sz w:val="24"/>
+          <w:szCs w:val="24"/>
+        </w:rPr>
+      </w:pPr>
+    </w:p>
+    <w:p>
+      <w:pPr>
+        <w:rPr>
+          <w:rFonts w:ascii="Times New Roman" w:hAnsi="Times New Roman" w:cs="Times New Roman"/>
+          <w:sz w:val="24"/>
+          <w:szCs w:val="24"/>
+        </w:rPr>
+      </w:pPr>
+      <w:r>
+        <w:rPr>
+          <w:rFonts w:ascii="Times New Roman" w:hAnsi="Times New Roman" w:cs="Times New Roman"/>
+          <w:sz w:val="24"/>
+          <w:szCs w:val="24"/>
+        </w:rPr>
+        <w:t xml:space="preserve">The GUI class is the main class from where the program is started. It has association relation with two classes (Data and </w:t>
+      </w:r>
+      <w:proofErr w:type="spellStart"/>
+      <w:r>
+        <w:rPr>
+          <w:rFonts w:ascii="Times New Roman" w:hAnsi="Times New Roman" w:cs="Times New Roman"/>
+          <w:sz w:val="24"/>
+          <w:szCs w:val="24"/>
+        </w:rPr>
+        <w:t>BusList</w:t>
+      </w:r>
+      <w:proofErr w:type="spellEnd"/>
+      <w:r>
+        <w:rPr>
+          <w:rFonts w:ascii="Times New Roman" w:hAnsi="Times New Roman" w:cs="Times New Roman"/>
+          <w:sz w:val="24"/>
+          <w:szCs w:val="24"/>
+        </w:rPr>
+        <w:t xml:space="preserve">). The GUI class contains the GUI and all the functionality for it. It loads and saves all the data about tours, customers, reservations, chauffeurs and passengers using the Data class and also loads and saves the busses information using the </w:t>
+      </w:r>
+      <w:proofErr w:type="spellStart"/>
+      <w:r>
+        <w:rPr>
+          <w:rFonts w:ascii="Times New Roman" w:hAnsi="Times New Roman" w:cs="Times New Roman"/>
+          <w:sz w:val="24"/>
+          <w:szCs w:val="24"/>
+        </w:rPr>
+        <w:t>BusList</w:t>
+      </w:r>
+      <w:proofErr w:type="spellEnd"/>
+      <w:r>
+        <w:rPr>
+          <w:rFonts w:ascii="Times New Roman" w:hAnsi="Times New Roman" w:cs="Times New Roman"/>
+          <w:sz w:val="24"/>
+          <w:szCs w:val="24"/>
+        </w:rPr>
+        <w:t xml:space="preserve"> class (</w:t>
+      </w:r>
+      <w:proofErr w:type="spellStart"/>
+      <w:r>
+        <w:rPr>
+          <w:rFonts w:ascii="Times New Roman" w:hAnsi="Times New Roman" w:cs="Times New Roman"/>
+          <w:sz w:val="24"/>
+          <w:szCs w:val="24"/>
+        </w:rPr>
+        <w:t>LoadData</w:t>
+      </w:r>
+      <w:proofErr w:type="spellEnd"/>
+      <w:r>
+        <w:rPr>
+          <w:rFonts w:ascii="Times New Roman" w:hAnsi="Times New Roman" w:cs="Times New Roman"/>
+          <w:sz w:val="24"/>
+          <w:szCs w:val="24"/>
+        </w:rPr>
+        <w:t xml:space="preserve"> and </w:t>
+      </w:r>
+      <w:proofErr w:type="spellStart"/>
+      <w:r>
+        <w:rPr>
+          <w:rFonts w:ascii="Times New Roman" w:hAnsi="Times New Roman" w:cs="Times New Roman"/>
+          <w:sz w:val="24"/>
+          <w:szCs w:val="24"/>
+        </w:rPr>
+        <w:t>SaveData</w:t>
+      </w:r>
+      <w:proofErr w:type="spellEnd"/>
+      <w:r>
+        <w:rPr>
+          <w:rFonts w:ascii="Times New Roman" w:hAnsi="Times New Roman" w:cs="Times New Roman"/>
+          <w:sz w:val="24"/>
+          <w:szCs w:val="24"/>
+        </w:rPr>
+        <w:t xml:space="preserve"> methods).</w:t>
       </w:r>
     </w:p>
     <w:p>
@@ -3952,7 +6428,6 @@
     </w:p>
     <w:p>
       <w:pPr>
-        <w:jc w:val="center"/>
         <w:rPr>
           <w:rFonts w:ascii="Times New Roman" w:hAnsi="Times New Roman" w:cs="Times New Roman"/>
           <w:b/>
@@ -3962,7 +6437,10 @@
           <w:lang w:val="en-GB"/>
         </w:rPr>
       </w:pPr>
-      <w:r>
+    </w:p>
+    <w:p>
+      <w:pPr>
+        <w:jc w:val="center"/>
         <w:rPr>
           <w:rFonts w:ascii="Times New Roman" w:hAnsi="Times New Roman" w:cs="Times New Roman"/>
           <w:b/>
@@ -3971,6 +6449,16 @@
           <w:u w:val="single"/>
           <w:lang w:val="en-GB"/>
         </w:rPr>
+      </w:pPr>
+      <w:r>
+        <w:rPr>
+          <w:rFonts w:ascii="Times New Roman" w:hAnsi="Times New Roman" w:cs="Times New Roman"/>
+          <w:b/>
+          <w:sz w:val="40"/>
+          <w:szCs w:val="40"/>
+          <w:u w:val="single"/>
+          <w:lang w:val="en-GB"/>
+        </w:rPr>
         <w:t>GUI Design</w:t>
       </w:r>
     </w:p>
@@ -4010,7 +6498,27 @@
           <w:szCs w:val="24"/>
           <w:lang w:val="en-GB"/>
         </w:rPr>
-        <w:t>The GUI we decided on implementing is easy to understand and straightforward to use and learn by almost anyone with little computer skills. There are five different main tabs in our program, they contain information about all the data related to tours, chauffeurs, reservations, customers and busses. The data is displayed clearly and the buttons are named in such way the employee will understand their actions.</w:t>
+        <w:t xml:space="preserve">The GUI we decided on implementing is easy to understand and straightforward to use and learn by almost anyone with little computer skills. There are five different main tabs in our </w:t>
+      </w:r>
+      <w:proofErr w:type="gramStart"/>
+      <w:r>
+        <w:rPr>
+          <w:rFonts w:ascii="Times New Roman" w:hAnsi="Times New Roman" w:cs="Times New Roman"/>
+          <w:sz w:val="24"/>
+          <w:szCs w:val="24"/>
+          <w:lang w:val="en-GB"/>
+        </w:rPr>
+        <w:t>program,</w:t>
+      </w:r>
+      <w:proofErr w:type="gramEnd"/>
+      <w:r>
+        <w:rPr>
+          <w:rFonts w:ascii="Times New Roman" w:hAnsi="Times New Roman" w:cs="Times New Roman"/>
+          <w:sz w:val="24"/>
+          <w:szCs w:val="24"/>
+          <w:lang w:val="en-GB"/>
+        </w:rPr>
+        <w:t xml:space="preserve"> they contain information about all the data related to tours, chauffeurs, reservations, customers and busses. The data is displayed clearly and the buttons are named in such way the employee will understand their actions.</w:t>
       </w:r>
     </w:p>
     <w:p>
@@ -4088,41 +6596,67 @@
     </w:p>
     <w:p>
       <w:pPr>
-        <w:rPr>
-          <w:rFonts w:ascii="Times New Roman" w:hAnsi="Times New Roman" w:cs="Times New Roman"/>
-          <w:sz w:val="24"/>
-          <w:szCs w:val="24"/>
-          <w:lang w:val="en-GB"/>
-        </w:rPr>
-      </w:pPr>
-    </w:p>
-    <w:p>
-      <w:pPr>
-        <w:rPr>
-          <w:rFonts w:ascii="Times New Roman" w:hAnsi="Times New Roman" w:cs="Times New Roman"/>
-          <w:sz w:val="24"/>
-          <w:szCs w:val="24"/>
-          <w:lang w:val="en-GB"/>
-        </w:rPr>
-      </w:pPr>
-    </w:p>
-    <w:p>
-      <w:pPr>
-        <w:rPr>
-          <w:rFonts w:ascii="Times New Roman" w:hAnsi="Times New Roman" w:cs="Times New Roman"/>
-          <w:sz w:val="24"/>
-          <w:szCs w:val="24"/>
-          <w:lang w:val="en-GB"/>
-        </w:rPr>
-      </w:pPr>
-      <w:r>
-        <w:rPr>
-          <w:rFonts w:ascii="Times New Roman" w:hAnsi="Times New Roman" w:cs="Times New Roman"/>
-          <w:sz w:val="24"/>
-          <w:szCs w:val="24"/>
-          <w:lang w:val="en-GB"/>
-        </w:rPr>
-        <w:t>The “Tours” tab contains on the left side a list with all existing trips and journeys displaying minimal and useful information about each tour (such as departure location, arrival location, the total of seats and the departure date). On the middle there is another list called “Available Chauffeurs” that will update after inserting the dates into the Departure Date and Arrival Date fields in the form or it will update when a tour is clicked (in the tours list). Under this list there is a button (“Add Chauffeur”) used to assign the selected chauffeur to the selected tour. The Tours tab also features a form that can be filled in with information needed to create a Tour. Under the form there are two slots on which each chauffeur assigned to the selected tour is displayed giving the user the option to remove them. On the far right side the tab has three buttons: Add (for creating a new tour), Save (for saving the editing done to a tour) and Remove (for permanently removing a tour).</w:t>
+        <w:jc w:val="center"/>
+        <w:rPr>
+          <w:rFonts w:ascii="Times New Roman" w:hAnsi="Times New Roman" w:cs="Times New Roman"/>
+          <w:i/>
+        </w:rPr>
+      </w:pPr>
+      <w:r>
+        <w:rPr>
+          <w:rFonts w:ascii="Times New Roman" w:hAnsi="Times New Roman" w:cs="Times New Roman"/>
+          <w:i/>
+        </w:rPr>
+        <w:t>Figure 12 – Tours Tab</w:t>
+      </w:r>
+    </w:p>
+    <w:p>
+      <w:pPr>
+        <w:rPr>
+          <w:rFonts w:ascii="Times New Roman" w:hAnsi="Times New Roman" w:cs="Times New Roman"/>
+          <w:sz w:val="24"/>
+          <w:szCs w:val="24"/>
+          <w:lang w:val="en-GB"/>
+        </w:rPr>
+      </w:pPr>
+    </w:p>
+    <w:p>
+      <w:pPr>
+        <w:rPr>
+          <w:rFonts w:ascii="Times New Roman" w:hAnsi="Times New Roman" w:cs="Times New Roman"/>
+          <w:sz w:val="24"/>
+          <w:szCs w:val="24"/>
+          <w:lang w:val="en-GB"/>
+        </w:rPr>
+      </w:pPr>
+    </w:p>
+    <w:p>
+      <w:pPr>
+        <w:rPr>
+          <w:rFonts w:ascii="Times New Roman" w:hAnsi="Times New Roman" w:cs="Times New Roman"/>
+          <w:sz w:val="24"/>
+          <w:szCs w:val="24"/>
+          <w:lang w:val="en-GB"/>
+        </w:rPr>
+      </w:pPr>
+      <w:r>
+        <w:rPr>
+          <w:rFonts w:ascii="Times New Roman" w:hAnsi="Times New Roman" w:cs="Times New Roman"/>
+          <w:sz w:val="24"/>
+          <w:szCs w:val="24"/>
+          <w:lang w:val="en-GB"/>
+        </w:rPr>
+        <w:t xml:space="preserve">The “Tours” tab contains on the left side a list with all existing trips and journeys displaying minimal and useful information about each tour (such as departure location, arrival location, the total of seats and the departure date). On the middle there is another list called “Available Chauffeurs” that will update after inserting the dates into the Departure Date and Arrival Date fields in the form or it will update when a tour is clicked (in the tours list). Under this list there is a button (“Add Chauffeur”) used to assign the selected chauffeur to the selected tour. The Tours tab also features a form that can be filled in with information needed to create a Tour. Under the form there are two slots on which each chauffeur assigned to the selected tour is displayed giving the user the option to remove them. On the far right side the tab has three buttons: Add (for </w:t>
+      </w:r>
+      <w:r>
+        <w:rPr>
+          <w:rFonts w:ascii="Times New Roman" w:hAnsi="Times New Roman" w:cs="Times New Roman"/>
+          <w:sz w:val="24"/>
+          <w:szCs w:val="24"/>
+          <w:lang w:val="en-GB"/>
+        </w:rPr>
+        <w:lastRenderedPageBreak/>
+        <w:t>creating a new tour), Save (for saving the editing done to a tour) and Remove (for permanently removing a tour).</w:t>
       </w:r>
     </w:p>
     <w:p>
@@ -4141,7 +6675,6 @@
           <w:sz w:val="24"/>
           <w:szCs w:val="24"/>
         </w:rPr>
-        <w:lastRenderedPageBreak/>
         <w:drawing>
           <wp:inline distT="0" distB="0" distL="0" distR="0">
             <wp:extent cx="5936615" cy="1939925"/>
@@ -4191,21 +6724,57 @@
     </w:p>
     <w:p>
       <w:pPr>
-        <w:rPr>
-          <w:rFonts w:ascii="Times New Roman" w:hAnsi="Times New Roman" w:cs="Times New Roman"/>
-          <w:sz w:val="24"/>
-          <w:szCs w:val="24"/>
-          <w:lang w:val="en-GB"/>
-        </w:rPr>
-      </w:pPr>
-      <w:r>
-        <w:rPr>
-          <w:rFonts w:ascii="Times New Roman" w:hAnsi="Times New Roman" w:cs="Times New Roman"/>
-          <w:sz w:val="24"/>
-          <w:szCs w:val="24"/>
-          <w:lang w:val="en-GB"/>
-        </w:rPr>
-        <w:t>The “Chauffeurs” tab contains on the left side a list with all the chauffeurs, displayed with minimal information (name, phone number and employee id). In the middle part there is a form which can be used to type down information about a new chauffeur or when a chauffeurs is selected from the list, the form will display the chauffeurs information that  can be edited. The tab also features three buttons: Add (for adding the new chauffeur to the system), Save (for saving the modified information about a chauffeur) and Remove (for removing a chauffeur from the system).</w:t>
+        <w:jc w:val="center"/>
+        <w:rPr>
+          <w:rFonts w:ascii="Times New Roman" w:hAnsi="Times New Roman" w:cs="Times New Roman"/>
+          <w:i/>
+        </w:rPr>
+      </w:pPr>
+      <w:r>
+        <w:rPr>
+          <w:rFonts w:ascii="Times New Roman" w:hAnsi="Times New Roman" w:cs="Times New Roman"/>
+          <w:i/>
+        </w:rPr>
+        <w:t>Figure 13 – Chauffeurs Tab</w:t>
+      </w:r>
+    </w:p>
+    <w:p>
+      <w:pPr>
+        <w:rPr>
+          <w:rFonts w:ascii="Times New Roman" w:hAnsi="Times New Roman" w:cs="Times New Roman"/>
+          <w:sz w:val="24"/>
+          <w:szCs w:val="24"/>
+          <w:lang w:val="en-GB"/>
+        </w:rPr>
+      </w:pPr>
+      <w:r>
+        <w:rPr>
+          <w:rFonts w:ascii="Times New Roman" w:hAnsi="Times New Roman" w:cs="Times New Roman"/>
+          <w:sz w:val="24"/>
+          <w:szCs w:val="24"/>
+          <w:lang w:val="en-GB"/>
+        </w:rPr>
+        <w:t xml:space="preserve">The “Chauffeurs” tab contains on the left side a list with all the chauffeurs, displayed with minimal information (name, phone number and employee id). In the middle part there is a form which can be used to type down information about a new chauffeur or when a chauffeurs is selected from the list, the form will display the chauffeurs information </w:t>
+      </w:r>
+      <w:proofErr w:type="gramStart"/>
+      <w:r>
+        <w:rPr>
+          <w:rFonts w:ascii="Times New Roman" w:hAnsi="Times New Roman" w:cs="Times New Roman"/>
+          <w:sz w:val="24"/>
+          <w:szCs w:val="24"/>
+          <w:lang w:val="en-GB"/>
+        </w:rPr>
+        <w:t>that  can</w:t>
+      </w:r>
+      <w:proofErr w:type="gramEnd"/>
+      <w:r>
+        <w:rPr>
+          <w:rFonts w:ascii="Times New Roman" w:hAnsi="Times New Roman" w:cs="Times New Roman"/>
+          <w:sz w:val="24"/>
+          <w:szCs w:val="24"/>
+          <w:lang w:val="en-GB"/>
+        </w:rPr>
+        <w:t xml:space="preserve"> be edited. The tab also features three buttons: Add (for adding the new chauffeur to the system), Save (for saving the modified information about a chauffeur) and Remove (for removing a chauffeur from the system).</w:t>
       </w:r>
     </w:p>
     <w:p>
@@ -4283,6 +6852,22 @@
     </w:p>
     <w:p>
       <w:pPr>
+        <w:jc w:val="center"/>
+        <w:rPr>
+          <w:rFonts w:ascii="Times New Roman" w:hAnsi="Times New Roman" w:cs="Times New Roman"/>
+          <w:i/>
+        </w:rPr>
+      </w:pPr>
+      <w:r>
+        <w:rPr>
+          <w:rFonts w:ascii="Times New Roman" w:hAnsi="Times New Roman" w:cs="Times New Roman"/>
+          <w:i/>
+        </w:rPr>
+        <w:t>Figure 14 – Reservations for Trips &amp; Journeys Tab</w:t>
+      </w:r>
+    </w:p>
+    <w:p>
+      <w:pPr>
         <w:rPr>
           <w:rFonts w:ascii="Times New Roman" w:hAnsi="Times New Roman" w:cs="Times New Roman"/>
           <w:sz w:val="24"/>
@@ -4326,17 +6911,30 @@
           <w:szCs w:val="24"/>
           <w:lang w:val="en-GB"/>
         </w:rPr>
-        <w:t xml:space="preserve">1. The “Trips &amp; Journeys” sub-tab is the place where the reservations for trips and journeys can be managed. It contains a list with all reservations that were made displayed with minimal information about who mae the reservation, their phone number and email. Also there is a list displaying all the trips and journeys with essential information. This sub-tab also features a form that has two functionalities: a part containing information about the customer, number of seats they want to reserve and the price, and another part which is another form used for adding or </w:t>
-      </w:r>
-      <w:r>
-        <w:rPr>
-          <w:rFonts w:ascii="Times New Roman" w:hAnsi="Times New Roman" w:cs="Times New Roman"/>
-          <w:sz w:val="24"/>
-          <w:szCs w:val="24"/>
-          <w:lang w:val="en-GB"/>
-        </w:rPr>
         <w:lastRenderedPageBreak/>
-        <w:t>removing passengers from the passengers list (on the right side). On the far right side there are three buttons:  Create (for creating a new reservation for the selected tour), Save (for saving the modifications did to a reservation) and Remove (for removing a reservation from the system).</w:t>
+        <w:t xml:space="preserve">1. The “Trips &amp; Journeys” sub-tab is the place where the reservations for trips and journeys can be managed. It contains a list with all reservations that were made displayed with minimal information about who </w:t>
+      </w:r>
+      <w:proofErr w:type="spellStart"/>
+      <w:proofErr w:type="gramStart"/>
+      <w:r>
+        <w:rPr>
+          <w:rFonts w:ascii="Times New Roman" w:hAnsi="Times New Roman" w:cs="Times New Roman"/>
+          <w:sz w:val="24"/>
+          <w:szCs w:val="24"/>
+          <w:lang w:val="en-GB"/>
+        </w:rPr>
+        <w:t>mae</w:t>
+      </w:r>
+      <w:proofErr w:type="spellEnd"/>
+      <w:proofErr w:type="gramEnd"/>
+      <w:r>
+        <w:rPr>
+          <w:rFonts w:ascii="Times New Roman" w:hAnsi="Times New Roman" w:cs="Times New Roman"/>
+          <w:sz w:val="24"/>
+          <w:szCs w:val="24"/>
+          <w:lang w:val="en-GB"/>
+        </w:rPr>
+        <w:t xml:space="preserve"> the reservation, their phone number and email. Also there is a list displaying all the trips and journeys with essential information. This sub-tab also features a form that has two functionalities: a part containing information about the customer, number of seats they want to reserve and the price, and another part which is another form used for adding or removing passengers from the passengers list (on the right side). On the far right side there are three buttons:  Create (for creating a new reservation for the selected tour), Save (for saving the modifications did to a reservation) and Remove (for removing a reservation from the system).</w:t>
       </w:r>
     </w:p>
     <w:p>
@@ -4420,6 +7018,22 @@
             </a:graphic>
           </wp:inline>
         </w:drawing>
+      </w:r>
+    </w:p>
+    <w:p>
+      <w:pPr>
+        <w:jc w:val="center"/>
+        <w:rPr>
+          <w:rFonts w:ascii="Times New Roman" w:hAnsi="Times New Roman" w:cs="Times New Roman"/>
+          <w:i/>
+        </w:rPr>
+      </w:pPr>
+      <w:r>
+        <w:rPr>
+          <w:rFonts w:ascii="Times New Roman" w:hAnsi="Times New Roman" w:cs="Times New Roman"/>
+          <w:i/>
+        </w:rPr>
+        <w:t>Figure 15 – Reservation for Bus-and-Chauffeur Tab</w:t>
       </w:r>
     </w:p>
     <w:p>
@@ -4527,31 +7141,67 @@
     </w:p>
     <w:p>
       <w:pPr>
-        <w:rPr>
-          <w:rFonts w:ascii="Times New Roman" w:hAnsi="Times New Roman" w:cs="Times New Roman"/>
-          <w:sz w:val="24"/>
-          <w:szCs w:val="24"/>
-          <w:lang w:val="en-GB"/>
-        </w:rPr>
-      </w:pPr>
-    </w:p>
-    <w:p>
-      <w:pPr>
-        <w:rPr>
-          <w:rFonts w:ascii="Times New Roman" w:hAnsi="Times New Roman" w:cs="Times New Roman"/>
-          <w:sz w:val="24"/>
-          <w:szCs w:val="24"/>
-          <w:lang w:val="en-GB"/>
-        </w:rPr>
-      </w:pPr>
-      <w:r>
-        <w:rPr>
-          <w:rFonts w:ascii="Times New Roman" w:hAnsi="Times New Roman" w:cs="Times New Roman"/>
-          <w:sz w:val="24"/>
-          <w:szCs w:val="24"/>
-          <w:lang w:val="en-GB"/>
-        </w:rPr>
-        <w:t>The “Customers” tab is similar to the “Chauffeurs” tab and contains on the left side a list with all the customers, displayed with minimal information (name, phone number and email). In the middle part there is a form which can be used to type down information about a new customer or when a customer is selected from the list, the form will display the chauffeurs information that can be edited. The tab also features three buttons: Add (for adding the new customer to the system), Save (for saving the modified information about a customer) and Remove (for removing a customer from the system).</w:t>
+        <w:jc w:val="center"/>
+        <w:rPr>
+          <w:rFonts w:ascii="Times New Roman" w:hAnsi="Times New Roman" w:cs="Times New Roman"/>
+          <w:i/>
+        </w:rPr>
+      </w:pPr>
+      <w:r>
+        <w:rPr>
+          <w:rFonts w:ascii="Times New Roman" w:hAnsi="Times New Roman" w:cs="Times New Roman"/>
+          <w:i/>
+        </w:rPr>
+        <w:t>Figure 16 – Customers Tab</w:t>
+      </w:r>
+    </w:p>
+    <w:p>
+      <w:pPr>
+        <w:rPr>
+          <w:rFonts w:ascii="Times New Roman" w:hAnsi="Times New Roman" w:cs="Times New Roman"/>
+          <w:sz w:val="24"/>
+          <w:szCs w:val="24"/>
+          <w:lang w:val="en-GB"/>
+        </w:rPr>
+      </w:pPr>
+    </w:p>
+    <w:p>
+      <w:pPr>
+        <w:rPr>
+          <w:rFonts w:ascii="Times New Roman" w:hAnsi="Times New Roman" w:cs="Times New Roman"/>
+          <w:sz w:val="24"/>
+          <w:szCs w:val="24"/>
+          <w:lang w:val="en-GB"/>
+        </w:rPr>
+      </w:pPr>
+      <w:r>
+        <w:rPr>
+          <w:rFonts w:ascii="Times New Roman" w:hAnsi="Times New Roman" w:cs="Times New Roman"/>
+          <w:sz w:val="24"/>
+          <w:szCs w:val="24"/>
+          <w:lang w:val="en-GB"/>
+        </w:rPr>
+        <w:t xml:space="preserve">The “Customers” tab is similar to the “Chauffeurs” tab and contains on the left side a list with all the customers, displayed with minimal information (name, phone number and email). In the middle part there is a form which can be used to type down information about a new customer or when a customer is selected from the list, the form will display the </w:t>
+      </w:r>
+      <w:proofErr w:type="gramStart"/>
+      <w:r>
+        <w:rPr>
+          <w:rFonts w:ascii="Times New Roman" w:hAnsi="Times New Roman" w:cs="Times New Roman"/>
+          <w:sz w:val="24"/>
+          <w:szCs w:val="24"/>
+          <w:lang w:val="en-GB"/>
+        </w:rPr>
+        <w:t>chauffeurs</w:t>
+      </w:r>
+      <w:proofErr w:type="gramEnd"/>
+      <w:r>
+        <w:rPr>
+          <w:rFonts w:ascii="Times New Roman" w:hAnsi="Times New Roman" w:cs="Times New Roman"/>
+          <w:sz w:val="24"/>
+          <w:szCs w:val="24"/>
+          <w:lang w:val="en-GB"/>
+        </w:rPr>
+        <w:t xml:space="preserve"> information that can be edited. The tab also features three buttons: Add (for adding the new customer to the system), Save (for saving the modified information about a customer) and Remove (for removing a customer from the system).</w:t>
       </w:r>
     </w:p>
     <w:p>
@@ -4629,6 +7279,22 @@
     </w:p>
     <w:p>
       <w:pPr>
+        <w:jc w:val="center"/>
+        <w:rPr>
+          <w:rFonts w:ascii="Times New Roman" w:hAnsi="Times New Roman" w:cs="Times New Roman"/>
+          <w:i/>
+        </w:rPr>
+      </w:pPr>
+      <w:r>
+        <w:rPr>
+          <w:rFonts w:ascii="Times New Roman" w:hAnsi="Times New Roman" w:cs="Times New Roman"/>
+          <w:i/>
+        </w:rPr>
+        <w:t>Figure 17 – Busses Tab</w:t>
+      </w:r>
+    </w:p>
+    <w:p>
+      <w:pPr>
         <w:rPr>
           <w:rFonts w:ascii="Times New Roman" w:hAnsi="Times New Roman" w:cs="Times New Roman"/>
           <w:sz w:val="24"/>
@@ -4713,7 +7379,6 @@
           <w:u w:val="single"/>
           <w:lang w:val="en-GB"/>
         </w:rPr>
-        <w:lastRenderedPageBreak/>
         <w:t>Sequence Diagram</w:t>
       </w:r>
     </w:p>
@@ -4970,7 +7635,6 @@
           <w:u w:val="single"/>
           <w:lang w:val="en-GB"/>
         </w:rPr>
-        <w:lastRenderedPageBreak/>
         <w:t>Implementation</w:t>
       </w:r>
     </w:p>
@@ -5150,7 +7814,27 @@
           <w:szCs w:val="24"/>
           <w:lang w:val="en-GB"/>
         </w:rPr>
-        <w:t>e GUI class starts out with these lines in which all the Arraylists that are necessary to the program are created and where all the saved data is loaded.</w:t>
+        <w:t xml:space="preserve">e GUI class starts out with these lines in which all the </w:t>
+      </w:r>
+      <w:proofErr w:type="spellStart"/>
+      <w:r>
+        <w:rPr>
+          <w:rFonts w:ascii="Times New Roman" w:hAnsi="Times New Roman" w:cs="Times New Roman"/>
+          <w:sz w:val="24"/>
+          <w:szCs w:val="24"/>
+          <w:lang w:val="en-GB"/>
+        </w:rPr>
+        <w:t>Arraylists</w:t>
+      </w:r>
+      <w:proofErr w:type="spellEnd"/>
+      <w:r>
+        <w:rPr>
+          <w:rFonts w:ascii="Times New Roman" w:hAnsi="Times New Roman" w:cs="Times New Roman"/>
+          <w:sz w:val="24"/>
+          <w:szCs w:val="24"/>
+          <w:lang w:val="en-GB"/>
+        </w:rPr>
+        <w:t xml:space="preserve"> that are necessary to the program are created and where all the saved data is loaded.</w:t>
       </w:r>
     </w:p>
     <w:p>
@@ -5267,6 +7951,7 @@
         </w:rPr>
         <w:t>This snippet is responsible for separating the reservations by their type. Reservations for trips &amp; journeys are placed in the “</w:t>
       </w:r>
+      <w:proofErr w:type="spellStart"/>
       <w:r>
         <w:rPr>
           <w:rFonts w:ascii="Times New Roman" w:hAnsi="Times New Roman" w:cs="Times New Roman"/>
@@ -5276,15 +7961,37 @@
         </w:rPr>
         <w:t>tripjourneyreservations</w:t>
       </w:r>
-      <w:r>
-        <w:rPr>
-          <w:rFonts w:ascii="Times New Roman" w:hAnsi="Times New Roman" w:cs="Times New Roman"/>
-          <w:sz w:val="24"/>
-          <w:szCs w:val="24"/>
-          <w:lang w:val="en-GB"/>
-        </w:rPr>
-        <w:t>” ArrayList and the reservations for Bus-and-Chauffeur are stored in the “</w:t>
-      </w:r>
+      <w:proofErr w:type="spellEnd"/>
+      <w:r>
+        <w:rPr>
+          <w:rFonts w:ascii="Times New Roman" w:hAnsi="Times New Roman" w:cs="Times New Roman"/>
+          <w:sz w:val="24"/>
+          <w:szCs w:val="24"/>
+          <w:lang w:val="en-GB"/>
+        </w:rPr>
+        <w:t xml:space="preserve">” </w:t>
+      </w:r>
+      <w:proofErr w:type="spellStart"/>
+      <w:r>
+        <w:rPr>
+          <w:rFonts w:ascii="Times New Roman" w:hAnsi="Times New Roman" w:cs="Times New Roman"/>
+          <w:sz w:val="24"/>
+          <w:szCs w:val="24"/>
+          <w:lang w:val="en-GB"/>
+        </w:rPr>
+        <w:t>ArrayList</w:t>
+      </w:r>
+      <w:proofErr w:type="spellEnd"/>
+      <w:r>
+        <w:rPr>
+          <w:rFonts w:ascii="Times New Roman" w:hAnsi="Times New Roman" w:cs="Times New Roman"/>
+          <w:sz w:val="24"/>
+          <w:szCs w:val="24"/>
+          <w:lang w:val="en-GB"/>
+        </w:rPr>
+        <w:t xml:space="preserve"> and the reservations for Bus-and-Chauffeur are stored in the “</w:t>
+      </w:r>
+      <w:proofErr w:type="spellStart"/>
       <w:r>
         <w:rPr>
           <w:rFonts w:ascii="Times New Roman" w:hAnsi="Times New Roman" w:cs="Times New Roman"/>
@@ -5294,57 +8001,77 @@
         </w:rPr>
         <w:t>buschauffeurreservations</w:t>
       </w:r>
-      <w:r>
-        <w:rPr>
-          <w:rFonts w:ascii="Times New Roman" w:hAnsi="Times New Roman" w:cs="Times New Roman"/>
-          <w:sz w:val="24"/>
-          <w:szCs w:val="24"/>
-          <w:lang w:val="en-GB"/>
-        </w:rPr>
-        <w:t>” ArrayList.</w:t>
-      </w:r>
-    </w:p>
-    <w:p>
-      <w:pPr>
-        <w:rPr>
-          <w:rFonts w:ascii="Times New Roman" w:hAnsi="Times New Roman" w:cs="Times New Roman"/>
-          <w:sz w:val="24"/>
-          <w:szCs w:val="24"/>
-          <w:lang w:val="en-GB"/>
-        </w:rPr>
-      </w:pPr>
-    </w:p>
-    <w:p>
-      <w:pPr>
-        <w:rPr>
-          <w:rFonts w:ascii="Times New Roman" w:hAnsi="Times New Roman" w:cs="Times New Roman"/>
-          <w:sz w:val="24"/>
-          <w:szCs w:val="24"/>
-          <w:lang w:val="en-GB"/>
-        </w:rPr>
-      </w:pPr>
-    </w:p>
-    <w:p>
-      <w:pPr>
-        <w:rPr>
-          <w:rFonts w:ascii="Times New Roman" w:hAnsi="Times New Roman" w:cs="Times New Roman"/>
-          <w:b/>
-          <w:sz w:val="24"/>
-          <w:szCs w:val="24"/>
-          <w:u w:val="single"/>
-          <w:lang w:val="en-GB"/>
-        </w:rPr>
-      </w:pPr>
-      <w:r>
-        <w:rPr>
-          <w:rFonts w:ascii="Times New Roman" w:hAnsi="Times New Roman" w:cs="Times New Roman"/>
-          <w:b/>
-          <w:sz w:val="24"/>
-          <w:szCs w:val="24"/>
-          <w:u w:val="single"/>
-          <w:lang w:val="en-GB"/>
-        </w:rPr>
-        <w:lastRenderedPageBreak/>
+      <w:proofErr w:type="spellEnd"/>
+      <w:r>
+        <w:rPr>
+          <w:rFonts w:ascii="Times New Roman" w:hAnsi="Times New Roman" w:cs="Times New Roman"/>
+          <w:sz w:val="24"/>
+          <w:szCs w:val="24"/>
+          <w:lang w:val="en-GB"/>
+        </w:rPr>
+        <w:t xml:space="preserve">” </w:t>
+      </w:r>
+      <w:proofErr w:type="spellStart"/>
+      <w:r>
+        <w:rPr>
+          <w:rFonts w:ascii="Times New Roman" w:hAnsi="Times New Roman" w:cs="Times New Roman"/>
+          <w:sz w:val="24"/>
+          <w:szCs w:val="24"/>
+          <w:lang w:val="en-GB"/>
+        </w:rPr>
+        <w:t>ArrayList</w:t>
+      </w:r>
+      <w:proofErr w:type="spellEnd"/>
+      <w:r>
+        <w:rPr>
+          <w:rFonts w:ascii="Times New Roman" w:hAnsi="Times New Roman" w:cs="Times New Roman"/>
+          <w:sz w:val="24"/>
+          <w:szCs w:val="24"/>
+          <w:lang w:val="en-GB"/>
+        </w:rPr>
+        <w:t>.</w:t>
+      </w:r>
+    </w:p>
+    <w:p>
+      <w:pPr>
+        <w:rPr>
+          <w:rFonts w:ascii="Times New Roman" w:hAnsi="Times New Roman" w:cs="Times New Roman"/>
+          <w:sz w:val="24"/>
+          <w:szCs w:val="24"/>
+          <w:lang w:val="en-GB"/>
+        </w:rPr>
+      </w:pPr>
+    </w:p>
+    <w:p>
+      <w:pPr>
+        <w:rPr>
+          <w:rFonts w:ascii="Times New Roman" w:hAnsi="Times New Roman" w:cs="Times New Roman"/>
+          <w:sz w:val="24"/>
+          <w:szCs w:val="24"/>
+          <w:lang w:val="en-GB"/>
+        </w:rPr>
+      </w:pPr>
+    </w:p>
+    <w:p>
+      <w:pPr>
+        <w:rPr>
+          <w:rFonts w:ascii="Times New Roman" w:hAnsi="Times New Roman" w:cs="Times New Roman"/>
+          <w:b/>
+          <w:sz w:val="24"/>
+          <w:szCs w:val="24"/>
+          <w:u w:val="single"/>
+          <w:lang w:val="en-GB"/>
+        </w:rPr>
+      </w:pPr>
+      <w:r>
+        <w:rPr>
+          <w:rFonts w:ascii="Times New Roman" w:hAnsi="Times New Roman" w:cs="Times New Roman"/>
+          <w:b/>
+          <w:sz w:val="24"/>
+          <w:szCs w:val="24"/>
+          <w:u w:val="single"/>
+          <w:lang w:val="en-GB"/>
+        </w:rPr>
         <w:t>Code Snippet 3:</w:t>
       </w:r>
     </w:p>
@@ -5427,7 +8154,87 @@
           <w:szCs w:val="24"/>
           <w:lang w:val="en-GB"/>
         </w:rPr>
-        <w:t>This code snippet is responsible for creating the Tours List JList that will contain the “tripjourneytours” ArrayList. This list will have a scroll bar if there are more than 15 elements inside it. All the other JLists created in this program are made in a similar way in order to maintain consistency.</w:t>
+        <w:t xml:space="preserve">This code snippet is responsible for creating the Tours List </w:t>
+      </w:r>
+      <w:proofErr w:type="spellStart"/>
+      <w:r>
+        <w:rPr>
+          <w:rFonts w:ascii="Times New Roman" w:hAnsi="Times New Roman" w:cs="Times New Roman"/>
+          <w:sz w:val="24"/>
+          <w:szCs w:val="24"/>
+          <w:lang w:val="en-GB"/>
+        </w:rPr>
+        <w:t>JList</w:t>
+      </w:r>
+      <w:proofErr w:type="spellEnd"/>
+      <w:r>
+        <w:rPr>
+          <w:rFonts w:ascii="Times New Roman" w:hAnsi="Times New Roman" w:cs="Times New Roman"/>
+          <w:sz w:val="24"/>
+          <w:szCs w:val="24"/>
+          <w:lang w:val="en-GB"/>
+        </w:rPr>
+        <w:t xml:space="preserve"> that will contain the “</w:t>
+      </w:r>
+      <w:proofErr w:type="spellStart"/>
+      <w:r>
+        <w:rPr>
+          <w:rFonts w:ascii="Times New Roman" w:hAnsi="Times New Roman" w:cs="Times New Roman"/>
+          <w:sz w:val="24"/>
+          <w:szCs w:val="24"/>
+          <w:lang w:val="en-GB"/>
+        </w:rPr>
+        <w:t>tripjourneytours</w:t>
+      </w:r>
+      <w:proofErr w:type="spellEnd"/>
+      <w:r>
+        <w:rPr>
+          <w:rFonts w:ascii="Times New Roman" w:hAnsi="Times New Roman" w:cs="Times New Roman"/>
+          <w:sz w:val="24"/>
+          <w:szCs w:val="24"/>
+          <w:lang w:val="en-GB"/>
+        </w:rPr>
+        <w:t xml:space="preserve">” </w:t>
+      </w:r>
+      <w:proofErr w:type="spellStart"/>
+      <w:r>
+        <w:rPr>
+          <w:rFonts w:ascii="Times New Roman" w:hAnsi="Times New Roman" w:cs="Times New Roman"/>
+          <w:sz w:val="24"/>
+          <w:szCs w:val="24"/>
+          <w:lang w:val="en-GB"/>
+        </w:rPr>
+        <w:t>ArrayList</w:t>
+      </w:r>
+      <w:proofErr w:type="spellEnd"/>
+      <w:r>
+        <w:rPr>
+          <w:rFonts w:ascii="Times New Roman" w:hAnsi="Times New Roman" w:cs="Times New Roman"/>
+          <w:sz w:val="24"/>
+          <w:szCs w:val="24"/>
+          <w:lang w:val="en-GB"/>
+        </w:rPr>
+        <w:t xml:space="preserve">. This list will have a scroll bar if there are more than 15 elements inside it. All the other </w:t>
+      </w:r>
+      <w:proofErr w:type="spellStart"/>
+      <w:r>
+        <w:rPr>
+          <w:rFonts w:ascii="Times New Roman" w:hAnsi="Times New Roman" w:cs="Times New Roman"/>
+          <w:sz w:val="24"/>
+          <w:szCs w:val="24"/>
+          <w:lang w:val="en-GB"/>
+        </w:rPr>
+        <w:t>JLists</w:t>
+      </w:r>
+      <w:proofErr w:type="spellEnd"/>
+      <w:r>
+        <w:rPr>
+          <w:rFonts w:ascii="Times New Roman" w:hAnsi="Times New Roman" w:cs="Times New Roman"/>
+          <w:sz w:val="24"/>
+          <w:szCs w:val="24"/>
+          <w:lang w:val="en-GB"/>
+        </w:rPr>
+        <w:t xml:space="preserve"> created in this program are made in a similar way in order to maintain consistency.</w:t>
       </w:r>
     </w:p>
     <w:p>
@@ -5532,7 +8339,47 @@
           <w:szCs w:val="24"/>
           <w:lang w:val="en-GB"/>
         </w:rPr>
-        <w:t>This part of the code is responsible for reading the Departure Date and Arrival Date from the text fields of the GUI. The text fields contents are split at each “/” and creating two MyDate object (taking arguments the fields contents changed into integers).</w:t>
+        <w:t xml:space="preserve">This part of the code is responsible for reading the Departure Date and Arrival Date from the text fields of the GUI. The text </w:t>
+      </w:r>
+      <w:proofErr w:type="gramStart"/>
+      <w:r>
+        <w:rPr>
+          <w:rFonts w:ascii="Times New Roman" w:hAnsi="Times New Roman" w:cs="Times New Roman"/>
+          <w:sz w:val="24"/>
+          <w:szCs w:val="24"/>
+          <w:lang w:val="en-GB"/>
+        </w:rPr>
+        <w:t>fields</w:t>
+      </w:r>
+      <w:proofErr w:type="gramEnd"/>
+      <w:r>
+        <w:rPr>
+          <w:rFonts w:ascii="Times New Roman" w:hAnsi="Times New Roman" w:cs="Times New Roman"/>
+          <w:sz w:val="24"/>
+          <w:szCs w:val="24"/>
+          <w:lang w:val="en-GB"/>
+        </w:rPr>
+        <w:t xml:space="preserve"> contents are split at each “/” and creating two </w:t>
+      </w:r>
+      <w:proofErr w:type="spellStart"/>
+      <w:r>
+        <w:rPr>
+          <w:rFonts w:ascii="Times New Roman" w:hAnsi="Times New Roman" w:cs="Times New Roman"/>
+          <w:sz w:val="24"/>
+          <w:szCs w:val="24"/>
+          <w:lang w:val="en-GB"/>
+        </w:rPr>
+        <w:t>MyDate</w:t>
+      </w:r>
+      <w:proofErr w:type="spellEnd"/>
+      <w:r>
+        <w:rPr>
+          <w:rFonts w:ascii="Times New Roman" w:hAnsi="Times New Roman" w:cs="Times New Roman"/>
+          <w:sz w:val="24"/>
+          <w:szCs w:val="24"/>
+          <w:lang w:val="en-GB"/>
+        </w:rPr>
+        <w:t xml:space="preserve"> object (taking arguments the fields contents changed into integers).</w:t>
       </w:r>
     </w:p>
     <w:p>
@@ -5637,7 +8484,68 @@
           <w:szCs w:val="24"/>
           <w:lang w:val="en-GB"/>
         </w:rPr>
-        <w:t>This code snippet is responsible for loading all the Tours from the “Tours.bin” file. The program will read an ArrayList of objects (of type Tour) and then return them (the returned object is used in the GUI class). All the other objects (Customer,Passenger,Chauffeur,Reservation) have a similar loading method.</w:t>
+        <w:t xml:space="preserve">This code snippet is responsible for loading all the Tours from the “Tours.bin” file. The program will read an </w:t>
+      </w:r>
+      <w:proofErr w:type="spellStart"/>
+      <w:r>
+        <w:rPr>
+          <w:rFonts w:ascii="Times New Roman" w:hAnsi="Times New Roman" w:cs="Times New Roman"/>
+          <w:sz w:val="24"/>
+          <w:szCs w:val="24"/>
+          <w:lang w:val="en-GB"/>
+        </w:rPr>
+        <w:t>ArrayList</w:t>
+      </w:r>
+      <w:proofErr w:type="spellEnd"/>
+      <w:r>
+        <w:rPr>
+          <w:rFonts w:ascii="Times New Roman" w:hAnsi="Times New Roman" w:cs="Times New Roman"/>
+          <w:sz w:val="24"/>
+          <w:szCs w:val="24"/>
+          <w:lang w:val="en-GB"/>
+        </w:rPr>
+        <w:t xml:space="preserve"> of objects (of type Tour) and then return them (the returned object is used </w:t>
+      </w:r>
+      <w:r>
+        <w:rPr>
+          <w:rFonts w:ascii="Times New Roman" w:hAnsi="Times New Roman" w:cs="Times New Roman"/>
+          <w:sz w:val="24"/>
+          <w:szCs w:val="24"/>
+          <w:lang w:val="en-GB"/>
+        </w:rPr>
+        <w:lastRenderedPageBreak/>
+        <w:t>in the GUI class). All the other objects (</w:t>
+      </w:r>
+      <w:proofErr w:type="spellStart"/>
+      <w:r>
+        <w:rPr>
+          <w:rFonts w:ascii="Times New Roman" w:hAnsi="Times New Roman" w:cs="Times New Roman"/>
+          <w:sz w:val="24"/>
+          <w:szCs w:val="24"/>
+          <w:lang w:val="en-GB"/>
+        </w:rPr>
+        <w:t>Customer</w:t>
+      </w:r>
+      <w:proofErr w:type="gramStart"/>
+      <w:r>
+        <w:rPr>
+          <w:rFonts w:ascii="Times New Roman" w:hAnsi="Times New Roman" w:cs="Times New Roman"/>
+          <w:sz w:val="24"/>
+          <w:szCs w:val="24"/>
+          <w:lang w:val="en-GB"/>
+        </w:rPr>
+        <w:t>,Passenger,Chauffeur,Reservation</w:t>
+      </w:r>
+      <w:proofErr w:type="spellEnd"/>
+      <w:proofErr w:type="gramEnd"/>
+      <w:r>
+        <w:rPr>
+          <w:rFonts w:ascii="Times New Roman" w:hAnsi="Times New Roman" w:cs="Times New Roman"/>
+          <w:sz w:val="24"/>
+          <w:szCs w:val="24"/>
+          <w:lang w:val="en-GB"/>
+        </w:rPr>
+        <w:t>) have a similar loading method.</w:t>
       </w:r>
     </w:p>
     <w:p>
@@ -5752,7 +8660,107 @@
           <w:szCs w:val="24"/>
           <w:lang w:val="en-GB"/>
         </w:rPr>
-        <w:t>This code snippet is responsible for getting all the available chauffeurs and adding them to the “availableChauffeurs” Array List. It will compare each of the Chauffeur’s current schedule (an ArrayList of MyDate objects in which the chauffeur is busy) with the Tour’s dates (stored in “dates” ArrayList). If there are two equal MyDate objects in these two Array Lists the chauffeur will be unavailable.</w:t>
+        <w:t>This code snippet is responsible for getting all the available chauffeurs and adding them to the “</w:t>
+      </w:r>
+      <w:proofErr w:type="spellStart"/>
+      <w:r>
+        <w:rPr>
+          <w:rFonts w:ascii="Times New Roman" w:hAnsi="Times New Roman" w:cs="Times New Roman"/>
+          <w:sz w:val="24"/>
+          <w:szCs w:val="24"/>
+          <w:lang w:val="en-GB"/>
+        </w:rPr>
+        <w:t>availableChauffeurs</w:t>
+      </w:r>
+      <w:proofErr w:type="spellEnd"/>
+      <w:r>
+        <w:rPr>
+          <w:rFonts w:ascii="Times New Roman" w:hAnsi="Times New Roman" w:cs="Times New Roman"/>
+          <w:sz w:val="24"/>
+          <w:szCs w:val="24"/>
+          <w:lang w:val="en-GB"/>
+        </w:rPr>
+        <w:t xml:space="preserve">” Array List. It will compare each of the Chauffeur’s current schedule (an </w:t>
+      </w:r>
+      <w:proofErr w:type="spellStart"/>
+      <w:r>
+        <w:rPr>
+          <w:rFonts w:ascii="Times New Roman" w:hAnsi="Times New Roman" w:cs="Times New Roman"/>
+          <w:sz w:val="24"/>
+          <w:szCs w:val="24"/>
+          <w:lang w:val="en-GB"/>
+        </w:rPr>
+        <w:t>ArrayList</w:t>
+      </w:r>
+      <w:proofErr w:type="spellEnd"/>
+      <w:r>
+        <w:rPr>
+          <w:rFonts w:ascii="Times New Roman" w:hAnsi="Times New Roman" w:cs="Times New Roman"/>
+          <w:sz w:val="24"/>
+          <w:szCs w:val="24"/>
+          <w:lang w:val="en-GB"/>
+        </w:rPr>
+        <w:t xml:space="preserve"> of </w:t>
+      </w:r>
+      <w:proofErr w:type="spellStart"/>
+      <w:r>
+        <w:rPr>
+          <w:rFonts w:ascii="Times New Roman" w:hAnsi="Times New Roman" w:cs="Times New Roman"/>
+          <w:sz w:val="24"/>
+          <w:szCs w:val="24"/>
+          <w:lang w:val="en-GB"/>
+        </w:rPr>
+        <w:t>MyDate</w:t>
+      </w:r>
+      <w:proofErr w:type="spellEnd"/>
+      <w:r>
+        <w:rPr>
+          <w:rFonts w:ascii="Times New Roman" w:hAnsi="Times New Roman" w:cs="Times New Roman"/>
+          <w:sz w:val="24"/>
+          <w:szCs w:val="24"/>
+          <w:lang w:val="en-GB"/>
+        </w:rPr>
+        <w:t xml:space="preserve"> objects in which the chauffeur is busy) with the Tour’s dates (stored in “dates” </w:t>
+      </w:r>
+      <w:proofErr w:type="spellStart"/>
+      <w:r>
+        <w:rPr>
+          <w:rFonts w:ascii="Times New Roman" w:hAnsi="Times New Roman" w:cs="Times New Roman"/>
+          <w:sz w:val="24"/>
+          <w:szCs w:val="24"/>
+          <w:lang w:val="en-GB"/>
+        </w:rPr>
+        <w:t>ArrayList</w:t>
+      </w:r>
+      <w:proofErr w:type="spellEnd"/>
+      <w:r>
+        <w:rPr>
+          <w:rFonts w:ascii="Times New Roman" w:hAnsi="Times New Roman" w:cs="Times New Roman"/>
+          <w:sz w:val="24"/>
+          <w:szCs w:val="24"/>
+          <w:lang w:val="en-GB"/>
+        </w:rPr>
+        <w:t xml:space="preserve">). If there are two equal </w:t>
+      </w:r>
+      <w:proofErr w:type="spellStart"/>
+      <w:r>
+        <w:rPr>
+          <w:rFonts w:ascii="Times New Roman" w:hAnsi="Times New Roman" w:cs="Times New Roman"/>
+          <w:sz w:val="24"/>
+          <w:szCs w:val="24"/>
+          <w:lang w:val="en-GB"/>
+        </w:rPr>
+        <w:t>MyDate</w:t>
+      </w:r>
+      <w:proofErr w:type="spellEnd"/>
+      <w:r>
+        <w:rPr>
+          <w:rFonts w:ascii="Times New Roman" w:hAnsi="Times New Roman" w:cs="Times New Roman"/>
+          <w:sz w:val="24"/>
+          <w:szCs w:val="24"/>
+          <w:lang w:val="en-GB"/>
+        </w:rPr>
+        <w:t xml:space="preserve"> objects in these two Array Lists the chauffeur will be unavailable.</w:t>
       </w:r>
     </w:p>
     <w:p>
@@ -5804,6 +8812,7 @@
           <w:sz w:val="24"/>
           <w:szCs w:val="24"/>
         </w:rPr>
+        <w:lastRenderedPageBreak/>
         <w:drawing>
           <wp:inline distT="0" distB="0" distL="0" distR="0">
             <wp:extent cx="6507480" cy="1714500"/>
@@ -5867,7 +8876,6 @@
           <w:szCs w:val="24"/>
           <w:lang w:val="en-GB"/>
         </w:rPr>
-        <w:lastRenderedPageBreak/>
         <w:t>This is the constructor for the Reservation object. When creating a Reservation object, besides setting all instance variables, the customer that made the reservation will have the number of bookings increase by 1 and the money spent increase by the price of the Reservation made.</w:t>
       </w:r>
     </w:p>
@@ -5993,7 +9001,27 @@
           <w:szCs w:val="24"/>
           <w:lang w:val="en-GB"/>
         </w:rPr>
-        <w:t>This snippet is part of setting a chauffeur to a tour. This will create two MyDate objects based on the date interval of the tour and then add all the dates in this interval to the chauffeur’s schedule.</w:t>
+        <w:t xml:space="preserve">This snippet is part of setting a chauffeur to a tour. This will create two </w:t>
+      </w:r>
+      <w:proofErr w:type="spellStart"/>
+      <w:r>
+        <w:rPr>
+          <w:rFonts w:ascii="Times New Roman" w:hAnsi="Times New Roman" w:cs="Times New Roman"/>
+          <w:sz w:val="24"/>
+          <w:szCs w:val="24"/>
+          <w:lang w:val="en-GB"/>
+        </w:rPr>
+        <w:t>MyDate</w:t>
+      </w:r>
+      <w:proofErr w:type="spellEnd"/>
+      <w:r>
+        <w:rPr>
+          <w:rFonts w:ascii="Times New Roman" w:hAnsi="Times New Roman" w:cs="Times New Roman"/>
+          <w:sz w:val="24"/>
+          <w:szCs w:val="24"/>
+          <w:lang w:val="en-GB"/>
+        </w:rPr>
+        <w:t xml:space="preserve"> objects based on the date interval of the tour and then add all the dates in this interval to the chauffeur’s schedule.</w:t>
       </w:r>
     </w:p>
     <w:p>
@@ -6145,56 +9173,6 @@
       <w:pPr>
         <w:rPr>
           <w:rFonts w:ascii="Times New Roman" w:hAnsi="Times New Roman" w:cs="Times New Roman"/>
-          <w:sz w:val="24"/>
-          <w:szCs w:val="24"/>
-          <w:lang w:val="en-GB"/>
-        </w:rPr>
-      </w:pPr>
-    </w:p>
-    <w:p>
-      <w:pPr>
-        <w:rPr>
-          <w:rFonts w:ascii="Times New Roman" w:hAnsi="Times New Roman" w:cs="Times New Roman"/>
-          <w:sz w:val="24"/>
-          <w:szCs w:val="24"/>
-          <w:lang w:val="en-GB"/>
-        </w:rPr>
-      </w:pPr>
-    </w:p>
-    <w:p>
-      <w:pPr>
-        <w:rPr>
-          <w:rFonts w:ascii="Times New Roman" w:hAnsi="Times New Roman" w:cs="Times New Roman"/>
-          <w:sz w:val="24"/>
-          <w:szCs w:val="24"/>
-          <w:lang w:val="en-GB"/>
-        </w:rPr>
-      </w:pPr>
-    </w:p>
-    <w:p>
-      <w:pPr>
-        <w:rPr>
-          <w:rFonts w:ascii="Times New Roman" w:hAnsi="Times New Roman" w:cs="Times New Roman"/>
-          <w:sz w:val="24"/>
-          <w:szCs w:val="24"/>
-          <w:lang w:val="en-GB"/>
-        </w:rPr>
-      </w:pPr>
-    </w:p>
-    <w:p>
-      <w:pPr>
-        <w:rPr>
-          <w:rFonts w:ascii="Times New Roman" w:hAnsi="Times New Roman" w:cs="Times New Roman"/>
-          <w:sz w:val="24"/>
-          <w:szCs w:val="24"/>
-          <w:lang w:val="en-GB"/>
-        </w:rPr>
-      </w:pPr>
-    </w:p>
-    <w:p>
-      <w:pPr>
-        <w:rPr>
-          <w:rFonts w:ascii="Times New Roman" w:hAnsi="Times New Roman" w:cs="Times New Roman"/>
           <w:b/>
           <w:sz w:val="24"/>
           <w:szCs w:val="24"/>
@@ -6293,7 +9271,47 @@
           <w:szCs w:val="24"/>
           <w:lang w:val="en-GB"/>
         </w:rPr>
-        <w:t>This part of the code is responsible for going thourgh all the tours and checking if there are expired tours in order to set the bus used on that tour to be available. Besides checking if the tour is expired is also checking the Boolean variable inside each tour that is returned by the “getBusExpiration” method in order to avoid the duplication of the same bus.</w:t>
+        <w:t xml:space="preserve">This part of the code is responsible for going </w:t>
+      </w:r>
+      <w:proofErr w:type="spellStart"/>
+      <w:r>
+        <w:rPr>
+          <w:rFonts w:ascii="Times New Roman" w:hAnsi="Times New Roman" w:cs="Times New Roman"/>
+          <w:sz w:val="24"/>
+          <w:szCs w:val="24"/>
+          <w:lang w:val="en-GB"/>
+        </w:rPr>
+        <w:t>thourgh</w:t>
+      </w:r>
+      <w:proofErr w:type="spellEnd"/>
+      <w:r>
+        <w:rPr>
+          <w:rFonts w:ascii="Times New Roman" w:hAnsi="Times New Roman" w:cs="Times New Roman"/>
+          <w:sz w:val="24"/>
+          <w:szCs w:val="24"/>
+          <w:lang w:val="en-GB"/>
+        </w:rPr>
+        <w:t xml:space="preserve"> all the tours and checking if there are expired tours in order to set the bus used on that tour to be available. Besides checking if the tour is expired is also checking the Boolean variable inside each tour that is returned by the “</w:t>
+      </w:r>
+      <w:proofErr w:type="spellStart"/>
+      <w:r>
+        <w:rPr>
+          <w:rFonts w:ascii="Times New Roman" w:hAnsi="Times New Roman" w:cs="Times New Roman"/>
+          <w:sz w:val="24"/>
+          <w:szCs w:val="24"/>
+          <w:lang w:val="en-GB"/>
+        </w:rPr>
+        <w:t>getBusExpiration</w:t>
+      </w:r>
+      <w:proofErr w:type="spellEnd"/>
+      <w:r>
+        <w:rPr>
+          <w:rFonts w:ascii="Times New Roman" w:hAnsi="Times New Roman" w:cs="Times New Roman"/>
+          <w:sz w:val="24"/>
+          <w:szCs w:val="24"/>
+          <w:lang w:val="en-GB"/>
+        </w:rPr>
+        <w:t>” method in order to avoid the duplication of the same bus.</w:t>
       </w:r>
     </w:p>
     <w:p>
@@ -6753,7 +9771,25 @@
                 <w:sz w:val="24"/>
                 <w:szCs w:val="24"/>
               </w:rPr>
-              <w:t>3. An employee can add extras (e.g food preferences)</w:t>
+              <w:t>3. An employee can add extras (</w:t>
+            </w:r>
+            <w:proofErr w:type="spellStart"/>
+            <w:r>
+              <w:rPr>
+                <w:rFonts w:ascii="Times New Roman" w:hAnsi="Times New Roman" w:cs="Times New Roman"/>
+                <w:sz w:val="24"/>
+                <w:szCs w:val="24"/>
+              </w:rPr>
+              <w:t>e.g</w:t>
+            </w:r>
+            <w:proofErr w:type="spellEnd"/>
+            <w:r>
+              <w:rPr>
+                <w:rFonts w:ascii="Times New Roman" w:hAnsi="Times New Roman" w:cs="Times New Roman"/>
+                <w:sz w:val="24"/>
+                <w:szCs w:val="24"/>
+              </w:rPr>
+              <w:t xml:space="preserve"> food preferences)</w:t>
             </w:r>
           </w:p>
         </w:tc>
@@ -6798,13 +9834,23 @@
                 <w:szCs w:val="24"/>
               </w:rPr>
             </w:pPr>
+            <w:proofErr w:type="gramStart"/>
             <w:r>
               <w:rPr>
                 <w:rFonts w:ascii="Times New Roman" w:hAnsi="Times New Roman" w:cs="Times New Roman"/>
                 <w:sz w:val="24"/>
                 <w:szCs w:val="24"/>
               </w:rPr>
-              <w:t>4.Employee can select up to 2 chauffeurs for any tour.</w:t>
+              <w:t>4.Employee</w:t>
+            </w:r>
+            <w:proofErr w:type="gramEnd"/>
+            <w:r>
+              <w:rPr>
+                <w:rFonts w:ascii="Times New Roman" w:hAnsi="Times New Roman" w:cs="Times New Roman"/>
+                <w:sz w:val="24"/>
+                <w:szCs w:val="24"/>
+              </w:rPr>
+              <w:t xml:space="preserve"> can select up to 2 chauffeurs for any tour.</w:t>
             </w:r>
           </w:p>
         </w:tc>
@@ -7540,7 +10586,25 @@
           <w:sz w:val="24"/>
           <w:szCs w:val="24"/>
         </w:rPr>
-        <w:t>The making of our first single user system had many challenges. First, we knew that in terms of interface, the program should be as simple as possible, so that it is easy for an employee to navigate without much trouble. The system needed to be capable of handling very important for the company tasks. To simplify it further for the owners, we included a self-teaching User Guide. However, we tried to make the design and overall look of the system very intuitive. We took the requirements of VIA Bus into consideration and created a way that they can save a large amount of data without hurdle. The number of actions that can be performed by the employee are limited within what the company asked for. We made sure everything was as straightforward as possible. It was important to us that the system we provided the company with would prove to be a very efficient way of dealing with the large number of customers they have.</w:t>
+        <w:t xml:space="preserve">The making of our first single user system had many challenges. First, we knew that in terms of interface, the program should be as simple as possible, so that it is easy for an employee to navigate without much trouble. The system needed to be capable of handling very important for the company tasks. To simplify it further for the owners, we included a self-teaching User Guide. However, we tried to make the design and overall look of the system very intuitive. We took the requirements of VIA Bus into consideration and created a way that they can save a large amount of data without hurdle. The </w:t>
+      </w:r>
+      <w:proofErr w:type="gramStart"/>
+      <w:r>
+        <w:rPr>
+          <w:rFonts w:ascii="Times New Roman" w:hAnsi="Times New Roman" w:cs="Times New Roman"/>
+          <w:sz w:val="24"/>
+          <w:szCs w:val="24"/>
+        </w:rPr>
+        <w:t>number</w:t>
+      </w:r>
+      <w:proofErr w:type="gramEnd"/>
+      <w:r>
+        <w:rPr>
+          <w:rFonts w:ascii="Times New Roman" w:hAnsi="Times New Roman" w:cs="Times New Roman"/>
+          <w:sz w:val="24"/>
+          <w:szCs w:val="24"/>
+        </w:rPr>
+        <w:t xml:space="preserve"> of actions that can be performed by the employee are limited within what the company asked for. We made sure everything was as straightforward as possible. It was important to us that the system we provided the company with would prove to be a very efficient way of dealing with the large number of customers they have.</w:t>
       </w:r>
     </w:p>
     <w:p>
@@ -7558,7 +10622,25 @@
           <w:sz w:val="24"/>
           <w:szCs w:val="24"/>
         </w:rPr>
-        <w:t>As can be seen from the final product, we achieved our goal of successfully implementing the requirements that the company gave us. More importantly, we made a software that makes the employees’ jobs easier and doesn’t require a strong background with computers.</w:t>
+        <w:t xml:space="preserve">As can be seen from the final product, we achieved our goal of successfully implementing the requirements that the company gave us. More importantly, we made </w:t>
+      </w:r>
+      <w:proofErr w:type="gramStart"/>
+      <w:r>
+        <w:rPr>
+          <w:rFonts w:ascii="Times New Roman" w:hAnsi="Times New Roman" w:cs="Times New Roman"/>
+          <w:sz w:val="24"/>
+          <w:szCs w:val="24"/>
+        </w:rPr>
+        <w:t>a software</w:t>
+      </w:r>
+      <w:proofErr w:type="gramEnd"/>
+      <w:r>
+        <w:rPr>
+          <w:rFonts w:ascii="Times New Roman" w:hAnsi="Times New Roman" w:cs="Times New Roman"/>
+          <w:sz w:val="24"/>
+          <w:szCs w:val="24"/>
+        </w:rPr>
+        <w:t xml:space="preserve"> that makes the employees’ jobs easier and doesn’t require a strong background with computers.</w:t>
       </w:r>
     </w:p>
     <w:p>
@@ -7576,7 +10658,25 @@
           <w:sz w:val="24"/>
           <w:szCs w:val="24"/>
         </w:rPr>
-        <w:t xml:space="preserve">To sum up – it gives the employees the ability to easily make tours(trip/journey/Bus-and-Chauffeur) and reservations for those tours, as well as keep track of the customers, passengers and the chauffeurs. </w:t>
+        <w:t xml:space="preserve">To sum up – it gives the employees the ability to easily make </w:t>
+      </w:r>
+      <w:proofErr w:type="gramStart"/>
+      <w:r>
+        <w:rPr>
+          <w:rFonts w:ascii="Times New Roman" w:hAnsi="Times New Roman" w:cs="Times New Roman"/>
+          <w:sz w:val="24"/>
+          <w:szCs w:val="24"/>
+        </w:rPr>
+        <w:t>tours(</w:t>
+      </w:r>
+      <w:proofErr w:type="gramEnd"/>
+      <w:r>
+        <w:rPr>
+          <w:rFonts w:ascii="Times New Roman" w:hAnsi="Times New Roman" w:cs="Times New Roman"/>
+          <w:sz w:val="24"/>
+          <w:szCs w:val="24"/>
+        </w:rPr>
+        <w:t xml:space="preserve">trip/journey/Bus-and-Chauffeur) and reservations for those tours, as well as keep track of the customers, passengers and the chauffeurs. </w:t>
       </w:r>
     </w:p>
     <w:p>
@@ -7906,13 +11006,23 @@
                 <w:szCs w:val="24"/>
               </w:rPr>
             </w:pPr>
+            <w:proofErr w:type="spellStart"/>
             <w:r>
               <w:rPr>
                 <w:rFonts w:ascii="Times New Roman" w:hAnsi="Times New Roman" w:cs="Times New Roman"/>
                 <w:sz w:val="24"/>
                 <w:szCs w:val="24"/>
               </w:rPr>
-              <w:t>Github Guide</w:t>
+              <w:t>Github</w:t>
+            </w:r>
+            <w:proofErr w:type="spellEnd"/>
+            <w:r>
+              <w:rPr>
+                <w:rFonts w:ascii="Times New Roman" w:hAnsi="Times New Roman" w:cs="Times New Roman"/>
+                <w:sz w:val="24"/>
+                <w:szCs w:val="24"/>
+              </w:rPr>
+              <w:t xml:space="preserve"> Guide</w:t>
             </w:r>
           </w:p>
         </w:tc>
@@ -8288,6 +11398,7 @@
   <w:style w:type="paragraph" w:default="1" w:styleId="Normal">
     <w:name w:val="Normal"/>
     <w:qFormat/>
+    <w:rsid w:val="00A44F25"/>
   </w:style>
   <w:style w:type="character" w:default="1" w:styleId="DefaultParagraphFont">
     <w:name w:val="Default Paragraph Font"/>

</xml_diff>